<commit_message>
Dodan izgled registracije korisnika
</commit_message>
<xml_diff>
--- a/UseCaseScenarij/Kreiranje korisnickog racuna.pdf.docx
+++ b/UseCaseScenarij/Kreiranje korisnickog racuna.pdf.docx
@@ -4,21 +4,20 @@
   <w:body>
     <w:tbl>
       <w:tblPr>
-        <w:tblW w:w="9120" w:type="dxa"/>
-        <w:tblInd w:w="-10" w:type="dxa"/>
+        <w:tblW w:w="8580" w:type="dxa"/>
         <w:tblLook w:val="04A0" w:firstRow="1" w:lastRow="0" w:firstColumn="1" w:lastColumn="0" w:noHBand="0" w:noVBand="1"/>
       </w:tblPr>
       <w:tblGrid>
-        <w:gridCol w:w="3220"/>
-        <w:gridCol w:w="5900"/>
+        <w:gridCol w:w="2840"/>
+        <w:gridCol w:w="5740"/>
       </w:tblGrid>
       <w:tr>
         <w:trPr>
-          <w:trHeight w:val="315"/>
+          <w:trHeight w:val="720"/>
         </w:trPr>
         <w:tc>
           <w:tcPr>
-            <w:tcW w:w="3220" w:type="dxa"/>
+            <w:tcW w:w="2840" w:type="dxa"/>
             <w:tcBorders>
               <w:top w:val="single" w:sz="8" w:space="0" w:color="auto"/>
               <w:left w:val="single" w:sz="8" w:space="0" w:color="auto"/>
@@ -54,7 +53,7 @@
         </w:tc>
         <w:tc>
           <w:tcPr>
-            <w:tcW w:w="5900" w:type="dxa"/>
+            <w:tcW w:w="5740" w:type="dxa"/>
             <w:tcBorders>
               <w:top w:val="single" w:sz="8" w:space="0" w:color="auto"/>
               <w:left w:val="nil"/>
@@ -80,18 +79,18 @@
                 <w:color w:val="000000"/>
                 <w:lang w:eastAsia="bs-Latn-BA"/>
               </w:rPr>
-              <w:t>Kreiranje korisničkog računa</w:t>
+              <w:t>Upotreba aplikacije od strane uposlenika</w:t>
             </w:r>
           </w:p>
         </w:tc>
       </w:tr>
       <w:tr>
         <w:trPr>
-          <w:trHeight w:val="330"/>
+          <w:trHeight w:val="750"/>
         </w:trPr>
         <w:tc>
           <w:tcPr>
-            <w:tcW w:w="3220" w:type="dxa"/>
+            <w:tcW w:w="2840" w:type="dxa"/>
             <w:tcBorders>
               <w:top w:val="nil"/>
               <w:left w:val="single" w:sz="8" w:space="0" w:color="auto"/>
@@ -127,7 +126,7 @@
         </w:tc>
         <w:tc>
           <w:tcPr>
-            <w:tcW w:w="5900" w:type="dxa"/>
+            <w:tcW w:w="5740" w:type="dxa"/>
             <w:tcBorders>
               <w:top w:val="nil"/>
               <w:left w:val="nil"/>
@@ -153,18 +152,18 @@
                 <w:color w:val="000000"/>
                 <w:lang w:eastAsia="bs-Latn-BA"/>
               </w:rPr>
-              <w:t xml:space="preserve">Korisnik putem aplikacije podnosi zahtjev za otvaranje korisničkog računa </w:t>
+              <w:t xml:space="preserve">Uposlenik se pomoću sigurnosnog koda priključuje na aplikaciju </w:t>
             </w:r>
           </w:p>
         </w:tc>
       </w:tr>
       <w:tr>
         <w:trPr>
-          <w:trHeight w:val="315"/>
+          <w:trHeight w:val="720"/>
         </w:trPr>
         <w:tc>
           <w:tcPr>
-            <w:tcW w:w="3220" w:type="dxa"/>
+            <w:tcW w:w="2840" w:type="dxa"/>
             <w:tcBorders>
               <w:top w:val="nil"/>
               <w:left w:val="single" w:sz="8" w:space="0" w:color="auto"/>
@@ -200,7 +199,7 @@
         </w:tc>
         <w:tc>
           <w:tcPr>
-            <w:tcW w:w="5900" w:type="dxa"/>
+            <w:tcW w:w="5740" w:type="dxa"/>
             <w:tcBorders>
               <w:top w:val="nil"/>
               <w:left w:val="nil"/>
@@ -226,18 +225,18 @@
                 <w:color w:val="000000"/>
                 <w:lang w:eastAsia="bs-Latn-BA"/>
               </w:rPr>
-              <w:t>Korisnik mora imati pristup Internetu</w:t>
+              <w:t>Uposlenik mora imati sigurnosni kod</w:t>
             </w:r>
           </w:p>
         </w:tc>
       </w:tr>
       <w:tr>
         <w:trPr>
-          <w:trHeight w:val="315"/>
+          <w:trHeight w:val="615"/>
         </w:trPr>
         <w:tc>
           <w:tcPr>
-            <w:tcW w:w="3220" w:type="dxa"/>
+            <w:tcW w:w="2840" w:type="dxa"/>
             <w:tcBorders>
               <w:top w:val="nil"/>
               <w:left w:val="single" w:sz="8" w:space="0" w:color="auto"/>
@@ -273,7 +272,7 @@
         </w:tc>
         <w:tc>
           <w:tcPr>
-            <w:tcW w:w="5900" w:type="dxa"/>
+            <w:tcW w:w="5740" w:type="dxa"/>
             <w:tcBorders>
               <w:top w:val="nil"/>
               <w:left w:val="nil"/>
@@ -299,7 +298,7 @@
                 <w:color w:val="000000"/>
                 <w:lang w:eastAsia="bs-Latn-BA"/>
               </w:rPr>
-              <w:t>Korisnik je kreirao svoj korisnički račun</w:t>
+              <w:t>Uposlenik se uspješno prijavljuje na aplikaciju</w:t>
             </w:r>
           </w:p>
         </w:tc>
@@ -310,7 +309,7 @@
         </w:trPr>
         <w:tc>
           <w:tcPr>
-            <w:tcW w:w="3220" w:type="dxa"/>
+            <w:tcW w:w="2840" w:type="dxa"/>
             <w:tcBorders>
               <w:top w:val="nil"/>
               <w:left w:val="single" w:sz="8" w:space="0" w:color="auto"/>
@@ -346,7 +345,7 @@
         </w:tc>
         <w:tc>
           <w:tcPr>
-            <w:tcW w:w="5900" w:type="dxa"/>
+            <w:tcW w:w="5740" w:type="dxa"/>
             <w:tcBorders>
               <w:top w:val="nil"/>
               <w:left w:val="nil"/>
@@ -372,7 +371,7 @@
                 <w:color w:val="000000"/>
                 <w:lang w:eastAsia="bs-Latn-BA"/>
               </w:rPr>
-              <w:t>Korisnik dobiva obavijest da njegov račun nije kreiran i traži se ponovni unos podataka</w:t>
+              <w:t xml:space="preserve">Uposlenik ponovo unosi sigurnosni kod </w:t>
             </w:r>
           </w:p>
         </w:tc>
@@ -383,7 +382,7 @@
         </w:trPr>
         <w:tc>
           <w:tcPr>
-            <w:tcW w:w="3220" w:type="dxa"/>
+            <w:tcW w:w="2840" w:type="dxa"/>
             <w:tcBorders>
               <w:top w:val="nil"/>
               <w:left w:val="single" w:sz="8" w:space="0" w:color="auto"/>
@@ -419,7 +418,7 @@
         </w:tc>
         <w:tc>
           <w:tcPr>
-            <w:tcW w:w="5900" w:type="dxa"/>
+            <w:tcW w:w="5740" w:type="dxa"/>
             <w:tcBorders>
               <w:top w:val="nil"/>
               <w:left w:val="nil"/>
@@ -445,7 +444,15 @@
                 <w:color w:val="000000"/>
                 <w:lang w:eastAsia="bs-Latn-BA"/>
               </w:rPr>
-              <w:t xml:space="preserve">Korisnik, administrator </w:t>
+              <w:t>Vozač</w:t>
+            </w:r>
+            <w:r>
+              <w:rPr>
+                <w:rFonts w:ascii="Calibri" w:eastAsia="Times New Roman" w:hAnsi="Calibri" w:cs="Calibri"/>
+                <w:color w:val="000000"/>
+                <w:lang w:eastAsia="bs-Latn-BA"/>
+              </w:rPr>
+              <w:t xml:space="preserve">, administrator </w:t>
             </w:r>
           </w:p>
         </w:tc>
@@ -456,7 +463,7 @@
         </w:trPr>
         <w:tc>
           <w:tcPr>
-            <w:tcW w:w="3220" w:type="dxa"/>
+            <w:tcW w:w="2840" w:type="dxa"/>
             <w:tcBorders>
               <w:top w:val="nil"/>
               <w:left w:val="single" w:sz="8" w:space="0" w:color="auto"/>
@@ -492,7 +499,7 @@
         </w:tc>
         <w:tc>
           <w:tcPr>
-            <w:tcW w:w="5900" w:type="dxa"/>
+            <w:tcW w:w="5740" w:type="dxa"/>
             <w:tcBorders>
               <w:top w:val="nil"/>
               <w:left w:val="nil"/>
@@ -518,18 +525,18 @@
                 <w:color w:val="000000"/>
                 <w:lang w:eastAsia="bs-Latn-BA"/>
               </w:rPr>
-              <w:t>Korisnik podnosi zahtjev za formiranje korisničkog računa, popuni odgovarajuće podatke, otvori korisnički račun</w:t>
+              <w:t>Vozač unosi sigurnosni kod, prijavljuje vozilo pomoću sigurnosnog koda za vozilo, koristi aplikaciju</w:t>
             </w:r>
           </w:p>
         </w:tc>
       </w:tr>
       <w:tr>
         <w:trPr>
-          <w:trHeight w:val="315"/>
+          <w:trHeight w:val="1215"/>
         </w:trPr>
         <w:tc>
           <w:tcPr>
-            <w:tcW w:w="3220" w:type="dxa"/>
+            <w:tcW w:w="2840" w:type="dxa"/>
             <w:tcBorders>
               <w:top w:val="nil"/>
               <w:left w:val="single" w:sz="8" w:space="0" w:color="auto"/>
@@ -565,16 +572,15 @@
         </w:tc>
         <w:tc>
           <w:tcPr>
-            <w:tcW w:w="5900" w:type="dxa"/>
+            <w:tcW w:w="5740" w:type="dxa"/>
             <w:tcBorders>
-              <w:top w:val="single" w:sz="8" w:space="0" w:color="auto"/>
-              <w:left w:val="single" w:sz="8" w:space="0" w:color="auto"/>
+              <w:top w:val="nil"/>
+              <w:left w:val="nil"/>
               <w:bottom w:val="single" w:sz="8" w:space="0" w:color="auto"/>
               <w:right w:val="single" w:sz="8" w:space="0" w:color="auto"/>
             </w:tcBorders>
-            <w:shd w:val="clear" w:color="auto" w:fill="auto"/>
-            <w:noWrap/>
-            <w:vAlign w:val="bottom"/>
+            <w:shd w:val="clear" w:color="000000" w:fill="FFFFFF"/>
+            <w:vAlign w:val="center"/>
             <w:hideMark/>
           </w:tcPr>
           <w:p>
@@ -582,17 +588,19 @@
               <w:spacing w:after="0" w:line="240" w:lineRule="auto"/>
               <w:rPr>
                 <w:rFonts w:ascii="Calibri" w:eastAsia="Times New Roman" w:hAnsi="Calibri" w:cs="Calibri"/>
-                <w:color w:val="000000"/>
-                <w:lang w:eastAsia="bs-Latn-BA"/>
-              </w:rPr>
-            </w:pPr>
-            <w:r>
-              <w:rPr>
-                <w:rFonts w:ascii="Calibri" w:eastAsia="Times New Roman" w:hAnsi="Calibri" w:cs="Calibri"/>
-                <w:color w:val="000000"/>
-                <w:lang w:eastAsia="bs-Latn-BA"/>
-              </w:rPr>
-              <w:t>Korisnik pogrešno unese podatke, sistem traži ponovni unos podataka</w:t>
+                <w:b/>
+                <w:bCs/>
+                <w:lang w:eastAsia="bs-Latn-BA"/>
+              </w:rPr>
+            </w:pPr>
+            <w:r>
+              <w:rPr>
+                <w:rFonts w:ascii="Calibri" w:eastAsia="Times New Roman" w:hAnsi="Calibri" w:cs="Calibri"/>
+                <w:b/>
+                <w:bCs/>
+                <w:lang w:eastAsia="bs-Latn-BA"/>
+              </w:rPr>
+              <w:t>Vozač pogrešno unese podatke, sistem traži ponovni unos podataka./ Vozač obavještava administratora o  problemima i promjenama u saobraćaju, koji dalje te informacije dijeli sa ostalim korisnicima pomoću aplikacije.</w:t>
             </w:r>
           </w:p>
         </w:tc>
@@ -654,7 +662,7 @@
               <w:rPr>
                 <w:b/>
               </w:rPr>
-              <w:t>Korisnik</w:t>
+              <w:t>Vozač</w:t>
             </w:r>
           </w:p>
         </w:tc>
@@ -726,7 +734,7 @@
               </w:numPr>
             </w:pPr>
             <w:r>
-              <w:t>Podnošenje zahtjeva za otvaranje korisničkog računa</w:t>
+              <w:t>Unošenje sigurnosnog koda</w:t>
             </w:r>
           </w:p>
         </w:tc>
@@ -734,7 +742,18 @@
           <w:tcPr>
             <w:tcW w:w="3098" w:type="dxa"/>
           </w:tcPr>
-          <w:p/>
+          <w:p>
+            <w:pPr>
+              <w:pStyle w:val="ListParagraph"/>
+              <w:numPr>
+                <w:ilvl w:val="0"/>
+                <w:numId w:val="1"/>
+              </w:numPr>
+            </w:pPr>
+            <w:r>
+              <w:t>Validacija sigurnosnog koda</w:t>
+            </w:r>
+          </w:p>
         </w:tc>
       </w:tr>
       <w:tr>
@@ -754,7 +773,7 @@
               </w:numPr>
             </w:pPr>
             <w:r>
-              <w:t>Popunjavanje osnovnih podataka</w:t>
+              <w:t>Unošenje sigurnosnog koda vozila</w:t>
             </w:r>
           </w:p>
         </w:tc>
@@ -768,8 +787,6 @@
             </w:pPr>
           </w:p>
         </w:tc>
-        <w:bookmarkStart w:id="0" w:name="_GoBack"/>
-        <w:bookmarkEnd w:id="0"/>
       </w:tr>
       <w:tr>
         <w:trPr>
@@ -798,8 +815,10 @@
               </w:numPr>
             </w:pPr>
             <w:r>
-              <w:t>Validacija zahtjeva</w:t>
-            </w:r>
+              <w:t>Validacija sigurnosnog koda vozila</w:t>
+            </w:r>
+            <w:bookmarkStart w:id="0" w:name="_GoBack"/>
+            <w:bookmarkEnd w:id="0"/>
           </w:p>
         </w:tc>
       </w:tr>
@@ -811,12 +830,6 @@
           <w:tcPr>
             <w:tcW w:w="3098" w:type="dxa"/>
           </w:tcPr>
-          <w:p/>
-        </w:tc>
-        <w:tc>
-          <w:tcPr>
-            <w:tcW w:w="3098" w:type="dxa"/>
-          </w:tcPr>
           <w:p>
             <w:pPr>
               <w:pStyle w:val="ListParagraph"/>
@@ -826,9 +839,15 @@
               </w:numPr>
             </w:pPr>
             <w:r>
-              <w:t>Dodjela sigurnosnog koda</w:t>
-            </w:r>
-          </w:p>
+              <w:t>Spajanje vozila sa sistemom</w:t>
+            </w:r>
+          </w:p>
+        </w:tc>
+        <w:tc>
+          <w:tcPr>
+            <w:tcW w:w="3098" w:type="dxa"/>
+          </w:tcPr>
+          <w:p/>
         </w:tc>
       </w:tr>
       <w:tr>
@@ -839,17 +858,6 @@
           <w:tcPr>
             <w:tcW w:w="3098" w:type="dxa"/>
           </w:tcPr>
-          <w:p/>
-          <w:p>
-            <w:pPr>
-              <w:jc w:val="right"/>
-            </w:pPr>
-          </w:p>
-        </w:tc>
-        <w:tc>
-          <w:tcPr>
-            <w:tcW w:w="3098" w:type="dxa"/>
-          </w:tcPr>
           <w:p>
             <w:pPr>
               <w:pStyle w:val="ListParagraph"/>
@@ -859,7 +867,29 @@
               </w:numPr>
             </w:pPr>
             <w:r>
-              <w:t xml:space="preserve">Slanje povratne informacije </w:t>
+              <w:t>Obavještavanje administratora o stanju na putu</w:t>
+            </w:r>
+          </w:p>
+          <w:p>
+            <w:pPr>
+              <w:jc w:val="right"/>
+            </w:pPr>
+          </w:p>
+        </w:tc>
+        <w:tc>
+          <w:tcPr>
+            <w:tcW w:w="3098" w:type="dxa"/>
+          </w:tcPr>
+          <w:p>
+            <w:pPr>
+              <w:pStyle w:val="ListParagraph"/>
+              <w:numPr>
+                <w:ilvl w:val="0"/>
+                <w:numId w:val="1"/>
+              </w:numPr>
+            </w:pPr>
+            <w:r>
+              <w:t>Postavljanje informacije na aplikaciju</w:t>
             </w:r>
           </w:p>
         </w:tc>

</xml_diff>

<commit_message>
Dodane ispravljene verzije za kreiranje korisnickog racuna
</commit_message>
<xml_diff>
--- a/UseCaseScenarij/Kreiranje korisnickog racuna.pdf.docx
+++ b/UseCaseScenarij/Kreiranje korisnickog racuna.pdf.docx
@@ -4,20 +4,20 @@
   <w:body>
     <w:tbl>
       <w:tblPr>
-        <w:tblW w:w="8580" w:type="dxa"/>
+        <w:tblW w:w="7360" w:type="dxa"/>
         <w:tblLook w:val="04A0" w:firstRow="1" w:lastRow="0" w:firstColumn="1" w:lastColumn="0" w:noHBand="0" w:noVBand="1"/>
       </w:tblPr>
       <w:tblGrid>
-        <w:gridCol w:w="2840"/>
-        <w:gridCol w:w="5740"/>
+        <w:gridCol w:w="3253"/>
+        <w:gridCol w:w="4107"/>
       </w:tblGrid>
       <w:tr>
         <w:trPr>
-          <w:trHeight w:val="720"/>
+          <w:trHeight w:val="450"/>
         </w:trPr>
         <w:tc>
           <w:tcPr>
-            <w:tcW w:w="2840" w:type="dxa"/>
+            <w:tcW w:w="3253" w:type="dxa"/>
             <w:tcBorders>
               <w:top w:val="single" w:sz="8" w:space="0" w:color="auto"/>
               <w:left w:val="single" w:sz="8" w:space="0" w:color="auto"/>
@@ -53,7 +53,7 @@
         </w:tc>
         <w:tc>
           <w:tcPr>
-            <w:tcW w:w="5740" w:type="dxa"/>
+            <w:tcW w:w="4107" w:type="dxa"/>
             <w:tcBorders>
               <w:top w:val="single" w:sz="8" w:space="0" w:color="auto"/>
               <w:left w:val="nil"/>
@@ -73,24 +73,26 @@
                 <w:lang w:eastAsia="bs-Latn-BA"/>
               </w:rPr>
             </w:pPr>
-            <w:r>
-              <w:rPr>
-                <w:rFonts w:ascii="Calibri" w:eastAsia="Times New Roman" w:hAnsi="Calibri" w:cs="Calibri"/>
-                <w:color w:val="000000"/>
-                <w:lang w:eastAsia="bs-Latn-BA"/>
-              </w:rPr>
-              <w:t>Upotreba aplikacije od strane uposlenika</w:t>
+            <w:bookmarkStart w:id="0" w:name="_GoBack"/>
+            <w:bookmarkEnd w:id="0"/>
+            <w:r>
+              <w:rPr>
+                <w:rFonts w:ascii="Calibri" w:eastAsia="Times New Roman" w:hAnsi="Calibri" w:cs="Calibri"/>
+                <w:color w:val="000000"/>
+                <w:lang w:eastAsia="bs-Latn-BA"/>
+              </w:rPr>
+              <w:t>Kreiranje korisničkog računa</w:t>
             </w:r>
           </w:p>
         </w:tc>
       </w:tr>
       <w:tr>
         <w:trPr>
-          <w:trHeight w:val="750"/>
+          <w:trHeight w:val="735"/>
         </w:trPr>
         <w:tc>
           <w:tcPr>
-            <w:tcW w:w="2840" w:type="dxa"/>
+            <w:tcW w:w="3253" w:type="dxa"/>
             <w:tcBorders>
               <w:top w:val="nil"/>
               <w:left w:val="single" w:sz="8" w:space="0" w:color="auto"/>
@@ -126,7 +128,7 @@
         </w:tc>
         <w:tc>
           <w:tcPr>
-            <w:tcW w:w="5740" w:type="dxa"/>
+            <w:tcW w:w="4107" w:type="dxa"/>
             <w:tcBorders>
               <w:top w:val="nil"/>
               <w:left w:val="nil"/>
@@ -152,18 +154,18 @@
                 <w:color w:val="000000"/>
                 <w:lang w:eastAsia="bs-Latn-BA"/>
               </w:rPr>
-              <w:t xml:space="preserve">Uposlenik se pomoću sigurnosnog koda priključuje na aplikaciju </w:t>
+              <w:t xml:space="preserve">Korisnik putem aplikacije podnosi zahtjev za otvaranje korisničkog računa </w:t>
             </w:r>
           </w:p>
         </w:tc>
       </w:tr>
       <w:tr>
         <w:trPr>
-          <w:trHeight w:val="720"/>
+          <w:trHeight w:val="585"/>
         </w:trPr>
         <w:tc>
           <w:tcPr>
-            <w:tcW w:w="2840" w:type="dxa"/>
+            <w:tcW w:w="3253" w:type="dxa"/>
             <w:tcBorders>
               <w:top w:val="nil"/>
               <w:left w:val="single" w:sz="8" w:space="0" w:color="auto"/>
@@ -199,7 +201,7 @@
         </w:tc>
         <w:tc>
           <w:tcPr>
-            <w:tcW w:w="5740" w:type="dxa"/>
+            <w:tcW w:w="4107" w:type="dxa"/>
             <w:tcBorders>
               <w:top w:val="nil"/>
               <w:left w:val="nil"/>
@@ -225,7 +227,803 @@
                 <w:color w:val="000000"/>
                 <w:lang w:eastAsia="bs-Latn-BA"/>
               </w:rPr>
-              <w:t>Uposlenik mora imati sigurnosni kod</w:t>
+              <w:t>Korisnik mora doći na Grasov šalter kako bi dao svoje podatke administratoru</w:t>
+            </w:r>
+          </w:p>
+        </w:tc>
+      </w:tr>
+      <w:tr>
+        <w:trPr>
+          <w:trHeight w:val="525"/>
+        </w:trPr>
+        <w:tc>
+          <w:tcPr>
+            <w:tcW w:w="3253" w:type="dxa"/>
+            <w:tcBorders>
+              <w:top w:val="nil"/>
+              <w:left w:val="single" w:sz="8" w:space="0" w:color="auto"/>
+              <w:bottom w:val="single" w:sz="8" w:space="0" w:color="auto"/>
+              <w:right w:val="single" w:sz="8" w:space="0" w:color="auto"/>
+            </w:tcBorders>
+            <w:shd w:val="clear" w:color="auto" w:fill="auto"/>
+            <w:vAlign w:val="center"/>
+            <w:hideMark/>
+          </w:tcPr>
+          <w:p>
+            <w:pPr>
+              <w:spacing w:after="0" w:line="240" w:lineRule="auto"/>
+              <w:rPr>
+                <w:rFonts w:ascii="Calibri" w:eastAsia="Times New Roman" w:hAnsi="Calibri" w:cs="Calibri"/>
+                <w:b/>
+                <w:bCs/>
+                <w:color w:val="000000"/>
+                <w:lang w:eastAsia="bs-Latn-BA"/>
+              </w:rPr>
+            </w:pPr>
+            <w:r>
+              <w:rPr>
+                <w:rFonts w:ascii="Calibri" w:eastAsia="Times New Roman" w:hAnsi="Calibri" w:cs="Calibri"/>
+                <w:b/>
+                <w:bCs/>
+                <w:color w:val="000000"/>
+                <w:lang w:eastAsia="bs-Latn-BA"/>
+              </w:rPr>
+              <w:t>Posljedice – uspješan završetak</w:t>
+            </w:r>
+          </w:p>
+        </w:tc>
+        <w:tc>
+          <w:tcPr>
+            <w:tcW w:w="4107" w:type="dxa"/>
+            <w:tcBorders>
+              <w:top w:val="nil"/>
+              <w:left w:val="nil"/>
+              <w:bottom w:val="single" w:sz="8" w:space="0" w:color="auto"/>
+              <w:right w:val="single" w:sz="8" w:space="0" w:color="auto"/>
+            </w:tcBorders>
+            <w:shd w:val="clear" w:color="auto" w:fill="auto"/>
+            <w:vAlign w:val="center"/>
+            <w:hideMark/>
+          </w:tcPr>
+          <w:p>
+            <w:pPr>
+              <w:spacing w:after="0" w:line="240" w:lineRule="auto"/>
+              <w:rPr>
+                <w:rFonts w:ascii="Calibri" w:eastAsia="Times New Roman" w:hAnsi="Calibri" w:cs="Calibri"/>
+                <w:color w:val="000000"/>
+                <w:lang w:eastAsia="bs-Latn-BA"/>
+              </w:rPr>
+            </w:pPr>
+            <w:r>
+              <w:rPr>
+                <w:rFonts w:ascii="Calibri" w:eastAsia="Times New Roman" w:hAnsi="Calibri" w:cs="Calibri"/>
+                <w:color w:val="000000"/>
+                <w:lang w:eastAsia="bs-Latn-BA"/>
+              </w:rPr>
+              <w:t>Korisnik je kreirao svoj korisnički račun</w:t>
+            </w:r>
+          </w:p>
+        </w:tc>
+      </w:tr>
+      <w:tr>
+        <w:trPr>
+          <w:trHeight w:val="975"/>
+        </w:trPr>
+        <w:tc>
+          <w:tcPr>
+            <w:tcW w:w="3253" w:type="dxa"/>
+            <w:tcBorders>
+              <w:top w:val="nil"/>
+              <w:left w:val="single" w:sz="8" w:space="0" w:color="auto"/>
+              <w:bottom w:val="single" w:sz="8" w:space="0" w:color="auto"/>
+              <w:right w:val="single" w:sz="8" w:space="0" w:color="auto"/>
+            </w:tcBorders>
+            <w:shd w:val="clear" w:color="auto" w:fill="auto"/>
+            <w:vAlign w:val="center"/>
+            <w:hideMark/>
+          </w:tcPr>
+          <w:p>
+            <w:pPr>
+              <w:spacing w:after="0" w:line="240" w:lineRule="auto"/>
+              <w:rPr>
+                <w:rFonts w:ascii="Calibri" w:eastAsia="Times New Roman" w:hAnsi="Calibri" w:cs="Calibri"/>
+                <w:b/>
+                <w:bCs/>
+                <w:color w:val="000000"/>
+                <w:lang w:eastAsia="bs-Latn-BA"/>
+              </w:rPr>
+            </w:pPr>
+            <w:r>
+              <w:rPr>
+                <w:rFonts w:ascii="Calibri" w:eastAsia="Times New Roman" w:hAnsi="Calibri" w:cs="Calibri"/>
+                <w:b/>
+                <w:bCs/>
+                <w:color w:val="000000"/>
+                <w:lang w:eastAsia="bs-Latn-BA"/>
+              </w:rPr>
+              <w:t>Posljedice – neuspješan završetak</w:t>
+            </w:r>
+          </w:p>
+        </w:tc>
+        <w:tc>
+          <w:tcPr>
+            <w:tcW w:w="4107" w:type="dxa"/>
+            <w:tcBorders>
+              <w:top w:val="nil"/>
+              <w:left w:val="nil"/>
+              <w:bottom w:val="single" w:sz="8" w:space="0" w:color="auto"/>
+              <w:right w:val="single" w:sz="8" w:space="0" w:color="auto"/>
+            </w:tcBorders>
+            <w:shd w:val="clear" w:color="auto" w:fill="auto"/>
+            <w:vAlign w:val="center"/>
+            <w:hideMark/>
+          </w:tcPr>
+          <w:p>
+            <w:pPr>
+              <w:spacing w:after="0" w:line="240" w:lineRule="auto"/>
+              <w:rPr>
+                <w:rFonts w:ascii="Calibri" w:eastAsia="Times New Roman" w:hAnsi="Calibri" w:cs="Calibri"/>
+                <w:color w:val="000000"/>
+                <w:lang w:eastAsia="bs-Latn-BA"/>
+              </w:rPr>
+            </w:pPr>
+            <w:r>
+              <w:rPr>
+                <w:rFonts w:ascii="Calibri" w:eastAsia="Times New Roman" w:hAnsi="Calibri" w:cs="Calibri"/>
+                <w:color w:val="000000"/>
+                <w:lang w:eastAsia="bs-Latn-BA"/>
+              </w:rPr>
+              <w:t xml:space="preserve">Korisnik dobiva obavijest da njegov račun nije kreiran </w:t>
+            </w:r>
+          </w:p>
+        </w:tc>
+      </w:tr>
+      <w:tr>
+        <w:trPr>
+          <w:trHeight w:val="315"/>
+        </w:trPr>
+        <w:tc>
+          <w:tcPr>
+            <w:tcW w:w="3253" w:type="dxa"/>
+            <w:tcBorders>
+              <w:top w:val="nil"/>
+              <w:left w:val="single" w:sz="8" w:space="0" w:color="auto"/>
+              <w:bottom w:val="single" w:sz="8" w:space="0" w:color="auto"/>
+              <w:right w:val="single" w:sz="8" w:space="0" w:color="auto"/>
+            </w:tcBorders>
+            <w:shd w:val="clear" w:color="auto" w:fill="auto"/>
+            <w:vAlign w:val="center"/>
+            <w:hideMark/>
+          </w:tcPr>
+          <w:p>
+            <w:pPr>
+              <w:spacing w:after="0" w:line="240" w:lineRule="auto"/>
+              <w:rPr>
+                <w:rFonts w:ascii="Calibri" w:eastAsia="Times New Roman" w:hAnsi="Calibri" w:cs="Calibri"/>
+                <w:b/>
+                <w:bCs/>
+                <w:color w:val="000000"/>
+                <w:lang w:eastAsia="bs-Latn-BA"/>
+              </w:rPr>
+            </w:pPr>
+            <w:r>
+              <w:rPr>
+                <w:rFonts w:ascii="Calibri" w:eastAsia="Times New Roman" w:hAnsi="Calibri" w:cs="Calibri"/>
+                <w:b/>
+                <w:bCs/>
+                <w:color w:val="000000"/>
+                <w:lang w:eastAsia="bs-Latn-BA"/>
+              </w:rPr>
+              <w:t>Primarni akteri</w:t>
+            </w:r>
+          </w:p>
+        </w:tc>
+        <w:tc>
+          <w:tcPr>
+            <w:tcW w:w="4107" w:type="dxa"/>
+            <w:tcBorders>
+              <w:top w:val="nil"/>
+              <w:left w:val="nil"/>
+              <w:bottom w:val="single" w:sz="8" w:space="0" w:color="auto"/>
+              <w:right w:val="single" w:sz="8" w:space="0" w:color="auto"/>
+            </w:tcBorders>
+            <w:shd w:val="clear" w:color="auto" w:fill="auto"/>
+            <w:vAlign w:val="center"/>
+            <w:hideMark/>
+          </w:tcPr>
+          <w:p>
+            <w:pPr>
+              <w:spacing w:after="0" w:line="240" w:lineRule="auto"/>
+              <w:rPr>
+                <w:rFonts w:ascii="Calibri" w:eastAsia="Times New Roman" w:hAnsi="Calibri" w:cs="Calibri"/>
+                <w:color w:val="000000"/>
+                <w:lang w:eastAsia="bs-Latn-BA"/>
+              </w:rPr>
+            </w:pPr>
+            <w:r>
+              <w:rPr>
+                <w:rFonts w:ascii="Calibri" w:eastAsia="Times New Roman" w:hAnsi="Calibri" w:cs="Calibri"/>
+                <w:color w:val="000000"/>
+                <w:lang w:eastAsia="bs-Latn-BA"/>
+              </w:rPr>
+              <w:t xml:space="preserve">Korisnik, administrator </w:t>
+            </w:r>
+          </w:p>
+        </w:tc>
+      </w:tr>
+      <w:tr>
+        <w:trPr>
+          <w:trHeight w:val="1215"/>
+        </w:trPr>
+        <w:tc>
+          <w:tcPr>
+            <w:tcW w:w="3253" w:type="dxa"/>
+            <w:tcBorders>
+              <w:top w:val="nil"/>
+              <w:left w:val="single" w:sz="8" w:space="0" w:color="auto"/>
+              <w:bottom w:val="single" w:sz="8" w:space="0" w:color="auto"/>
+              <w:right w:val="single" w:sz="8" w:space="0" w:color="auto"/>
+            </w:tcBorders>
+            <w:shd w:val="clear" w:color="auto" w:fill="auto"/>
+            <w:vAlign w:val="center"/>
+            <w:hideMark/>
+          </w:tcPr>
+          <w:p>
+            <w:pPr>
+              <w:spacing w:after="0" w:line="240" w:lineRule="auto"/>
+              <w:rPr>
+                <w:rFonts w:ascii="Calibri" w:eastAsia="Times New Roman" w:hAnsi="Calibri" w:cs="Calibri"/>
+                <w:b/>
+                <w:bCs/>
+                <w:color w:val="000000"/>
+                <w:lang w:eastAsia="bs-Latn-BA"/>
+              </w:rPr>
+            </w:pPr>
+            <w:r>
+              <w:rPr>
+                <w:rFonts w:ascii="Calibri" w:eastAsia="Times New Roman" w:hAnsi="Calibri" w:cs="Calibri"/>
+                <w:b/>
+                <w:bCs/>
+                <w:color w:val="000000"/>
+                <w:lang w:eastAsia="bs-Latn-BA"/>
+              </w:rPr>
+              <w:t>Glavni tok</w:t>
+            </w:r>
+          </w:p>
+        </w:tc>
+        <w:tc>
+          <w:tcPr>
+            <w:tcW w:w="4107" w:type="dxa"/>
+            <w:tcBorders>
+              <w:top w:val="nil"/>
+              <w:left w:val="nil"/>
+              <w:bottom w:val="single" w:sz="8" w:space="0" w:color="auto"/>
+              <w:right w:val="single" w:sz="8" w:space="0" w:color="auto"/>
+            </w:tcBorders>
+            <w:shd w:val="clear" w:color="auto" w:fill="auto"/>
+            <w:vAlign w:val="center"/>
+            <w:hideMark/>
+          </w:tcPr>
+          <w:p>
+            <w:pPr>
+              <w:spacing w:after="0" w:line="240" w:lineRule="auto"/>
+              <w:rPr>
+                <w:rFonts w:ascii="Calibri" w:eastAsia="Times New Roman" w:hAnsi="Calibri" w:cs="Calibri"/>
+                <w:color w:val="000000"/>
+                <w:lang w:eastAsia="bs-Latn-BA"/>
+              </w:rPr>
+            </w:pPr>
+            <w:r>
+              <w:rPr>
+                <w:rFonts w:ascii="Calibri" w:eastAsia="Times New Roman" w:hAnsi="Calibri" w:cs="Calibri"/>
+                <w:color w:val="000000"/>
+                <w:lang w:eastAsia="bs-Latn-BA"/>
+              </w:rPr>
+              <w:t>Korisnik podnosi zahtjev za formiranje korisničkog računa, administrator popuni odgovarajuće podatke, otvori korisnički račun i dodjeli korisničko ime i password</w:t>
+            </w:r>
+          </w:p>
+        </w:tc>
+      </w:tr>
+      <w:tr>
+        <w:trPr>
+          <w:trHeight w:val="1050"/>
+        </w:trPr>
+        <w:tc>
+          <w:tcPr>
+            <w:tcW w:w="3253" w:type="dxa"/>
+            <w:tcBorders>
+              <w:top w:val="nil"/>
+              <w:left w:val="single" w:sz="8" w:space="0" w:color="auto"/>
+              <w:bottom w:val="single" w:sz="8" w:space="0" w:color="auto"/>
+              <w:right w:val="single" w:sz="8" w:space="0" w:color="auto"/>
+            </w:tcBorders>
+            <w:shd w:val="clear" w:color="auto" w:fill="auto"/>
+            <w:vAlign w:val="center"/>
+            <w:hideMark/>
+          </w:tcPr>
+          <w:p>
+            <w:pPr>
+              <w:spacing w:after="0" w:line="240" w:lineRule="auto"/>
+              <w:rPr>
+                <w:rFonts w:ascii="Calibri" w:eastAsia="Times New Roman" w:hAnsi="Calibri" w:cs="Calibri"/>
+                <w:b/>
+                <w:bCs/>
+                <w:color w:val="000000"/>
+                <w:lang w:eastAsia="bs-Latn-BA"/>
+              </w:rPr>
+            </w:pPr>
+            <w:r>
+              <w:rPr>
+                <w:rFonts w:ascii="Calibri" w:eastAsia="Times New Roman" w:hAnsi="Calibri" w:cs="Calibri"/>
+                <w:b/>
+                <w:bCs/>
+                <w:color w:val="000000"/>
+                <w:lang w:eastAsia="bs-Latn-BA"/>
+              </w:rPr>
+              <w:t>Proširenja/Alternative</w:t>
+            </w:r>
+          </w:p>
+        </w:tc>
+        <w:tc>
+          <w:tcPr>
+            <w:tcW w:w="4107" w:type="dxa"/>
+            <w:tcBorders>
+              <w:top w:val="single" w:sz="8" w:space="0" w:color="auto"/>
+              <w:left w:val="single" w:sz="8" w:space="0" w:color="auto"/>
+              <w:bottom w:val="single" w:sz="8" w:space="0" w:color="auto"/>
+              <w:right w:val="single" w:sz="8" w:space="0" w:color="auto"/>
+            </w:tcBorders>
+            <w:shd w:val="clear" w:color="auto" w:fill="auto"/>
+            <w:hideMark/>
+          </w:tcPr>
+          <w:p>
+            <w:pPr>
+              <w:spacing w:after="0" w:line="240" w:lineRule="auto"/>
+              <w:jc w:val="center"/>
+              <w:rPr>
+                <w:rFonts w:ascii="Calibri" w:eastAsia="Times New Roman" w:hAnsi="Calibri" w:cs="Calibri"/>
+                <w:color w:val="000000"/>
+                <w:lang w:eastAsia="bs-Latn-BA"/>
+              </w:rPr>
+            </w:pPr>
+            <w:r>
+              <w:rPr>
+                <w:rFonts w:ascii="Calibri" w:eastAsia="Times New Roman" w:hAnsi="Calibri" w:cs="Calibri"/>
+                <w:color w:val="000000"/>
+                <w:lang w:eastAsia="bs-Latn-BA"/>
+              </w:rPr>
+              <w:t>Administrator pogrešno unese podatke, sistem traži ponovni unos podataka</w:t>
+            </w:r>
+          </w:p>
+        </w:tc>
+      </w:tr>
+      <w:tr>
+        <w:trPr>
+          <w:trHeight w:val="315"/>
+        </w:trPr>
+        <w:tc>
+          <w:tcPr>
+            <w:tcW w:w="3253" w:type="dxa"/>
+            <w:tcBorders>
+              <w:top w:val="nil"/>
+              <w:left w:val="nil"/>
+              <w:bottom w:val="nil"/>
+              <w:right w:val="nil"/>
+            </w:tcBorders>
+            <w:shd w:val="clear" w:color="auto" w:fill="auto"/>
+            <w:noWrap/>
+            <w:vAlign w:val="center"/>
+            <w:hideMark/>
+          </w:tcPr>
+          <w:p>
+            <w:pPr>
+              <w:spacing w:after="0" w:line="240" w:lineRule="auto"/>
+              <w:jc w:val="center"/>
+              <w:rPr>
+                <w:rFonts w:ascii="Calibri" w:eastAsia="Times New Roman" w:hAnsi="Calibri" w:cs="Calibri"/>
+                <w:color w:val="000000"/>
+                <w:lang w:eastAsia="bs-Latn-BA"/>
+              </w:rPr>
+            </w:pPr>
+          </w:p>
+        </w:tc>
+        <w:tc>
+          <w:tcPr>
+            <w:tcW w:w="4107" w:type="dxa"/>
+            <w:tcBorders>
+              <w:top w:val="nil"/>
+              <w:left w:val="nil"/>
+              <w:bottom w:val="nil"/>
+              <w:right w:val="nil"/>
+            </w:tcBorders>
+            <w:shd w:val="clear" w:color="auto" w:fill="auto"/>
+            <w:noWrap/>
+            <w:vAlign w:val="bottom"/>
+            <w:hideMark/>
+          </w:tcPr>
+          <w:p>
+            <w:pPr>
+              <w:spacing w:after="0" w:line="240" w:lineRule="auto"/>
+              <w:rPr>
+                <w:rFonts w:ascii="Times New Roman" w:eastAsia="Times New Roman" w:hAnsi="Times New Roman" w:cs="Times New Roman"/>
+                <w:sz w:val="20"/>
+                <w:szCs w:val="20"/>
+                <w:lang w:eastAsia="bs-Latn-BA"/>
+              </w:rPr>
+            </w:pPr>
+          </w:p>
+        </w:tc>
+      </w:tr>
+      <w:tr>
+        <w:trPr>
+          <w:trHeight w:val="300"/>
+        </w:trPr>
+        <w:tc>
+          <w:tcPr>
+            <w:tcW w:w="3253" w:type="dxa"/>
+            <w:tcBorders>
+              <w:top w:val="nil"/>
+              <w:left w:val="nil"/>
+              <w:bottom w:val="nil"/>
+              <w:right w:val="nil"/>
+            </w:tcBorders>
+            <w:shd w:val="clear" w:color="auto" w:fill="auto"/>
+            <w:noWrap/>
+            <w:vAlign w:val="center"/>
+            <w:hideMark/>
+          </w:tcPr>
+          <w:p>
+            <w:pPr>
+              <w:spacing w:after="0" w:line="240" w:lineRule="auto"/>
+              <w:rPr>
+                <w:rFonts w:ascii="Times New Roman" w:eastAsia="Times New Roman" w:hAnsi="Times New Roman" w:cs="Times New Roman"/>
+                <w:sz w:val="20"/>
+                <w:szCs w:val="20"/>
+                <w:lang w:eastAsia="bs-Latn-BA"/>
+              </w:rPr>
+            </w:pPr>
+          </w:p>
+        </w:tc>
+        <w:tc>
+          <w:tcPr>
+            <w:tcW w:w="4107" w:type="dxa"/>
+            <w:tcBorders>
+              <w:top w:val="nil"/>
+              <w:left w:val="nil"/>
+              <w:bottom w:val="nil"/>
+              <w:right w:val="nil"/>
+            </w:tcBorders>
+            <w:shd w:val="clear" w:color="auto" w:fill="auto"/>
+            <w:noWrap/>
+            <w:vAlign w:val="bottom"/>
+            <w:hideMark/>
+          </w:tcPr>
+          <w:p>
+            <w:pPr>
+              <w:spacing w:after="0" w:line="240" w:lineRule="auto"/>
+              <w:rPr>
+                <w:rFonts w:ascii="Times New Roman" w:eastAsia="Times New Roman" w:hAnsi="Times New Roman" w:cs="Times New Roman"/>
+                <w:sz w:val="20"/>
+                <w:szCs w:val="20"/>
+                <w:lang w:eastAsia="bs-Latn-BA"/>
+              </w:rPr>
+            </w:pPr>
+          </w:p>
+        </w:tc>
+      </w:tr>
+      <w:tr>
+        <w:trPr>
+          <w:trHeight w:val="315"/>
+        </w:trPr>
+        <w:tc>
+          <w:tcPr>
+            <w:tcW w:w="3253" w:type="dxa"/>
+            <w:tcBorders>
+              <w:top w:val="nil"/>
+              <w:left w:val="nil"/>
+              <w:bottom w:val="nil"/>
+              <w:right w:val="nil"/>
+            </w:tcBorders>
+            <w:shd w:val="clear" w:color="auto" w:fill="auto"/>
+            <w:noWrap/>
+            <w:vAlign w:val="center"/>
+            <w:hideMark/>
+          </w:tcPr>
+          <w:p>
+            <w:pPr>
+              <w:spacing w:after="0" w:line="240" w:lineRule="auto"/>
+              <w:rPr>
+                <w:rFonts w:ascii="Calibri" w:eastAsia="Times New Roman" w:hAnsi="Calibri" w:cs="Calibri"/>
+                <w:color w:val="000000"/>
+                <w:sz w:val="24"/>
+                <w:szCs w:val="24"/>
+                <w:lang w:eastAsia="bs-Latn-BA"/>
+              </w:rPr>
+            </w:pPr>
+            <w:r>
+              <w:rPr>
+                <w:rFonts w:ascii="Calibri" w:eastAsia="Times New Roman" w:hAnsi="Calibri" w:cs="Calibri"/>
+                <w:color w:val="000000"/>
+                <w:sz w:val="24"/>
+                <w:szCs w:val="24"/>
+                <w:lang w:eastAsia="bs-Latn-BA"/>
+              </w:rPr>
+              <w:t>Glavni tok događaja:</w:t>
+            </w:r>
+          </w:p>
+        </w:tc>
+        <w:tc>
+          <w:tcPr>
+            <w:tcW w:w="4107" w:type="dxa"/>
+            <w:tcBorders>
+              <w:top w:val="nil"/>
+              <w:left w:val="nil"/>
+              <w:bottom w:val="nil"/>
+              <w:right w:val="nil"/>
+            </w:tcBorders>
+            <w:shd w:val="clear" w:color="auto" w:fill="auto"/>
+            <w:noWrap/>
+            <w:vAlign w:val="bottom"/>
+            <w:hideMark/>
+          </w:tcPr>
+          <w:p>
+            <w:pPr>
+              <w:spacing w:after="0" w:line="240" w:lineRule="auto"/>
+              <w:rPr>
+                <w:rFonts w:ascii="Calibri" w:eastAsia="Times New Roman" w:hAnsi="Calibri" w:cs="Calibri"/>
+                <w:color w:val="000000"/>
+                <w:sz w:val="24"/>
+                <w:szCs w:val="24"/>
+                <w:lang w:eastAsia="bs-Latn-BA"/>
+              </w:rPr>
+            </w:pPr>
+          </w:p>
+        </w:tc>
+      </w:tr>
+      <w:tr>
+        <w:trPr>
+          <w:trHeight w:val="315"/>
+        </w:trPr>
+        <w:tc>
+          <w:tcPr>
+            <w:tcW w:w="3253" w:type="dxa"/>
+            <w:tcBorders>
+              <w:top w:val="nil"/>
+              <w:left w:val="nil"/>
+              <w:bottom w:val="nil"/>
+              <w:right w:val="nil"/>
+            </w:tcBorders>
+            <w:shd w:val="clear" w:color="auto" w:fill="auto"/>
+            <w:noWrap/>
+            <w:vAlign w:val="center"/>
+            <w:hideMark/>
+          </w:tcPr>
+          <w:p>
+            <w:pPr>
+              <w:spacing w:after="0" w:line="240" w:lineRule="auto"/>
+              <w:rPr>
+                <w:rFonts w:ascii="Times New Roman" w:eastAsia="Times New Roman" w:hAnsi="Times New Roman" w:cs="Times New Roman"/>
+                <w:sz w:val="20"/>
+                <w:szCs w:val="20"/>
+                <w:lang w:eastAsia="bs-Latn-BA"/>
+              </w:rPr>
+            </w:pPr>
+          </w:p>
+        </w:tc>
+        <w:tc>
+          <w:tcPr>
+            <w:tcW w:w="4107" w:type="dxa"/>
+            <w:tcBorders>
+              <w:top w:val="nil"/>
+              <w:left w:val="nil"/>
+              <w:bottom w:val="nil"/>
+              <w:right w:val="nil"/>
+            </w:tcBorders>
+            <w:shd w:val="clear" w:color="auto" w:fill="auto"/>
+            <w:noWrap/>
+            <w:vAlign w:val="bottom"/>
+            <w:hideMark/>
+          </w:tcPr>
+          <w:p>
+            <w:pPr>
+              <w:spacing w:after="0" w:line="240" w:lineRule="auto"/>
+              <w:rPr>
+                <w:rFonts w:ascii="Times New Roman" w:eastAsia="Times New Roman" w:hAnsi="Times New Roman" w:cs="Times New Roman"/>
+                <w:sz w:val="20"/>
+                <w:szCs w:val="20"/>
+                <w:lang w:eastAsia="bs-Latn-BA"/>
+              </w:rPr>
+            </w:pPr>
+          </w:p>
+        </w:tc>
+      </w:tr>
+      <w:tr>
+        <w:trPr>
+          <w:trHeight w:val="315"/>
+        </w:trPr>
+        <w:tc>
+          <w:tcPr>
+            <w:tcW w:w="3253" w:type="dxa"/>
+            <w:tcBorders>
+              <w:top w:val="nil"/>
+              <w:left w:val="nil"/>
+              <w:bottom w:val="nil"/>
+              <w:right w:val="nil"/>
+            </w:tcBorders>
+            <w:shd w:val="clear" w:color="auto" w:fill="auto"/>
+            <w:noWrap/>
+            <w:vAlign w:val="center"/>
+            <w:hideMark/>
+          </w:tcPr>
+          <w:p>
+            <w:pPr>
+              <w:spacing w:after="0" w:line="240" w:lineRule="auto"/>
+              <w:rPr>
+                <w:rFonts w:ascii="Times New Roman" w:eastAsia="Times New Roman" w:hAnsi="Times New Roman" w:cs="Times New Roman"/>
+                <w:sz w:val="20"/>
+                <w:szCs w:val="20"/>
+                <w:lang w:eastAsia="bs-Latn-BA"/>
+              </w:rPr>
+            </w:pPr>
+          </w:p>
+        </w:tc>
+        <w:tc>
+          <w:tcPr>
+            <w:tcW w:w="4107" w:type="dxa"/>
+            <w:tcBorders>
+              <w:top w:val="nil"/>
+              <w:left w:val="nil"/>
+              <w:bottom w:val="nil"/>
+              <w:right w:val="nil"/>
+            </w:tcBorders>
+            <w:shd w:val="clear" w:color="auto" w:fill="auto"/>
+            <w:noWrap/>
+            <w:vAlign w:val="bottom"/>
+            <w:hideMark/>
+          </w:tcPr>
+          <w:p>
+            <w:pPr>
+              <w:spacing w:after="0" w:line="240" w:lineRule="auto"/>
+              <w:rPr>
+                <w:rFonts w:ascii="Times New Roman" w:eastAsia="Times New Roman" w:hAnsi="Times New Roman" w:cs="Times New Roman"/>
+                <w:sz w:val="20"/>
+                <w:szCs w:val="20"/>
+                <w:lang w:eastAsia="bs-Latn-BA"/>
+              </w:rPr>
+            </w:pPr>
+          </w:p>
+        </w:tc>
+      </w:tr>
+      <w:tr>
+        <w:trPr>
+          <w:trHeight w:val="330"/>
+        </w:trPr>
+        <w:tc>
+          <w:tcPr>
+            <w:tcW w:w="3253" w:type="dxa"/>
+            <w:tcBorders>
+              <w:top w:val="nil"/>
+              <w:left w:val="nil"/>
+              <w:bottom w:val="nil"/>
+              <w:right w:val="nil"/>
+            </w:tcBorders>
+            <w:shd w:val="clear" w:color="auto" w:fill="auto"/>
+            <w:noWrap/>
+            <w:vAlign w:val="center"/>
+            <w:hideMark/>
+          </w:tcPr>
+          <w:p>
+            <w:pPr>
+              <w:spacing w:after="0" w:line="240" w:lineRule="auto"/>
+              <w:rPr>
+                <w:rFonts w:ascii="Times New Roman" w:eastAsia="Times New Roman" w:hAnsi="Times New Roman" w:cs="Times New Roman"/>
+                <w:sz w:val="20"/>
+                <w:szCs w:val="20"/>
+                <w:lang w:eastAsia="bs-Latn-BA"/>
+              </w:rPr>
+            </w:pPr>
+          </w:p>
+        </w:tc>
+        <w:tc>
+          <w:tcPr>
+            <w:tcW w:w="4107" w:type="dxa"/>
+            <w:tcBorders>
+              <w:top w:val="nil"/>
+              <w:left w:val="nil"/>
+              <w:bottom w:val="nil"/>
+              <w:right w:val="nil"/>
+            </w:tcBorders>
+            <w:shd w:val="clear" w:color="auto" w:fill="auto"/>
+            <w:noWrap/>
+            <w:vAlign w:val="bottom"/>
+            <w:hideMark/>
+          </w:tcPr>
+          <w:p>
+            <w:pPr>
+              <w:spacing w:after="0" w:line="240" w:lineRule="auto"/>
+              <w:rPr>
+                <w:rFonts w:ascii="Times New Roman" w:eastAsia="Times New Roman" w:hAnsi="Times New Roman" w:cs="Times New Roman"/>
+                <w:sz w:val="20"/>
+                <w:szCs w:val="20"/>
+                <w:lang w:eastAsia="bs-Latn-BA"/>
+              </w:rPr>
+            </w:pPr>
+          </w:p>
+        </w:tc>
+      </w:tr>
+      <w:tr>
+        <w:trPr>
+          <w:trHeight w:val="315"/>
+        </w:trPr>
+        <w:tc>
+          <w:tcPr>
+            <w:tcW w:w="3253" w:type="dxa"/>
+            <w:tcBorders>
+              <w:top w:val="single" w:sz="8" w:space="0" w:color="auto"/>
+              <w:left w:val="single" w:sz="8" w:space="0" w:color="auto"/>
+              <w:bottom w:val="single" w:sz="8" w:space="0" w:color="auto"/>
+              <w:right w:val="single" w:sz="8" w:space="0" w:color="auto"/>
+            </w:tcBorders>
+            <w:shd w:val="clear" w:color="auto" w:fill="auto"/>
+            <w:vAlign w:val="center"/>
+            <w:hideMark/>
+          </w:tcPr>
+          <w:p>
+            <w:pPr>
+              <w:spacing w:after="0" w:line="240" w:lineRule="auto"/>
+              <w:rPr>
+                <w:rFonts w:ascii="Calibri" w:eastAsia="Times New Roman" w:hAnsi="Calibri" w:cs="Calibri"/>
+                <w:b/>
+                <w:bCs/>
+                <w:color w:val="000000"/>
+                <w:lang w:eastAsia="bs-Latn-BA"/>
+              </w:rPr>
+            </w:pPr>
+            <w:r>
+              <w:rPr>
+                <w:rFonts w:ascii="Calibri" w:eastAsia="Times New Roman" w:hAnsi="Calibri" w:cs="Calibri"/>
+                <w:b/>
+                <w:bCs/>
+                <w:color w:val="000000"/>
+                <w:lang w:eastAsia="bs-Latn-BA"/>
+              </w:rPr>
+              <w:t>Korisnik</w:t>
+            </w:r>
+          </w:p>
+        </w:tc>
+        <w:tc>
+          <w:tcPr>
+            <w:tcW w:w="4107" w:type="dxa"/>
+            <w:tcBorders>
+              <w:top w:val="single" w:sz="8" w:space="0" w:color="auto"/>
+              <w:left w:val="nil"/>
+              <w:bottom w:val="single" w:sz="8" w:space="0" w:color="auto"/>
+              <w:right w:val="single" w:sz="8" w:space="0" w:color="auto"/>
+            </w:tcBorders>
+            <w:shd w:val="clear" w:color="auto" w:fill="auto"/>
+            <w:vAlign w:val="center"/>
+            <w:hideMark/>
+          </w:tcPr>
+          <w:p>
+            <w:pPr>
+              <w:spacing w:after="0" w:line="240" w:lineRule="auto"/>
+              <w:rPr>
+                <w:rFonts w:ascii="Calibri" w:eastAsia="Times New Roman" w:hAnsi="Calibri" w:cs="Calibri"/>
+                <w:b/>
+                <w:bCs/>
+                <w:color w:val="000000"/>
+                <w:lang w:eastAsia="bs-Latn-BA"/>
+              </w:rPr>
+            </w:pPr>
+            <w:r>
+              <w:rPr>
+                <w:rFonts w:ascii="Calibri" w:eastAsia="Times New Roman" w:hAnsi="Calibri" w:cs="Calibri"/>
+                <w:b/>
+                <w:bCs/>
+                <w:color w:val="000000"/>
+                <w:lang w:eastAsia="bs-Latn-BA"/>
+              </w:rPr>
+              <w:t>Administrator</w:t>
             </w:r>
           </w:p>
         </w:tc>
@@ -236,7 +1034,7 @@
         </w:trPr>
         <w:tc>
           <w:tcPr>
-            <w:tcW w:w="2840" w:type="dxa"/>
+            <w:tcW w:w="3253" w:type="dxa"/>
             <w:tcBorders>
               <w:top w:val="nil"/>
               <w:left w:val="single" w:sz="8" w:space="0" w:color="auto"/>
@@ -252,27 +1050,41 @@
               <w:spacing w:after="0" w:line="240" w:lineRule="auto"/>
               <w:rPr>
                 <w:rFonts w:ascii="Calibri" w:eastAsia="Times New Roman" w:hAnsi="Calibri" w:cs="Calibri"/>
-                <w:b/>
-                <w:bCs/>
-                <w:color w:val="000000"/>
-                <w:lang w:eastAsia="bs-Latn-BA"/>
-              </w:rPr>
-            </w:pPr>
-            <w:r>
-              <w:rPr>
-                <w:rFonts w:ascii="Calibri" w:eastAsia="Times New Roman" w:hAnsi="Calibri" w:cs="Calibri"/>
-                <w:b/>
-                <w:bCs/>
-                <w:color w:val="000000"/>
-                <w:lang w:eastAsia="bs-Latn-BA"/>
-              </w:rPr>
-              <w:t>Posljedice – uspješan završetak</w:t>
-            </w:r>
-          </w:p>
-        </w:tc>
-        <w:tc>
-          <w:tcPr>
-            <w:tcW w:w="5740" w:type="dxa"/>
+                <w:color w:val="000000"/>
+                <w:lang w:eastAsia="bs-Latn-BA"/>
+              </w:rPr>
+            </w:pPr>
+            <w:r>
+              <w:rPr>
+                <w:rFonts w:ascii="Calibri" w:eastAsia="Times New Roman" w:hAnsi="Calibri" w:cs="Calibri"/>
+                <w:color w:val="000000"/>
+                <w:lang w:eastAsia="bs-Latn-BA"/>
+              </w:rPr>
+              <w:t>1.</w:t>
+            </w:r>
+            <w:r>
+              <w:rPr>
+                <w:rFonts w:ascii="Times New Roman" w:eastAsia="Times New Roman" w:hAnsi="Times New Roman" w:cs="Times New Roman"/>
+                <w:color w:val="000000"/>
+                <w:sz w:val="14"/>
+                <w:szCs w:val="14"/>
+                <w:lang w:eastAsia="bs-Latn-BA"/>
+              </w:rPr>
+              <w:t xml:space="preserve">       </w:t>
+            </w:r>
+            <w:r>
+              <w:rPr>
+                <w:rFonts w:ascii="Calibri" w:eastAsia="Times New Roman" w:hAnsi="Calibri" w:cs="Calibri"/>
+                <w:color w:val="000000"/>
+                <w:lang w:eastAsia="bs-Latn-BA"/>
+              </w:rPr>
+              <w:t>Pristupanje interfejsu aplikacije</w:t>
+            </w:r>
+          </w:p>
+        </w:tc>
+        <w:tc>
+          <w:tcPr>
+            <w:tcW w:w="4107" w:type="dxa"/>
             <w:tcBorders>
               <w:top w:val="nil"/>
               <w:left w:val="nil"/>
@@ -286,19 +1098,107 @@
           <w:p>
             <w:pPr>
               <w:spacing w:after="0" w:line="240" w:lineRule="auto"/>
-              <w:rPr>
-                <w:rFonts w:ascii="Calibri" w:eastAsia="Times New Roman" w:hAnsi="Calibri" w:cs="Calibri"/>
-                <w:color w:val="000000"/>
-                <w:lang w:eastAsia="bs-Latn-BA"/>
-              </w:rPr>
-            </w:pPr>
-            <w:r>
-              <w:rPr>
-                <w:rFonts w:ascii="Calibri" w:eastAsia="Times New Roman" w:hAnsi="Calibri" w:cs="Calibri"/>
-                <w:color w:val="000000"/>
-                <w:lang w:eastAsia="bs-Latn-BA"/>
-              </w:rPr>
-              <w:t>Uposlenik se uspješno prijavljuje na aplikaciju</w:t>
+              <w:ind w:firstLineChars="200" w:firstLine="440"/>
+              <w:rPr>
+                <w:rFonts w:ascii="Calibri" w:eastAsia="Times New Roman" w:hAnsi="Calibri" w:cs="Calibri"/>
+                <w:color w:val="000000"/>
+                <w:lang w:eastAsia="bs-Latn-BA"/>
+              </w:rPr>
+            </w:pPr>
+            <w:r>
+              <w:rPr>
+                <w:rFonts w:ascii="Calibri" w:eastAsia="Times New Roman" w:hAnsi="Calibri" w:cs="Calibri"/>
+                <w:color w:val="000000"/>
+                <w:lang w:eastAsia="bs-Latn-BA"/>
+              </w:rPr>
+              <w:t> </w:t>
+            </w:r>
+          </w:p>
+        </w:tc>
+      </w:tr>
+      <w:tr>
+        <w:trPr>
+          <w:trHeight w:val="915"/>
+        </w:trPr>
+        <w:tc>
+          <w:tcPr>
+            <w:tcW w:w="3253" w:type="dxa"/>
+            <w:tcBorders>
+              <w:top w:val="nil"/>
+              <w:left w:val="single" w:sz="8" w:space="0" w:color="auto"/>
+              <w:bottom w:val="single" w:sz="8" w:space="0" w:color="auto"/>
+              <w:right w:val="single" w:sz="8" w:space="0" w:color="auto"/>
+            </w:tcBorders>
+            <w:shd w:val="clear" w:color="auto" w:fill="auto"/>
+            <w:vAlign w:val="center"/>
+            <w:hideMark/>
+          </w:tcPr>
+          <w:p>
+            <w:pPr>
+              <w:spacing w:after="0" w:line="240" w:lineRule="auto"/>
+              <w:rPr>
+                <w:rFonts w:ascii="Calibri" w:eastAsia="Times New Roman" w:hAnsi="Calibri" w:cs="Calibri"/>
+                <w:color w:val="000000"/>
+                <w:lang w:eastAsia="bs-Latn-BA"/>
+              </w:rPr>
+            </w:pPr>
+            <w:r>
+              <w:rPr>
+                <w:rFonts w:ascii="Calibri" w:eastAsia="Times New Roman" w:hAnsi="Calibri" w:cs="Calibri"/>
+                <w:color w:val="000000"/>
+                <w:lang w:eastAsia="bs-Latn-BA"/>
+              </w:rPr>
+              <w:t>2.</w:t>
+            </w:r>
+            <w:r>
+              <w:rPr>
+                <w:rFonts w:ascii="Times New Roman" w:eastAsia="Times New Roman" w:hAnsi="Times New Roman" w:cs="Times New Roman"/>
+                <w:color w:val="000000"/>
+                <w:sz w:val="14"/>
+                <w:szCs w:val="14"/>
+                <w:lang w:eastAsia="bs-Latn-BA"/>
+              </w:rPr>
+              <w:t xml:space="preserve">       </w:t>
+            </w:r>
+            <w:r>
+              <w:rPr>
+                <w:rFonts w:ascii="Calibri" w:eastAsia="Times New Roman" w:hAnsi="Calibri" w:cs="Calibri"/>
+                <w:color w:val="000000"/>
+                <w:lang w:eastAsia="bs-Latn-BA"/>
+              </w:rPr>
+              <w:t>Podnošenje zahtjeva za otvaranje korisničkog računa</w:t>
+            </w:r>
+          </w:p>
+        </w:tc>
+        <w:tc>
+          <w:tcPr>
+            <w:tcW w:w="4107" w:type="dxa"/>
+            <w:tcBorders>
+              <w:top w:val="nil"/>
+              <w:left w:val="nil"/>
+              <w:bottom w:val="single" w:sz="8" w:space="0" w:color="auto"/>
+              <w:right w:val="single" w:sz="8" w:space="0" w:color="auto"/>
+            </w:tcBorders>
+            <w:shd w:val="clear" w:color="auto" w:fill="auto"/>
+            <w:vAlign w:val="center"/>
+            <w:hideMark/>
+          </w:tcPr>
+          <w:p>
+            <w:pPr>
+              <w:spacing w:after="0" w:line="240" w:lineRule="auto"/>
+              <w:rPr>
+                <w:rFonts w:ascii="Calibri" w:eastAsia="Times New Roman" w:hAnsi="Calibri" w:cs="Calibri"/>
+                <w:color w:val="000000"/>
+                <w:lang w:eastAsia="bs-Latn-BA"/>
+              </w:rPr>
+            </w:pPr>
+            <w:r>
+              <w:rPr>
+                <w:rFonts w:ascii="Calibri" w:eastAsia="Times New Roman" w:hAnsi="Calibri" w:cs="Calibri"/>
+                <w:color w:val="000000"/>
+                <w:lang w:eastAsia="bs-Latn-BA"/>
+              </w:rPr>
+              <w:t> </w:t>
             </w:r>
           </w:p>
         </w:tc>
@@ -309,7 +1209,7 @@
         </w:trPr>
         <w:tc>
           <w:tcPr>
-            <w:tcW w:w="2840" w:type="dxa"/>
+            <w:tcW w:w="3253" w:type="dxa"/>
             <w:tcBorders>
               <w:top w:val="nil"/>
               <w:left w:val="single" w:sz="8" w:space="0" w:color="auto"/>
@@ -325,27 +1225,23 @@
               <w:spacing w:after="0" w:line="240" w:lineRule="auto"/>
               <w:rPr>
                 <w:rFonts w:ascii="Calibri" w:eastAsia="Times New Roman" w:hAnsi="Calibri" w:cs="Calibri"/>
-                <w:b/>
-                <w:bCs/>
-                <w:color w:val="000000"/>
-                <w:lang w:eastAsia="bs-Latn-BA"/>
-              </w:rPr>
-            </w:pPr>
-            <w:r>
-              <w:rPr>
-                <w:rFonts w:ascii="Calibri" w:eastAsia="Times New Roman" w:hAnsi="Calibri" w:cs="Calibri"/>
-                <w:b/>
-                <w:bCs/>
-                <w:color w:val="000000"/>
-                <w:lang w:eastAsia="bs-Latn-BA"/>
-              </w:rPr>
-              <w:t>Posljedice – neuspješan završetak</w:t>
-            </w:r>
-          </w:p>
-        </w:tc>
-        <w:tc>
-          <w:tcPr>
-            <w:tcW w:w="5740" w:type="dxa"/>
+                <w:color w:val="000000"/>
+                <w:lang w:eastAsia="bs-Latn-BA"/>
+              </w:rPr>
+            </w:pPr>
+            <w:r>
+              <w:rPr>
+                <w:rFonts w:ascii="Calibri" w:eastAsia="Times New Roman" w:hAnsi="Calibri" w:cs="Calibri"/>
+                <w:color w:val="000000"/>
+                <w:lang w:eastAsia="bs-Latn-BA"/>
+              </w:rPr>
+              <w:t>3. Odlazak na Grasov šalter</w:t>
+            </w:r>
+          </w:p>
+        </w:tc>
+        <w:tc>
+          <w:tcPr>
+            <w:tcW w:w="4107" w:type="dxa"/>
             <w:tcBorders>
               <w:top w:val="nil"/>
               <w:left w:val="nil"/>
@@ -359,30 +1255,31 @@
           <w:p>
             <w:pPr>
               <w:spacing w:after="0" w:line="240" w:lineRule="auto"/>
-              <w:rPr>
-                <w:rFonts w:ascii="Calibri" w:eastAsia="Times New Roman" w:hAnsi="Calibri" w:cs="Calibri"/>
-                <w:color w:val="000000"/>
-                <w:lang w:eastAsia="bs-Latn-BA"/>
-              </w:rPr>
-            </w:pPr>
-            <w:r>
-              <w:rPr>
-                <w:rFonts w:ascii="Calibri" w:eastAsia="Times New Roman" w:hAnsi="Calibri" w:cs="Calibri"/>
-                <w:color w:val="000000"/>
-                <w:lang w:eastAsia="bs-Latn-BA"/>
-              </w:rPr>
-              <w:t xml:space="preserve">Uposlenik ponovo unosi sigurnosni kod </w:t>
+              <w:ind w:firstLineChars="200" w:firstLine="440"/>
+              <w:rPr>
+                <w:rFonts w:ascii="Calibri" w:eastAsia="Times New Roman" w:hAnsi="Calibri" w:cs="Calibri"/>
+                <w:color w:val="000000"/>
+                <w:lang w:eastAsia="bs-Latn-BA"/>
+              </w:rPr>
+            </w:pPr>
+            <w:r>
+              <w:rPr>
+                <w:rFonts w:ascii="Calibri" w:eastAsia="Times New Roman" w:hAnsi="Calibri" w:cs="Calibri"/>
+                <w:color w:val="000000"/>
+                <w:lang w:eastAsia="bs-Latn-BA"/>
+              </w:rPr>
+              <w:t> </w:t>
             </w:r>
           </w:p>
         </w:tc>
       </w:tr>
       <w:tr>
         <w:trPr>
-          <w:trHeight w:val="315"/>
+          <w:trHeight w:val="465"/>
         </w:trPr>
         <w:tc>
           <w:tcPr>
-            <w:tcW w:w="2840" w:type="dxa"/>
+            <w:tcW w:w="3253" w:type="dxa"/>
             <w:tcBorders>
               <w:top w:val="nil"/>
               <w:left w:val="single" w:sz="8" w:space="0" w:color="auto"/>
@@ -396,29 +1293,26 @@
           <w:p>
             <w:pPr>
               <w:spacing w:after="0" w:line="240" w:lineRule="auto"/>
-              <w:rPr>
-                <w:rFonts w:ascii="Calibri" w:eastAsia="Times New Roman" w:hAnsi="Calibri" w:cs="Calibri"/>
-                <w:b/>
-                <w:bCs/>
-                <w:color w:val="000000"/>
-                <w:lang w:eastAsia="bs-Latn-BA"/>
-              </w:rPr>
-            </w:pPr>
-            <w:r>
-              <w:rPr>
-                <w:rFonts w:ascii="Calibri" w:eastAsia="Times New Roman" w:hAnsi="Calibri" w:cs="Calibri"/>
-                <w:b/>
-                <w:bCs/>
-                <w:color w:val="000000"/>
-                <w:lang w:eastAsia="bs-Latn-BA"/>
-              </w:rPr>
-              <w:t>Primarni akteri</w:t>
-            </w:r>
-          </w:p>
-        </w:tc>
-        <w:tc>
-          <w:tcPr>
-            <w:tcW w:w="5740" w:type="dxa"/>
+              <w:ind w:firstLineChars="500" w:firstLine="1100"/>
+              <w:rPr>
+                <w:rFonts w:ascii="Calibri" w:eastAsia="Times New Roman" w:hAnsi="Calibri" w:cs="Calibri"/>
+                <w:color w:val="000000"/>
+                <w:lang w:eastAsia="bs-Latn-BA"/>
+              </w:rPr>
+            </w:pPr>
+            <w:r>
+              <w:rPr>
+                <w:rFonts w:ascii="Calibri" w:eastAsia="Times New Roman" w:hAnsi="Calibri" w:cs="Calibri"/>
+                <w:color w:val="000000"/>
+                <w:lang w:eastAsia="bs-Latn-BA"/>
+              </w:rPr>
+              <w:t> </w:t>
+            </w:r>
+          </w:p>
+        </w:tc>
+        <w:tc>
+          <w:tcPr>
+            <w:tcW w:w="4107" w:type="dxa"/>
             <w:tcBorders>
               <w:top w:val="nil"/>
               <w:left w:val="nil"/>
@@ -444,26 +1338,36 @@
                 <w:color w:val="000000"/>
                 <w:lang w:eastAsia="bs-Latn-BA"/>
               </w:rPr>
-              <w:t>Vozač</w:t>
-            </w:r>
-            <w:r>
-              <w:rPr>
-                <w:rFonts w:ascii="Calibri" w:eastAsia="Times New Roman" w:hAnsi="Calibri" w:cs="Calibri"/>
-                <w:color w:val="000000"/>
-                <w:lang w:eastAsia="bs-Latn-BA"/>
-              </w:rPr>
-              <w:t xml:space="preserve">, administrator </w:t>
+              <w:t>4.</w:t>
+            </w:r>
+            <w:r>
+              <w:rPr>
+                <w:rFonts w:ascii="Times New Roman" w:eastAsia="Times New Roman" w:hAnsi="Times New Roman" w:cs="Times New Roman"/>
+                <w:color w:val="000000"/>
+                <w:sz w:val="14"/>
+                <w:szCs w:val="14"/>
+                <w:lang w:eastAsia="bs-Latn-BA"/>
+              </w:rPr>
+              <w:t xml:space="preserve">       </w:t>
+            </w:r>
+            <w:r>
+              <w:rPr>
+                <w:rFonts w:ascii="Calibri" w:eastAsia="Times New Roman" w:hAnsi="Calibri" w:cs="Calibri"/>
+                <w:color w:val="000000"/>
+                <w:lang w:eastAsia="bs-Latn-BA"/>
+              </w:rPr>
+              <w:t>Validacija zahtjeva</w:t>
             </w:r>
           </w:p>
         </w:tc>
       </w:tr>
       <w:tr>
         <w:trPr>
-          <w:trHeight w:val="615"/>
+          <w:trHeight w:val="480"/>
         </w:trPr>
         <w:tc>
           <w:tcPr>
-            <w:tcW w:w="2840" w:type="dxa"/>
+            <w:tcW w:w="3253" w:type="dxa"/>
             <w:tcBorders>
               <w:top w:val="nil"/>
               <w:left w:val="single" w:sz="8" w:space="0" w:color="auto"/>
@@ -479,27 +1383,23 @@
               <w:spacing w:after="0" w:line="240" w:lineRule="auto"/>
               <w:rPr>
                 <w:rFonts w:ascii="Calibri" w:eastAsia="Times New Roman" w:hAnsi="Calibri" w:cs="Calibri"/>
-                <w:b/>
-                <w:bCs/>
-                <w:color w:val="000000"/>
-                <w:lang w:eastAsia="bs-Latn-BA"/>
-              </w:rPr>
-            </w:pPr>
-            <w:r>
-              <w:rPr>
-                <w:rFonts w:ascii="Calibri" w:eastAsia="Times New Roman" w:hAnsi="Calibri" w:cs="Calibri"/>
-                <w:b/>
-                <w:bCs/>
-                <w:color w:val="000000"/>
-                <w:lang w:eastAsia="bs-Latn-BA"/>
-              </w:rPr>
-              <w:t>Glavni tok</w:t>
-            </w:r>
-          </w:p>
-        </w:tc>
-        <w:tc>
-          <w:tcPr>
-            <w:tcW w:w="5740" w:type="dxa"/>
+                <w:color w:val="000000"/>
+                <w:lang w:eastAsia="bs-Latn-BA"/>
+              </w:rPr>
+            </w:pPr>
+            <w:r>
+              <w:rPr>
+                <w:rFonts w:ascii="Calibri" w:eastAsia="Times New Roman" w:hAnsi="Calibri" w:cs="Calibri"/>
+                <w:color w:val="000000"/>
+                <w:lang w:eastAsia="bs-Latn-BA"/>
+              </w:rPr>
+              <w:t> </w:t>
+            </w:r>
+          </w:p>
+        </w:tc>
+        <w:tc>
+          <w:tcPr>
+            <w:tcW w:w="4107" w:type="dxa"/>
             <w:tcBorders>
               <w:top w:val="nil"/>
               <w:left w:val="nil"/>
@@ -525,377 +1425,307 @@
                 <w:color w:val="000000"/>
                 <w:lang w:eastAsia="bs-Latn-BA"/>
               </w:rPr>
-              <w:t>Vozač unosi sigurnosni kod, prijavljuje vozilo pomoću sigurnosnog koda za vozilo, koristi aplikaciju</w:t>
+              <w:t>5. Upis korisnikovih podataka</w:t>
             </w:r>
           </w:p>
         </w:tc>
       </w:tr>
       <w:tr>
         <w:trPr>
-          <w:trHeight w:val="1215"/>
+          <w:trHeight w:val="300"/>
         </w:trPr>
         <w:tc>
           <w:tcPr>
-            <w:tcW w:w="2840" w:type="dxa"/>
+            <w:tcW w:w="3253" w:type="dxa"/>
+            <w:vMerge w:val="restart"/>
             <w:tcBorders>
               <w:top w:val="nil"/>
               <w:left w:val="single" w:sz="8" w:space="0" w:color="auto"/>
-              <w:bottom w:val="single" w:sz="8" w:space="0" w:color="auto"/>
-              <w:right w:val="single" w:sz="8" w:space="0" w:color="auto"/>
-            </w:tcBorders>
-            <w:shd w:val="clear" w:color="auto" w:fill="auto"/>
-            <w:vAlign w:val="center"/>
-            <w:hideMark/>
-          </w:tcPr>
-          <w:p>
-            <w:pPr>
-              <w:spacing w:after="0" w:line="240" w:lineRule="auto"/>
-              <w:rPr>
-                <w:rFonts w:ascii="Calibri" w:eastAsia="Times New Roman" w:hAnsi="Calibri" w:cs="Calibri"/>
-                <w:b/>
-                <w:bCs/>
-                <w:color w:val="000000"/>
-                <w:lang w:eastAsia="bs-Latn-BA"/>
-              </w:rPr>
-            </w:pPr>
-            <w:r>
-              <w:rPr>
-                <w:rFonts w:ascii="Calibri" w:eastAsia="Times New Roman" w:hAnsi="Calibri" w:cs="Calibri"/>
-                <w:b/>
-                <w:bCs/>
-                <w:color w:val="000000"/>
-                <w:lang w:eastAsia="bs-Latn-BA"/>
-              </w:rPr>
-              <w:t>Proširenja/Alternative</w:t>
-            </w:r>
-          </w:p>
-        </w:tc>
-        <w:tc>
-          <w:tcPr>
-            <w:tcW w:w="5740" w:type="dxa"/>
-            <w:tcBorders>
-              <w:top w:val="nil"/>
-              <w:left w:val="nil"/>
-              <w:bottom w:val="single" w:sz="8" w:space="0" w:color="auto"/>
-              <w:right w:val="single" w:sz="8" w:space="0" w:color="auto"/>
-            </w:tcBorders>
-            <w:shd w:val="clear" w:color="000000" w:fill="FFFFFF"/>
-            <w:vAlign w:val="center"/>
-            <w:hideMark/>
-          </w:tcPr>
-          <w:p>
-            <w:pPr>
-              <w:spacing w:after="0" w:line="240" w:lineRule="auto"/>
-              <w:rPr>
-                <w:rFonts w:ascii="Calibri" w:eastAsia="Times New Roman" w:hAnsi="Calibri" w:cs="Calibri"/>
-                <w:b/>
-                <w:bCs/>
-                <w:lang w:eastAsia="bs-Latn-BA"/>
-              </w:rPr>
-            </w:pPr>
-            <w:r>
-              <w:rPr>
-                <w:rFonts w:ascii="Calibri" w:eastAsia="Times New Roman" w:hAnsi="Calibri" w:cs="Calibri"/>
-                <w:b/>
-                <w:bCs/>
-                <w:lang w:eastAsia="bs-Latn-BA"/>
-              </w:rPr>
-              <w:t>Vozač pogrešno unese podatke, sistem traži ponovni unos podataka./ Vozač obavještava administratora o  problemima i promjenama u saobraćaju, koji dalje te informacije dijeli sa ostalim korisnicima pomoću aplikacije.</w:t>
-            </w:r>
-          </w:p>
-        </w:tc>
-      </w:tr>
-    </w:tbl>
-    <w:p>
-      <w:pPr>
-        <w:pStyle w:val="Default"/>
-      </w:pPr>
-    </w:p>
-    <w:p>
-      <w:pPr>
-        <w:pStyle w:val="Default"/>
-      </w:pPr>
-      <w:r>
-        <w:t>Glavni tok događaja:</w:t>
-      </w:r>
-    </w:p>
-    <w:p>
-      <w:pPr>
-        <w:pStyle w:val="Default"/>
-      </w:pPr>
-    </w:p>
-    <w:p>
-      <w:pPr>
-        <w:pStyle w:val="Default"/>
-      </w:pPr>
-    </w:p>
-    <w:p>
-      <w:pPr>
-        <w:pStyle w:val="Default"/>
-      </w:pPr>
-    </w:p>
-    <w:tbl>
-      <w:tblPr>
-        <w:tblStyle w:val="TableGrid"/>
-        <w:tblW w:w="6196" w:type="dxa"/>
-        <w:tblLook w:val="04A0" w:firstRow="1" w:lastRow="0" w:firstColumn="1" w:lastColumn="0" w:noHBand="0" w:noVBand="1"/>
-      </w:tblPr>
-      <w:tblGrid>
-        <w:gridCol w:w="3098"/>
-        <w:gridCol w:w="3098"/>
-      </w:tblGrid>
-      <w:tr>
-        <w:trPr>
-          <w:trHeight w:val="720"/>
-        </w:trPr>
-        <w:tc>
-          <w:tcPr>
-            <w:tcW w:w="3098" w:type="dxa"/>
-          </w:tcPr>
-          <w:p>
-            <w:pPr>
-              <w:rPr>
-                <w:b/>
-              </w:rPr>
-            </w:pPr>
-            <w:r>
-              <w:rPr>
-                <w:b/>
-              </w:rPr>
-              <w:t>Vozač</w:t>
-            </w:r>
-          </w:p>
-        </w:tc>
-        <w:tc>
-          <w:tcPr>
-            <w:tcW w:w="3098" w:type="dxa"/>
-          </w:tcPr>
-          <w:p>
-            <w:pPr>
-              <w:rPr>
-                <w:b/>
-              </w:rPr>
-            </w:pPr>
-            <w:r>
-              <w:rPr>
-                <w:b/>
-              </w:rPr>
-              <w:t>Administrator</w:t>
+              <w:bottom w:val="single" w:sz="8" w:space="0" w:color="000000"/>
+              <w:right w:val="single" w:sz="8" w:space="0" w:color="auto"/>
+            </w:tcBorders>
+            <w:shd w:val="clear" w:color="auto" w:fill="auto"/>
+            <w:vAlign w:val="center"/>
+            <w:hideMark/>
+          </w:tcPr>
+          <w:p>
+            <w:pPr>
+              <w:spacing w:after="0" w:line="240" w:lineRule="auto"/>
+              <w:rPr>
+                <w:rFonts w:ascii="Calibri" w:eastAsia="Times New Roman" w:hAnsi="Calibri" w:cs="Calibri"/>
+                <w:color w:val="000000"/>
+                <w:lang w:eastAsia="bs-Latn-BA"/>
+              </w:rPr>
+            </w:pPr>
+            <w:r>
+              <w:rPr>
+                <w:rFonts w:ascii="Calibri" w:eastAsia="Times New Roman" w:hAnsi="Calibri" w:cs="Calibri"/>
+                <w:color w:val="000000"/>
+                <w:lang w:eastAsia="bs-Latn-BA"/>
+              </w:rPr>
+              <w:t> </w:t>
+            </w:r>
+          </w:p>
+        </w:tc>
+        <w:tc>
+          <w:tcPr>
+            <w:tcW w:w="4107" w:type="dxa"/>
+            <w:vMerge w:val="restart"/>
+            <w:tcBorders>
+              <w:top w:val="nil"/>
+              <w:left w:val="single" w:sz="8" w:space="0" w:color="auto"/>
+              <w:bottom w:val="single" w:sz="8" w:space="0" w:color="000000"/>
+              <w:right w:val="single" w:sz="8" w:space="0" w:color="auto"/>
+            </w:tcBorders>
+            <w:shd w:val="clear" w:color="auto" w:fill="auto"/>
+            <w:vAlign w:val="center"/>
+            <w:hideMark/>
+          </w:tcPr>
+          <w:p>
+            <w:pPr>
+              <w:spacing w:after="0" w:line="240" w:lineRule="auto"/>
+              <w:rPr>
+                <w:rFonts w:ascii="Calibri" w:eastAsia="Times New Roman" w:hAnsi="Calibri" w:cs="Calibri"/>
+                <w:color w:val="000000"/>
+                <w:lang w:eastAsia="bs-Latn-BA"/>
+              </w:rPr>
+            </w:pPr>
+            <w:r>
+              <w:rPr>
+                <w:rFonts w:ascii="Calibri" w:eastAsia="Times New Roman" w:hAnsi="Calibri" w:cs="Calibri"/>
+                <w:color w:val="000000"/>
+                <w:lang w:eastAsia="bs-Latn-BA"/>
+              </w:rPr>
+              <w:t>6. Dodjela korisničkog imena i password-a</w:t>
             </w:r>
           </w:p>
         </w:tc>
       </w:tr>
       <w:tr>
         <w:trPr>
-          <w:trHeight w:val="680"/>
+          <w:trHeight w:val="408"/>
         </w:trPr>
         <w:tc>
           <w:tcPr>
-            <w:tcW w:w="3098" w:type="dxa"/>
-          </w:tcPr>
-          <w:p>
-            <w:pPr>
-              <w:pStyle w:val="ListParagraph"/>
-              <w:numPr>
-                <w:ilvl w:val="0"/>
-                <w:numId w:val="1"/>
-              </w:numPr>
-            </w:pPr>
-            <w:r>
-              <w:t>Pristupanje interfejsu aplikacije</w:t>
-            </w:r>
-          </w:p>
-        </w:tc>
-        <w:tc>
-          <w:tcPr>
-            <w:tcW w:w="3098" w:type="dxa"/>
-          </w:tcPr>
-          <w:p>
-            <w:pPr>
-              <w:ind w:left="360"/>
+            <w:tcW w:w="3253" w:type="dxa"/>
+            <w:vMerge/>
+            <w:tcBorders>
+              <w:top w:val="nil"/>
+              <w:left w:val="single" w:sz="8" w:space="0" w:color="auto"/>
+              <w:bottom w:val="single" w:sz="8" w:space="0" w:color="000000"/>
+              <w:right w:val="single" w:sz="8" w:space="0" w:color="auto"/>
+            </w:tcBorders>
+            <w:vAlign w:val="center"/>
+            <w:hideMark/>
+          </w:tcPr>
+          <w:p>
+            <w:pPr>
+              <w:spacing w:after="0" w:line="240" w:lineRule="auto"/>
+              <w:rPr>
+                <w:rFonts w:ascii="Calibri" w:eastAsia="Times New Roman" w:hAnsi="Calibri" w:cs="Calibri"/>
+                <w:color w:val="000000"/>
+                <w:lang w:eastAsia="bs-Latn-BA"/>
+              </w:rPr>
+            </w:pPr>
+          </w:p>
+        </w:tc>
+        <w:tc>
+          <w:tcPr>
+            <w:tcW w:w="4107" w:type="dxa"/>
+            <w:vMerge/>
+            <w:tcBorders>
+              <w:top w:val="nil"/>
+              <w:left w:val="single" w:sz="8" w:space="0" w:color="auto"/>
+              <w:bottom w:val="single" w:sz="8" w:space="0" w:color="000000"/>
+              <w:right w:val="single" w:sz="8" w:space="0" w:color="auto"/>
+            </w:tcBorders>
+            <w:vAlign w:val="center"/>
+            <w:hideMark/>
+          </w:tcPr>
+          <w:p>
+            <w:pPr>
+              <w:spacing w:after="0" w:line="240" w:lineRule="auto"/>
+              <w:rPr>
+                <w:rFonts w:ascii="Calibri" w:eastAsia="Times New Roman" w:hAnsi="Calibri" w:cs="Calibri"/>
+                <w:color w:val="000000"/>
+                <w:lang w:eastAsia="bs-Latn-BA"/>
+              </w:rPr>
             </w:pPr>
           </w:p>
         </w:tc>
       </w:tr>
       <w:tr>
         <w:trPr>
-          <w:trHeight w:val="720"/>
+          <w:trHeight w:val="300"/>
         </w:trPr>
         <w:tc>
           <w:tcPr>
-            <w:tcW w:w="3098" w:type="dxa"/>
-          </w:tcPr>
-          <w:p>
-            <w:pPr>
-              <w:pStyle w:val="ListParagraph"/>
-              <w:numPr>
-                <w:ilvl w:val="0"/>
-                <w:numId w:val="1"/>
-              </w:numPr>
-            </w:pPr>
-            <w:r>
-              <w:t>Unošenje sigurnosnog koda</w:t>
-            </w:r>
-          </w:p>
-        </w:tc>
-        <w:tc>
-          <w:tcPr>
-            <w:tcW w:w="3098" w:type="dxa"/>
-          </w:tcPr>
-          <w:p>
-            <w:pPr>
-              <w:pStyle w:val="ListParagraph"/>
-              <w:numPr>
-                <w:ilvl w:val="0"/>
-                <w:numId w:val="1"/>
-              </w:numPr>
-            </w:pPr>
-            <w:r>
-              <w:t>Validacija sigurnosnog koda</w:t>
-            </w:r>
+            <w:tcW w:w="3253" w:type="dxa"/>
+            <w:tcBorders>
+              <w:top w:val="nil"/>
+              <w:left w:val="nil"/>
+              <w:bottom w:val="nil"/>
+              <w:right w:val="nil"/>
+            </w:tcBorders>
+            <w:shd w:val="clear" w:color="auto" w:fill="auto"/>
+            <w:noWrap/>
+            <w:vAlign w:val="center"/>
+            <w:hideMark/>
+          </w:tcPr>
+          <w:p>
+            <w:pPr>
+              <w:spacing w:after="0" w:line="240" w:lineRule="auto"/>
+              <w:ind w:firstLineChars="500" w:firstLine="1100"/>
+              <w:rPr>
+                <w:rFonts w:ascii="Calibri" w:eastAsia="Times New Roman" w:hAnsi="Calibri" w:cs="Calibri"/>
+                <w:color w:val="000000"/>
+                <w:lang w:eastAsia="bs-Latn-BA"/>
+              </w:rPr>
+            </w:pPr>
+          </w:p>
+        </w:tc>
+        <w:tc>
+          <w:tcPr>
+            <w:tcW w:w="4107" w:type="dxa"/>
+            <w:tcBorders>
+              <w:top w:val="nil"/>
+              <w:left w:val="nil"/>
+              <w:bottom w:val="nil"/>
+              <w:right w:val="nil"/>
+            </w:tcBorders>
+            <w:shd w:val="clear" w:color="auto" w:fill="auto"/>
+            <w:noWrap/>
+            <w:vAlign w:val="bottom"/>
+            <w:hideMark/>
+          </w:tcPr>
+          <w:p>
+            <w:pPr>
+              <w:spacing w:after="0" w:line="240" w:lineRule="auto"/>
+              <w:rPr>
+                <w:rFonts w:ascii="Times New Roman" w:eastAsia="Times New Roman" w:hAnsi="Times New Roman" w:cs="Times New Roman"/>
+                <w:sz w:val="20"/>
+                <w:szCs w:val="20"/>
+                <w:lang w:eastAsia="bs-Latn-BA"/>
+              </w:rPr>
+            </w:pPr>
           </w:p>
         </w:tc>
       </w:tr>
       <w:tr>
         <w:trPr>
-          <w:trHeight w:val="680"/>
+          <w:trHeight w:val="300"/>
         </w:trPr>
         <w:tc>
           <w:tcPr>
-            <w:tcW w:w="3098" w:type="dxa"/>
-          </w:tcPr>
-          <w:p>
-            <w:pPr>
-              <w:pStyle w:val="ListParagraph"/>
-              <w:numPr>
-                <w:ilvl w:val="0"/>
-                <w:numId w:val="1"/>
-              </w:numPr>
-            </w:pPr>
-            <w:r>
-              <w:t>Unošenje sigurnosnog koda vozila</w:t>
-            </w:r>
-          </w:p>
-        </w:tc>
-        <w:tc>
-          <w:tcPr>
-            <w:tcW w:w="3098" w:type="dxa"/>
-          </w:tcPr>
-          <w:p>
-            <w:pPr>
-              <w:ind w:left="360"/>
+            <w:tcW w:w="3253" w:type="dxa"/>
+            <w:tcBorders>
+              <w:top w:val="nil"/>
+              <w:left w:val="nil"/>
+              <w:bottom w:val="nil"/>
+              <w:right w:val="nil"/>
+            </w:tcBorders>
+            <w:shd w:val="clear" w:color="auto" w:fill="auto"/>
+            <w:noWrap/>
+            <w:vAlign w:val="bottom"/>
+            <w:hideMark/>
+          </w:tcPr>
+          <w:p>
+            <w:pPr>
+              <w:spacing w:after="0" w:line="240" w:lineRule="auto"/>
+              <w:rPr>
+                <w:rFonts w:ascii="Times New Roman" w:eastAsia="Times New Roman" w:hAnsi="Times New Roman" w:cs="Times New Roman"/>
+                <w:sz w:val="20"/>
+                <w:szCs w:val="20"/>
+                <w:lang w:eastAsia="bs-Latn-BA"/>
+              </w:rPr>
+            </w:pPr>
+          </w:p>
+        </w:tc>
+        <w:tc>
+          <w:tcPr>
+            <w:tcW w:w="4107" w:type="dxa"/>
+            <w:tcBorders>
+              <w:top w:val="nil"/>
+              <w:left w:val="nil"/>
+              <w:bottom w:val="nil"/>
+              <w:right w:val="nil"/>
+            </w:tcBorders>
+            <w:shd w:val="clear" w:color="auto" w:fill="auto"/>
+            <w:noWrap/>
+            <w:vAlign w:val="bottom"/>
+            <w:hideMark/>
+          </w:tcPr>
+          <w:p>
+            <w:pPr>
+              <w:spacing w:after="0" w:line="240" w:lineRule="auto"/>
+              <w:rPr>
+                <w:rFonts w:ascii="Times New Roman" w:eastAsia="Times New Roman" w:hAnsi="Times New Roman" w:cs="Times New Roman"/>
+                <w:sz w:val="20"/>
+                <w:szCs w:val="20"/>
+                <w:lang w:eastAsia="bs-Latn-BA"/>
+              </w:rPr>
             </w:pPr>
           </w:p>
         </w:tc>
       </w:tr>
       <w:tr>
         <w:trPr>
-          <w:trHeight w:val="680"/>
+          <w:trHeight w:val="300"/>
         </w:trPr>
         <w:tc>
           <w:tcPr>
-            <w:tcW w:w="3098" w:type="dxa"/>
-          </w:tcPr>
-          <w:p>
-            <w:pPr>
-              <w:pStyle w:val="ListParagraph"/>
-            </w:pPr>
-          </w:p>
-        </w:tc>
-        <w:tc>
-          <w:tcPr>
-            <w:tcW w:w="3098" w:type="dxa"/>
-          </w:tcPr>
-          <w:p>
-            <w:pPr>
-              <w:pStyle w:val="ListParagraph"/>
-              <w:numPr>
-                <w:ilvl w:val="0"/>
-                <w:numId w:val="1"/>
-              </w:numPr>
-            </w:pPr>
-            <w:r>
-              <w:t>Validacija sigurnosnog koda vozila</w:t>
-            </w:r>
-            <w:bookmarkStart w:id="0" w:name="_GoBack"/>
-            <w:bookmarkEnd w:id="0"/>
-          </w:p>
-        </w:tc>
-      </w:tr>
-      <w:tr>
-        <w:trPr>
-          <w:trHeight w:val="720"/>
-        </w:trPr>
-        <w:tc>
-          <w:tcPr>
-            <w:tcW w:w="3098" w:type="dxa"/>
-          </w:tcPr>
-          <w:p>
-            <w:pPr>
-              <w:pStyle w:val="ListParagraph"/>
-              <w:numPr>
-                <w:ilvl w:val="0"/>
-                <w:numId w:val="1"/>
-              </w:numPr>
-            </w:pPr>
-            <w:r>
-              <w:t>Spajanje vozila sa sistemom</w:t>
-            </w:r>
-          </w:p>
-        </w:tc>
-        <w:tc>
-          <w:tcPr>
-            <w:tcW w:w="3098" w:type="dxa"/>
-          </w:tcPr>
-          <w:p/>
-        </w:tc>
-      </w:tr>
-      <w:tr>
-        <w:trPr>
-          <w:trHeight w:val="680"/>
-        </w:trPr>
-        <w:tc>
-          <w:tcPr>
-            <w:tcW w:w="3098" w:type="dxa"/>
-          </w:tcPr>
-          <w:p>
-            <w:pPr>
-              <w:pStyle w:val="ListParagraph"/>
-              <w:numPr>
-                <w:ilvl w:val="0"/>
-                <w:numId w:val="1"/>
-              </w:numPr>
-            </w:pPr>
-            <w:r>
-              <w:t>Obavještavanje administratora o stanju na putu</w:t>
-            </w:r>
-          </w:p>
-          <w:p>
-            <w:pPr>
-              <w:jc w:val="right"/>
-            </w:pPr>
-          </w:p>
-        </w:tc>
-        <w:tc>
-          <w:tcPr>
-            <w:tcW w:w="3098" w:type="dxa"/>
-          </w:tcPr>
-          <w:p>
-            <w:pPr>
-              <w:pStyle w:val="ListParagraph"/>
-              <w:numPr>
-                <w:ilvl w:val="0"/>
-                <w:numId w:val="1"/>
-              </w:numPr>
-            </w:pPr>
-            <w:r>
-              <w:t>Postavljanje informacije na aplikaciju</w:t>
-            </w:r>
+            <w:tcW w:w="3253" w:type="dxa"/>
+            <w:tcBorders>
+              <w:top w:val="nil"/>
+              <w:left w:val="nil"/>
+              <w:bottom w:val="nil"/>
+              <w:right w:val="nil"/>
+            </w:tcBorders>
+            <w:shd w:val="clear" w:color="auto" w:fill="auto"/>
+            <w:noWrap/>
+            <w:vAlign w:val="bottom"/>
+            <w:hideMark/>
+          </w:tcPr>
+          <w:p>
+            <w:pPr>
+              <w:spacing w:after="0" w:line="240" w:lineRule="auto"/>
+              <w:rPr>
+                <w:rFonts w:ascii="Times New Roman" w:eastAsia="Times New Roman" w:hAnsi="Times New Roman" w:cs="Times New Roman"/>
+                <w:sz w:val="20"/>
+                <w:szCs w:val="20"/>
+                <w:lang w:eastAsia="bs-Latn-BA"/>
+              </w:rPr>
+            </w:pPr>
+          </w:p>
+        </w:tc>
+        <w:tc>
+          <w:tcPr>
+            <w:tcW w:w="4107" w:type="dxa"/>
+            <w:tcBorders>
+              <w:top w:val="nil"/>
+              <w:left w:val="nil"/>
+              <w:bottom w:val="nil"/>
+              <w:right w:val="nil"/>
+            </w:tcBorders>
+            <w:shd w:val="clear" w:color="auto" w:fill="auto"/>
+            <w:noWrap/>
+            <w:vAlign w:val="bottom"/>
+            <w:hideMark/>
+          </w:tcPr>
+          <w:p>
+            <w:pPr>
+              <w:spacing w:after="0" w:line="240" w:lineRule="auto"/>
+              <w:rPr>
+                <w:rFonts w:ascii="Times New Roman" w:eastAsia="Times New Roman" w:hAnsi="Times New Roman" w:cs="Times New Roman"/>
+                <w:sz w:val="20"/>
+                <w:szCs w:val="20"/>
+                <w:lang w:eastAsia="bs-Latn-BA"/>
+              </w:rPr>
+            </w:pPr>
           </w:p>
         </w:tc>
       </w:tr>
     </w:tbl>
-    <w:p/>
     <w:p/>
     <w:sectPr>
       <w:pgSz w:w="11906" w:h="16838"/>

</xml_diff>

<commit_message>
Dodana ispravljene verzije kupovine karata
</commit_message>
<xml_diff>
--- a/UseCaseScenarij/Kreiranje korisnickog racuna.pdf.docx
+++ b/UseCaseScenarij/Kreiranje korisnickog racuna.pdf.docx
@@ -2,22 +2,26 @@
 <file path=word/document.xml><?xml version="1.0" encoding="utf-8"?>
 <w:document xmlns:wpc="http://schemas.microsoft.com/office/word/2010/wordprocessingCanvas" xmlns:mc="http://schemas.openxmlformats.org/markup-compatibility/2006" xmlns:o="urn:schemas-microsoft-com:office:office" xmlns:r="http://schemas.openxmlformats.org/officeDocument/2006/relationships" xmlns:m="http://schemas.openxmlformats.org/officeDocument/2006/math" xmlns:v="urn:schemas-microsoft-com:vml" xmlns:wp14="http://schemas.microsoft.com/office/word/2010/wordprocessingDrawing" xmlns:wp="http://schemas.openxmlformats.org/drawingml/2006/wordprocessingDrawing" xmlns:w10="urn:schemas-microsoft-com:office:word" xmlns:w="http://schemas.openxmlformats.org/wordprocessingml/2006/main" xmlns:w14="http://schemas.microsoft.com/office/word/2010/wordml" xmlns:w15="http://schemas.microsoft.com/office/word/2012/wordml" xmlns:wpg="http://schemas.microsoft.com/office/word/2010/wordprocessingGroup" xmlns:wpi="http://schemas.microsoft.com/office/word/2010/wordprocessingInk" xmlns:wne="http://schemas.microsoft.com/office/word/2006/wordml" xmlns:wps="http://schemas.microsoft.com/office/word/2010/wordprocessingShape" mc:Ignorable="w14 w15 wp14">
   <w:body>
+    <w:p>
+      <w:bookmarkStart w:id="0" w:name="_GoBack"/>
+      <w:bookmarkEnd w:id="0"/>
+    </w:p>
     <w:tbl>
       <w:tblPr>
-        <w:tblW w:w="7360" w:type="dxa"/>
+        <w:tblW w:w="6700" w:type="dxa"/>
         <w:tblLook w:val="04A0" w:firstRow="1" w:lastRow="0" w:firstColumn="1" w:lastColumn="0" w:noHBand="0" w:noVBand="1"/>
       </w:tblPr>
       <w:tblGrid>
-        <w:gridCol w:w="3253"/>
-        <w:gridCol w:w="4107"/>
+        <w:gridCol w:w="2820"/>
+        <w:gridCol w:w="3880"/>
       </w:tblGrid>
       <w:tr>
         <w:trPr>
-          <w:trHeight w:val="450"/>
+          <w:trHeight w:val="600"/>
         </w:trPr>
         <w:tc>
           <w:tcPr>
-            <w:tcW w:w="3253" w:type="dxa"/>
+            <w:tcW w:w="2820" w:type="dxa"/>
             <w:tcBorders>
               <w:top w:val="single" w:sz="8" w:space="0" w:color="auto"/>
               <w:left w:val="single" w:sz="8" w:space="0" w:color="auto"/>
@@ -53,7 +57,7 @@
         </w:tc>
         <w:tc>
           <w:tcPr>
-            <w:tcW w:w="4107" w:type="dxa"/>
+            <w:tcW w:w="3880" w:type="dxa"/>
             <w:tcBorders>
               <w:top w:val="single" w:sz="8" w:space="0" w:color="auto"/>
               <w:left w:val="nil"/>
@@ -73,26 +77,24 @@
                 <w:lang w:eastAsia="bs-Latn-BA"/>
               </w:rPr>
             </w:pPr>
-            <w:bookmarkStart w:id="0" w:name="_GoBack"/>
-            <w:bookmarkEnd w:id="0"/>
-            <w:r>
-              <w:rPr>
-                <w:rFonts w:ascii="Calibri" w:eastAsia="Times New Roman" w:hAnsi="Calibri" w:cs="Calibri"/>
-                <w:color w:val="000000"/>
-                <w:lang w:eastAsia="bs-Latn-BA"/>
-              </w:rPr>
-              <w:t>Kreiranje korisničkog računa</w:t>
+            <w:r>
+              <w:rPr>
+                <w:rFonts w:ascii="Calibri" w:eastAsia="Times New Roman" w:hAnsi="Calibri" w:cs="Calibri"/>
+                <w:color w:val="000000"/>
+                <w:lang w:eastAsia="bs-Latn-BA"/>
+              </w:rPr>
+              <w:t>Kupovina karata.</w:t>
             </w:r>
           </w:p>
         </w:tc>
       </w:tr>
       <w:tr>
         <w:trPr>
-          <w:trHeight w:val="735"/>
+          <w:trHeight w:val="615"/>
         </w:trPr>
         <w:tc>
           <w:tcPr>
-            <w:tcW w:w="3253" w:type="dxa"/>
+            <w:tcW w:w="2820" w:type="dxa"/>
             <w:tcBorders>
               <w:top w:val="nil"/>
               <w:left w:val="single" w:sz="8" w:space="0" w:color="auto"/>
@@ -128,7 +130,7 @@
         </w:tc>
         <w:tc>
           <w:tcPr>
-            <w:tcW w:w="4107" w:type="dxa"/>
+            <w:tcW w:w="3880" w:type="dxa"/>
             <w:tcBorders>
               <w:top w:val="nil"/>
               <w:left w:val="nil"/>
@@ -154,18 +156,18 @@
                 <w:color w:val="000000"/>
                 <w:lang w:eastAsia="bs-Latn-BA"/>
               </w:rPr>
-              <w:t xml:space="preserve">Korisnik putem aplikacije podnosi zahtjev za otvaranje korisničkog računa </w:t>
+              <w:t>Korisnik će putem aplikacije kupiti odgovarajuću kartu.</w:t>
             </w:r>
           </w:p>
         </w:tc>
       </w:tr>
       <w:tr>
         <w:trPr>
-          <w:trHeight w:val="585"/>
+          <w:trHeight w:val="615"/>
         </w:trPr>
         <w:tc>
           <w:tcPr>
-            <w:tcW w:w="3253" w:type="dxa"/>
+            <w:tcW w:w="2820" w:type="dxa"/>
             <w:tcBorders>
               <w:top w:val="nil"/>
               <w:left w:val="single" w:sz="8" w:space="0" w:color="auto"/>
@@ -201,7 +203,7 @@
         </w:tc>
         <w:tc>
           <w:tcPr>
-            <w:tcW w:w="4107" w:type="dxa"/>
+            <w:tcW w:w="3880" w:type="dxa"/>
             <w:tcBorders>
               <w:top w:val="nil"/>
               <w:left w:val="nil"/>
@@ -227,18 +229,18 @@
                 <w:color w:val="000000"/>
                 <w:lang w:eastAsia="bs-Latn-BA"/>
               </w:rPr>
-              <w:t>Korisnik mora doći na Grasov šalter kako bi dao svoje podatke administratoru</w:t>
+              <w:t>Korisnik mora uplatiti iznos na Grasov račun</w:t>
             </w:r>
           </w:p>
         </w:tc>
       </w:tr>
       <w:tr>
         <w:trPr>
-          <w:trHeight w:val="525"/>
+          <w:trHeight w:val="1080"/>
         </w:trPr>
         <w:tc>
           <w:tcPr>
-            <w:tcW w:w="3253" w:type="dxa"/>
+            <w:tcW w:w="2820" w:type="dxa"/>
             <w:tcBorders>
               <w:top w:val="nil"/>
               <w:left w:val="single" w:sz="8" w:space="0" w:color="auto"/>
@@ -274,7 +276,7 @@
         </w:tc>
         <w:tc>
           <w:tcPr>
-            <w:tcW w:w="4107" w:type="dxa"/>
+            <w:tcW w:w="3880" w:type="dxa"/>
             <w:tcBorders>
               <w:top w:val="nil"/>
               <w:left w:val="nil"/>
@@ -300,18 +302,18 @@
                 <w:color w:val="000000"/>
                 <w:lang w:eastAsia="bs-Latn-BA"/>
               </w:rPr>
-              <w:t>Korisnik je kreirao svoj korisnički račun</w:t>
+              <w:t>Korisnik je kupio željenu kartu.</w:t>
             </w:r>
           </w:p>
         </w:tc>
       </w:tr>
       <w:tr>
         <w:trPr>
-          <w:trHeight w:val="975"/>
+          <w:trHeight w:val="1815"/>
         </w:trPr>
         <w:tc>
           <w:tcPr>
-            <w:tcW w:w="3253" w:type="dxa"/>
+            <w:tcW w:w="2820" w:type="dxa"/>
             <w:tcBorders>
               <w:top w:val="nil"/>
               <w:left w:val="single" w:sz="8" w:space="0" w:color="auto"/>
@@ -347,7 +349,7 @@
         </w:tc>
         <w:tc>
           <w:tcPr>
-            <w:tcW w:w="4107" w:type="dxa"/>
+            <w:tcW w:w="3880" w:type="dxa"/>
             <w:tcBorders>
               <w:top w:val="nil"/>
               <w:left w:val="nil"/>
@@ -373,18 +375,18 @@
                 <w:color w:val="000000"/>
                 <w:lang w:eastAsia="bs-Latn-BA"/>
               </w:rPr>
-              <w:t xml:space="preserve">Korisnik dobiva obavijest da njegov račun nije kreiran </w:t>
+              <w:t xml:space="preserve">Korisnik dobiva obavijest  da ne može kupiti željenu kartu i razloge zbog kojih ne može kupiti kartu. </w:t>
             </w:r>
           </w:p>
         </w:tc>
       </w:tr>
       <w:tr>
         <w:trPr>
-          <w:trHeight w:val="315"/>
+          <w:trHeight w:val="495"/>
         </w:trPr>
         <w:tc>
           <w:tcPr>
-            <w:tcW w:w="3253" w:type="dxa"/>
+            <w:tcW w:w="2820" w:type="dxa"/>
             <w:tcBorders>
               <w:top w:val="nil"/>
               <w:left w:val="single" w:sz="8" w:space="0" w:color="auto"/>
@@ -420,7 +422,7 @@
         </w:tc>
         <w:tc>
           <w:tcPr>
-            <w:tcW w:w="4107" w:type="dxa"/>
+            <w:tcW w:w="3880" w:type="dxa"/>
             <w:tcBorders>
               <w:top w:val="nil"/>
               <w:left w:val="nil"/>
@@ -446,18 +448,18 @@
                 <w:color w:val="000000"/>
                 <w:lang w:eastAsia="bs-Latn-BA"/>
               </w:rPr>
-              <w:t xml:space="preserve">Korisnik, administrator </w:t>
+              <w:t>Putnik.</w:t>
             </w:r>
           </w:p>
         </w:tc>
       </w:tr>
       <w:tr>
         <w:trPr>
-          <w:trHeight w:val="1215"/>
+          <w:trHeight w:val="795"/>
         </w:trPr>
         <w:tc>
           <w:tcPr>
-            <w:tcW w:w="3253" w:type="dxa"/>
+            <w:tcW w:w="2820" w:type="dxa"/>
             <w:tcBorders>
               <w:top w:val="nil"/>
               <w:left w:val="single" w:sz="8" w:space="0" w:color="auto"/>
@@ -487,13 +489,86 @@
                 <w:color w:val="000000"/>
                 <w:lang w:eastAsia="bs-Latn-BA"/>
               </w:rPr>
+              <w:t>Sporedni akteri</w:t>
+            </w:r>
+          </w:p>
+        </w:tc>
+        <w:tc>
+          <w:tcPr>
+            <w:tcW w:w="3880" w:type="dxa"/>
+            <w:tcBorders>
+              <w:top w:val="nil"/>
+              <w:left w:val="nil"/>
+              <w:bottom w:val="single" w:sz="8" w:space="0" w:color="auto"/>
+              <w:right w:val="single" w:sz="8" w:space="0" w:color="auto"/>
+            </w:tcBorders>
+            <w:shd w:val="clear" w:color="auto" w:fill="auto"/>
+            <w:vAlign w:val="center"/>
+            <w:hideMark/>
+          </w:tcPr>
+          <w:p>
+            <w:pPr>
+              <w:spacing w:after="0" w:line="240" w:lineRule="auto"/>
+              <w:rPr>
+                <w:rFonts w:ascii="Calibri" w:eastAsia="Times New Roman" w:hAnsi="Calibri" w:cs="Calibri"/>
+                <w:color w:val="000000"/>
+                <w:lang w:eastAsia="bs-Latn-BA"/>
+              </w:rPr>
+            </w:pPr>
+            <w:r>
+              <w:rPr>
+                <w:rFonts w:ascii="Calibri" w:eastAsia="Times New Roman" w:hAnsi="Calibri" w:cs="Calibri"/>
+                <w:color w:val="000000"/>
+                <w:lang w:eastAsia="bs-Latn-BA"/>
+              </w:rPr>
+              <w:t>Sistem za autorizaciju računa, sistem za upravljanje resursima.</w:t>
+            </w:r>
+          </w:p>
+        </w:tc>
+      </w:tr>
+      <w:tr>
+        <w:trPr>
+          <w:trHeight w:val="900"/>
+        </w:trPr>
+        <w:tc>
+          <w:tcPr>
+            <w:tcW w:w="2820" w:type="dxa"/>
+            <w:tcBorders>
+              <w:top w:val="nil"/>
+              <w:left w:val="single" w:sz="8" w:space="0" w:color="auto"/>
+              <w:bottom w:val="single" w:sz="8" w:space="0" w:color="auto"/>
+              <w:right w:val="single" w:sz="8" w:space="0" w:color="auto"/>
+            </w:tcBorders>
+            <w:shd w:val="clear" w:color="auto" w:fill="auto"/>
+            <w:vAlign w:val="center"/>
+            <w:hideMark/>
+          </w:tcPr>
+          <w:p>
+            <w:pPr>
+              <w:spacing w:after="0" w:line="240" w:lineRule="auto"/>
+              <w:rPr>
+                <w:rFonts w:ascii="Calibri" w:eastAsia="Times New Roman" w:hAnsi="Calibri" w:cs="Calibri"/>
+                <w:b/>
+                <w:bCs/>
+                <w:color w:val="000000"/>
+                <w:lang w:eastAsia="bs-Latn-BA"/>
+              </w:rPr>
+            </w:pPr>
+            <w:r>
+              <w:rPr>
+                <w:rFonts w:ascii="Calibri" w:eastAsia="Times New Roman" w:hAnsi="Calibri" w:cs="Calibri"/>
+                <w:b/>
+                <w:bCs/>
+                <w:color w:val="000000"/>
+                <w:lang w:eastAsia="bs-Latn-BA"/>
+              </w:rPr>
               <w:t>Glavni tok</w:t>
             </w:r>
           </w:p>
         </w:tc>
         <w:tc>
           <w:tcPr>
-            <w:tcW w:w="4107" w:type="dxa"/>
+            <w:tcW w:w="3880" w:type="dxa"/>
             <w:tcBorders>
               <w:top w:val="nil"/>
               <w:left w:val="nil"/>
@@ -519,7 +594,466 @@
                 <w:color w:val="000000"/>
                 <w:lang w:eastAsia="bs-Latn-BA"/>
               </w:rPr>
-              <w:t>Korisnik podnosi zahtjev za formiranje korisničkog računa, administrator popuni odgovarajuće podatke, otvori korisnički račun i dodjeli korisničko ime i password</w:t>
+              <w:t>Putnik podnosi zahtjev za kupovinu, bira željenu kartu, uplaćuje novac na Grasov račun</w:t>
+            </w:r>
+          </w:p>
+        </w:tc>
+      </w:tr>
+      <w:tr>
+        <w:trPr>
+          <w:trHeight w:val="600"/>
+        </w:trPr>
+        <w:tc>
+          <w:tcPr>
+            <w:tcW w:w="2820" w:type="dxa"/>
+            <w:tcBorders>
+              <w:top w:val="nil"/>
+              <w:left w:val="single" w:sz="8" w:space="0" w:color="auto"/>
+              <w:bottom w:val="single" w:sz="8" w:space="0" w:color="auto"/>
+              <w:right w:val="single" w:sz="8" w:space="0" w:color="auto"/>
+            </w:tcBorders>
+            <w:shd w:val="clear" w:color="auto" w:fill="auto"/>
+            <w:vAlign w:val="center"/>
+            <w:hideMark/>
+          </w:tcPr>
+          <w:p>
+            <w:pPr>
+              <w:spacing w:after="0" w:line="240" w:lineRule="auto"/>
+              <w:rPr>
+                <w:rFonts w:ascii="Calibri" w:eastAsia="Times New Roman" w:hAnsi="Calibri" w:cs="Calibri"/>
+                <w:b/>
+                <w:bCs/>
+                <w:color w:val="000000"/>
+                <w:lang w:eastAsia="bs-Latn-BA"/>
+              </w:rPr>
+            </w:pPr>
+            <w:r>
+              <w:rPr>
+                <w:rFonts w:ascii="Calibri" w:eastAsia="Times New Roman" w:hAnsi="Calibri" w:cs="Calibri"/>
+                <w:b/>
+                <w:bCs/>
+                <w:color w:val="000000"/>
+                <w:lang w:eastAsia="bs-Latn-BA"/>
+              </w:rPr>
+              <w:t>Proširenja/Alternative</w:t>
+            </w:r>
+          </w:p>
+        </w:tc>
+        <w:tc>
+          <w:tcPr>
+            <w:tcW w:w="3880" w:type="dxa"/>
+            <w:tcBorders>
+              <w:top w:val="nil"/>
+              <w:left w:val="nil"/>
+              <w:bottom w:val="single" w:sz="8" w:space="0" w:color="auto"/>
+              <w:right w:val="single" w:sz="8" w:space="0" w:color="auto"/>
+            </w:tcBorders>
+            <w:shd w:val="clear" w:color="auto" w:fill="auto"/>
+            <w:vAlign w:val="center"/>
+            <w:hideMark/>
+          </w:tcPr>
+          <w:p>
+            <w:pPr>
+              <w:spacing w:after="0" w:line="240" w:lineRule="auto"/>
+              <w:rPr>
+                <w:rFonts w:ascii="Calibri" w:eastAsia="Times New Roman" w:hAnsi="Calibri" w:cs="Calibri"/>
+                <w:color w:val="000000"/>
+                <w:lang w:eastAsia="bs-Latn-BA"/>
+              </w:rPr>
+            </w:pPr>
+            <w:r>
+              <w:rPr>
+                <w:rFonts w:ascii="Calibri" w:eastAsia="Times New Roman" w:hAnsi="Calibri" w:cs="Calibri"/>
+                <w:color w:val="000000"/>
+                <w:lang w:eastAsia="bs-Latn-BA"/>
+              </w:rPr>
+              <w:t>Putnik pogrešno unese šifru, nema dostupnih karata, račun korisnika ne radi ispravno.</w:t>
+            </w:r>
+          </w:p>
+        </w:tc>
+      </w:tr>
+    </w:tbl>
+    <w:p/>
+    <w:p>
+      <w:r>
+        <w:t>Glavni tok događaja:</w:t>
+      </w:r>
+    </w:p>
+    <w:tbl>
+      <w:tblPr>
+        <w:tblW w:w="8660" w:type="dxa"/>
+        <w:tblLook w:val="04A0" w:firstRow="1" w:lastRow="0" w:firstColumn="1" w:lastColumn="0" w:noHBand="0" w:noVBand="1"/>
+      </w:tblPr>
+      <w:tblGrid>
+        <w:gridCol w:w="3217"/>
+        <w:gridCol w:w="3601"/>
+        <w:gridCol w:w="1842"/>
+      </w:tblGrid>
+      <w:tr>
+        <w:trPr>
+          <w:trHeight w:val="870"/>
+        </w:trPr>
+        <w:tc>
+          <w:tcPr>
+            <w:tcW w:w="3217" w:type="dxa"/>
+            <w:tcBorders>
+              <w:top w:val="single" w:sz="8" w:space="0" w:color="auto"/>
+              <w:left w:val="single" w:sz="8" w:space="0" w:color="auto"/>
+              <w:bottom w:val="single" w:sz="8" w:space="0" w:color="auto"/>
+              <w:right w:val="single" w:sz="8" w:space="0" w:color="auto"/>
+            </w:tcBorders>
+            <w:shd w:val="clear" w:color="auto" w:fill="auto"/>
+            <w:vAlign w:val="center"/>
+            <w:hideMark/>
+          </w:tcPr>
+          <w:p>
+            <w:pPr>
+              <w:spacing w:after="0" w:line="240" w:lineRule="auto"/>
+              <w:rPr>
+                <w:rFonts w:ascii="Calibri" w:eastAsia="Times New Roman" w:hAnsi="Calibri" w:cs="Calibri"/>
+                <w:b/>
+                <w:bCs/>
+                <w:color w:val="000000"/>
+                <w:lang w:eastAsia="bs-Latn-BA"/>
+              </w:rPr>
+            </w:pPr>
+            <w:r>
+              <w:rPr>
+                <w:rFonts w:ascii="Calibri" w:eastAsia="Times New Roman" w:hAnsi="Calibri" w:cs="Calibri"/>
+                <w:b/>
+                <w:bCs/>
+                <w:color w:val="000000"/>
+                <w:lang w:eastAsia="bs-Latn-BA"/>
+              </w:rPr>
+              <w:t>Putnik</w:t>
+            </w:r>
+          </w:p>
+        </w:tc>
+        <w:tc>
+          <w:tcPr>
+            <w:tcW w:w="3601" w:type="dxa"/>
+            <w:tcBorders>
+              <w:top w:val="single" w:sz="8" w:space="0" w:color="auto"/>
+              <w:left w:val="nil"/>
+              <w:bottom w:val="single" w:sz="8" w:space="0" w:color="auto"/>
+              <w:right w:val="single" w:sz="8" w:space="0" w:color="auto"/>
+            </w:tcBorders>
+            <w:shd w:val="clear" w:color="auto" w:fill="auto"/>
+            <w:vAlign w:val="center"/>
+            <w:hideMark/>
+          </w:tcPr>
+          <w:p>
+            <w:pPr>
+              <w:spacing w:after="0" w:line="240" w:lineRule="auto"/>
+              <w:rPr>
+                <w:rFonts w:ascii="Calibri" w:eastAsia="Times New Roman" w:hAnsi="Calibri" w:cs="Calibri"/>
+                <w:b/>
+                <w:bCs/>
+                <w:color w:val="000000"/>
+                <w:lang w:eastAsia="bs-Latn-BA"/>
+              </w:rPr>
+            </w:pPr>
+            <w:r>
+              <w:rPr>
+                <w:rFonts w:ascii="Calibri" w:eastAsia="Times New Roman" w:hAnsi="Calibri" w:cs="Calibri"/>
+                <w:b/>
+                <w:bCs/>
+                <w:color w:val="000000"/>
+                <w:lang w:eastAsia="bs-Latn-BA"/>
+              </w:rPr>
+              <w:t>Sistem za upravljanje resursima</w:t>
+            </w:r>
+          </w:p>
+        </w:tc>
+        <w:tc>
+          <w:tcPr>
+            <w:tcW w:w="1842" w:type="dxa"/>
+            <w:tcBorders>
+              <w:top w:val="single" w:sz="8" w:space="0" w:color="auto"/>
+              <w:left w:val="nil"/>
+              <w:bottom w:val="single" w:sz="8" w:space="0" w:color="auto"/>
+              <w:right w:val="single" w:sz="8" w:space="0" w:color="auto"/>
+            </w:tcBorders>
+            <w:shd w:val="clear" w:color="auto" w:fill="auto"/>
+            <w:vAlign w:val="center"/>
+            <w:hideMark/>
+          </w:tcPr>
+          <w:p>
+            <w:pPr>
+              <w:spacing w:after="0" w:line="240" w:lineRule="auto"/>
+              <w:rPr>
+                <w:rFonts w:ascii="Calibri" w:eastAsia="Times New Roman" w:hAnsi="Calibri" w:cs="Calibri"/>
+                <w:b/>
+                <w:bCs/>
+                <w:color w:val="000000"/>
+                <w:lang w:eastAsia="bs-Latn-BA"/>
+              </w:rPr>
+            </w:pPr>
+            <w:r>
+              <w:rPr>
+                <w:rFonts w:ascii="Calibri" w:eastAsia="Times New Roman" w:hAnsi="Calibri" w:cs="Calibri"/>
+                <w:b/>
+                <w:bCs/>
+                <w:color w:val="000000"/>
+                <w:lang w:eastAsia="bs-Latn-BA"/>
+              </w:rPr>
+              <w:t>Sistem za autorizaciju računa</w:t>
+            </w:r>
+          </w:p>
+        </w:tc>
+      </w:tr>
+      <w:tr>
+        <w:trPr>
+          <w:trHeight w:val="630"/>
+        </w:trPr>
+        <w:tc>
+          <w:tcPr>
+            <w:tcW w:w="3217" w:type="dxa"/>
+            <w:tcBorders>
+              <w:top w:val="nil"/>
+              <w:left w:val="single" w:sz="8" w:space="0" w:color="auto"/>
+              <w:bottom w:val="single" w:sz="8" w:space="0" w:color="auto"/>
+              <w:right w:val="single" w:sz="8" w:space="0" w:color="auto"/>
+            </w:tcBorders>
+            <w:shd w:val="clear" w:color="auto" w:fill="auto"/>
+            <w:vAlign w:val="center"/>
+            <w:hideMark/>
+          </w:tcPr>
+          <w:p>
+            <w:pPr>
+              <w:spacing w:after="0" w:line="240" w:lineRule="auto"/>
+              <w:rPr>
+                <w:rFonts w:ascii="Calibri" w:eastAsia="Times New Roman" w:hAnsi="Calibri" w:cs="Calibri"/>
+                <w:color w:val="000000"/>
+                <w:lang w:eastAsia="bs-Latn-BA"/>
+              </w:rPr>
+            </w:pPr>
+            <w:r>
+              <w:rPr>
+                <w:rFonts w:ascii="Calibri" w:eastAsia="Times New Roman" w:hAnsi="Calibri" w:cs="Calibri"/>
+                <w:color w:val="000000"/>
+                <w:lang w:eastAsia="bs-Latn-BA"/>
+              </w:rPr>
+              <w:t>1.</w:t>
+            </w:r>
+            <w:r>
+              <w:rPr>
+                <w:rFonts w:ascii="Times New Roman" w:eastAsia="Times New Roman" w:hAnsi="Times New Roman" w:cs="Times New Roman"/>
+                <w:color w:val="000000"/>
+                <w:sz w:val="14"/>
+                <w:szCs w:val="14"/>
+                <w:lang w:eastAsia="bs-Latn-BA"/>
+              </w:rPr>
+              <w:t xml:space="preserve">       </w:t>
+            </w:r>
+            <w:r>
+              <w:rPr>
+                <w:rFonts w:ascii="Calibri" w:eastAsia="Times New Roman" w:hAnsi="Calibri" w:cs="Calibri"/>
+                <w:color w:val="000000"/>
+                <w:lang w:eastAsia="bs-Latn-BA"/>
+              </w:rPr>
+              <w:t>Unos šifre</w:t>
+            </w:r>
+          </w:p>
+        </w:tc>
+        <w:tc>
+          <w:tcPr>
+            <w:tcW w:w="3601" w:type="dxa"/>
+            <w:tcBorders>
+              <w:top w:val="nil"/>
+              <w:left w:val="nil"/>
+              <w:bottom w:val="single" w:sz="8" w:space="0" w:color="auto"/>
+              <w:right w:val="single" w:sz="8" w:space="0" w:color="auto"/>
+            </w:tcBorders>
+            <w:shd w:val="clear" w:color="auto" w:fill="auto"/>
+            <w:vAlign w:val="center"/>
+            <w:hideMark/>
+          </w:tcPr>
+          <w:p>
+            <w:pPr>
+              <w:spacing w:after="0" w:line="240" w:lineRule="auto"/>
+              <w:rPr>
+                <w:rFonts w:ascii="Calibri" w:eastAsia="Times New Roman" w:hAnsi="Calibri" w:cs="Calibri"/>
+                <w:color w:val="000000"/>
+                <w:lang w:eastAsia="bs-Latn-BA"/>
+              </w:rPr>
+            </w:pPr>
+            <w:r>
+              <w:rPr>
+                <w:rFonts w:ascii="Calibri" w:eastAsia="Times New Roman" w:hAnsi="Calibri" w:cs="Calibri"/>
+                <w:color w:val="000000"/>
+                <w:lang w:eastAsia="bs-Latn-BA"/>
+              </w:rPr>
+              <w:t> </w:t>
+            </w:r>
+          </w:p>
+        </w:tc>
+        <w:tc>
+          <w:tcPr>
+            <w:tcW w:w="1842" w:type="dxa"/>
+            <w:tcBorders>
+              <w:top w:val="nil"/>
+              <w:left w:val="nil"/>
+              <w:bottom w:val="single" w:sz="8" w:space="0" w:color="auto"/>
+              <w:right w:val="single" w:sz="8" w:space="0" w:color="auto"/>
+            </w:tcBorders>
+            <w:shd w:val="clear" w:color="auto" w:fill="auto"/>
+            <w:vAlign w:val="center"/>
+            <w:hideMark/>
+          </w:tcPr>
+          <w:p>
+            <w:pPr>
+              <w:spacing w:after="0" w:line="240" w:lineRule="auto"/>
+              <w:rPr>
+                <w:rFonts w:ascii="Calibri" w:eastAsia="Times New Roman" w:hAnsi="Calibri" w:cs="Calibri"/>
+                <w:color w:val="000000"/>
+                <w:lang w:eastAsia="bs-Latn-BA"/>
+              </w:rPr>
+            </w:pPr>
+            <w:r>
+              <w:rPr>
+                <w:rFonts w:ascii="Calibri" w:eastAsia="Times New Roman" w:hAnsi="Calibri" w:cs="Calibri"/>
+                <w:color w:val="000000"/>
+                <w:lang w:eastAsia="bs-Latn-BA"/>
+              </w:rPr>
+              <w:t> </w:t>
+            </w:r>
+          </w:p>
+        </w:tc>
+      </w:tr>
+      <w:tr>
+        <w:trPr>
+          <w:trHeight w:val="2565"/>
+        </w:trPr>
+        <w:tc>
+          <w:tcPr>
+            <w:tcW w:w="3217" w:type="dxa"/>
+            <w:tcBorders>
+              <w:top w:val="nil"/>
+              <w:left w:val="single" w:sz="8" w:space="0" w:color="auto"/>
+              <w:bottom w:val="single" w:sz="8" w:space="0" w:color="auto"/>
+              <w:right w:val="single" w:sz="8" w:space="0" w:color="auto"/>
+            </w:tcBorders>
+            <w:shd w:val="clear" w:color="auto" w:fill="auto"/>
+            <w:vAlign w:val="center"/>
+            <w:hideMark/>
+          </w:tcPr>
+          <w:p>
+            <w:pPr>
+              <w:spacing w:after="0" w:line="240" w:lineRule="auto"/>
+              <w:rPr>
+                <w:rFonts w:ascii="Calibri" w:eastAsia="Times New Roman" w:hAnsi="Calibri" w:cs="Calibri"/>
+                <w:color w:val="000000"/>
+                <w:lang w:eastAsia="bs-Latn-BA"/>
+              </w:rPr>
+            </w:pPr>
+            <w:r>
+              <w:rPr>
+                <w:rFonts w:ascii="Calibri" w:eastAsia="Times New Roman" w:hAnsi="Calibri" w:cs="Calibri"/>
+                <w:color w:val="000000"/>
+                <w:lang w:eastAsia="bs-Latn-BA"/>
+              </w:rPr>
+              <w:t>2.</w:t>
+            </w:r>
+            <w:r>
+              <w:rPr>
+                <w:rFonts w:ascii="Times New Roman" w:eastAsia="Times New Roman" w:hAnsi="Times New Roman" w:cs="Times New Roman"/>
+                <w:color w:val="000000"/>
+                <w:sz w:val="14"/>
+                <w:szCs w:val="14"/>
+                <w:lang w:eastAsia="bs-Latn-BA"/>
+              </w:rPr>
+              <w:t xml:space="preserve">       </w:t>
+            </w:r>
+            <w:r>
+              <w:rPr>
+                <w:rFonts w:ascii="Calibri" w:eastAsia="Times New Roman" w:hAnsi="Calibri" w:cs="Calibri"/>
+                <w:color w:val="000000"/>
+                <w:lang w:eastAsia="bs-Latn-BA"/>
+              </w:rPr>
+              <w:t>Pristupanje interfejsu za naručivanje karata</w:t>
+            </w:r>
+          </w:p>
+        </w:tc>
+        <w:tc>
+          <w:tcPr>
+            <w:tcW w:w="3601" w:type="dxa"/>
+            <w:tcBorders>
+              <w:top w:val="nil"/>
+              <w:left w:val="nil"/>
+              <w:bottom w:val="single" w:sz="8" w:space="0" w:color="auto"/>
+              <w:right w:val="single" w:sz="8" w:space="0" w:color="auto"/>
+            </w:tcBorders>
+            <w:shd w:val="clear" w:color="auto" w:fill="auto"/>
+            <w:vAlign w:val="center"/>
+            <w:hideMark/>
+          </w:tcPr>
+          <w:p>
+            <w:pPr>
+              <w:spacing w:after="0" w:line="240" w:lineRule="auto"/>
+              <w:rPr>
+                <w:rFonts w:ascii="Calibri" w:eastAsia="Times New Roman" w:hAnsi="Calibri" w:cs="Calibri"/>
+                <w:color w:val="000000"/>
+                <w:lang w:eastAsia="bs-Latn-BA"/>
+              </w:rPr>
+            </w:pPr>
+            <w:r>
+              <w:rPr>
+                <w:rFonts w:ascii="Calibri" w:eastAsia="Times New Roman" w:hAnsi="Calibri" w:cs="Calibri"/>
+                <w:color w:val="000000"/>
+                <w:lang w:eastAsia="bs-Latn-BA"/>
+              </w:rPr>
+              <w:t>3.</w:t>
+            </w:r>
+            <w:r>
+              <w:rPr>
+                <w:rFonts w:ascii="Times New Roman" w:eastAsia="Times New Roman" w:hAnsi="Times New Roman" w:cs="Times New Roman"/>
+                <w:color w:val="000000"/>
+                <w:sz w:val="14"/>
+                <w:szCs w:val="14"/>
+                <w:lang w:eastAsia="bs-Latn-BA"/>
+              </w:rPr>
+              <w:t xml:space="preserve">       </w:t>
+            </w:r>
+            <w:r>
+              <w:rPr>
+                <w:rFonts w:ascii="Calibri" w:eastAsia="Times New Roman" w:hAnsi="Calibri" w:cs="Calibri"/>
+                <w:color w:val="000000"/>
+                <w:lang w:eastAsia="bs-Latn-BA"/>
+              </w:rPr>
+              <w:t>Prikaz svih tipova karata koje se mogu kupiti</w:t>
+            </w:r>
+          </w:p>
+        </w:tc>
+        <w:tc>
+          <w:tcPr>
+            <w:tcW w:w="1842" w:type="dxa"/>
+            <w:tcBorders>
+              <w:top w:val="nil"/>
+              <w:left w:val="nil"/>
+              <w:bottom w:val="single" w:sz="8" w:space="0" w:color="auto"/>
+              <w:right w:val="single" w:sz="8" w:space="0" w:color="auto"/>
+            </w:tcBorders>
+            <w:shd w:val="clear" w:color="auto" w:fill="auto"/>
+            <w:vAlign w:val="center"/>
+            <w:hideMark/>
+          </w:tcPr>
+          <w:p>
+            <w:pPr>
+              <w:spacing w:after="0" w:line="240" w:lineRule="auto"/>
+              <w:rPr>
+                <w:rFonts w:ascii="Calibri" w:eastAsia="Times New Roman" w:hAnsi="Calibri" w:cs="Calibri"/>
+                <w:color w:val="000000"/>
+                <w:lang w:eastAsia="bs-Latn-BA"/>
+              </w:rPr>
+            </w:pPr>
+            <w:r>
+              <w:rPr>
+                <w:rFonts w:ascii="Calibri" w:eastAsia="Times New Roman" w:hAnsi="Calibri" w:cs="Calibri"/>
+                <w:color w:val="000000"/>
+                <w:lang w:eastAsia="bs-Latn-BA"/>
+              </w:rPr>
+              <w:t> </w:t>
             </w:r>
           </w:p>
         </w:tc>
@@ -530,7 +1064,7 @@
         </w:trPr>
         <w:tc>
           <w:tcPr>
-            <w:tcW w:w="3253" w:type="dxa"/>
+            <w:tcW w:w="3217" w:type="dxa"/>
             <w:tcBorders>
               <w:top w:val="nil"/>
               <w:left w:val="single" w:sz="8" w:space="0" w:color="auto"/>
@@ -546,420 +1080,968 @@
               <w:spacing w:after="0" w:line="240" w:lineRule="auto"/>
               <w:rPr>
                 <w:rFonts w:ascii="Calibri" w:eastAsia="Times New Roman" w:hAnsi="Calibri" w:cs="Calibri"/>
-                <w:b/>
-                <w:bCs/>
-                <w:color w:val="000000"/>
-                <w:lang w:eastAsia="bs-Latn-BA"/>
-              </w:rPr>
-            </w:pPr>
-            <w:r>
-              <w:rPr>
-                <w:rFonts w:ascii="Calibri" w:eastAsia="Times New Roman" w:hAnsi="Calibri" w:cs="Calibri"/>
-                <w:b/>
-                <w:bCs/>
-                <w:color w:val="000000"/>
-                <w:lang w:eastAsia="bs-Latn-BA"/>
-              </w:rPr>
-              <w:t>Proširenja/Alternative</w:t>
-            </w:r>
-          </w:p>
-        </w:tc>
-        <w:tc>
-          <w:tcPr>
-            <w:tcW w:w="4107" w:type="dxa"/>
-            <w:tcBorders>
-              <w:top w:val="single" w:sz="8" w:space="0" w:color="auto"/>
-              <w:left w:val="single" w:sz="8" w:space="0" w:color="auto"/>
-              <w:bottom w:val="single" w:sz="8" w:space="0" w:color="auto"/>
-              <w:right w:val="single" w:sz="8" w:space="0" w:color="auto"/>
-            </w:tcBorders>
-            <w:shd w:val="clear" w:color="auto" w:fill="auto"/>
-            <w:hideMark/>
-          </w:tcPr>
-          <w:p>
-            <w:pPr>
-              <w:spacing w:after="0" w:line="240" w:lineRule="auto"/>
-              <w:jc w:val="center"/>
-              <w:rPr>
-                <w:rFonts w:ascii="Calibri" w:eastAsia="Times New Roman" w:hAnsi="Calibri" w:cs="Calibri"/>
-                <w:color w:val="000000"/>
-                <w:lang w:eastAsia="bs-Latn-BA"/>
-              </w:rPr>
-            </w:pPr>
-            <w:r>
-              <w:rPr>
-                <w:rFonts w:ascii="Calibri" w:eastAsia="Times New Roman" w:hAnsi="Calibri" w:cs="Calibri"/>
-                <w:color w:val="000000"/>
-                <w:lang w:eastAsia="bs-Latn-BA"/>
-              </w:rPr>
-              <w:t>Administrator pogrešno unese podatke, sistem traži ponovni unos podataka</w:t>
+                <w:color w:val="000000"/>
+                <w:lang w:eastAsia="bs-Latn-BA"/>
+              </w:rPr>
+            </w:pPr>
+            <w:r>
+              <w:rPr>
+                <w:rFonts w:ascii="Calibri" w:eastAsia="Times New Roman" w:hAnsi="Calibri" w:cs="Calibri"/>
+                <w:color w:val="000000"/>
+                <w:lang w:eastAsia="bs-Latn-BA"/>
+              </w:rPr>
+              <w:lastRenderedPageBreak/>
+              <w:t>4.</w:t>
+            </w:r>
+            <w:r>
+              <w:rPr>
+                <w:rFonts w:ascii="Times New Roman" w:eastAsia="Times New Roman" w:hAnsi="Times New Roman" w:cs="Times New Roman"/>
+                <w:color w:val="000000"/>
+                <w:sz w:val="14"/>
+                <w:szCs w:val="14"/>
+                <w:lang w:eastAsia="bs-Latn-BA"/>
+              </w:rPr>
+              <w:t xml:space="preserve">       </w:t>
+            </w:r>
+            <w:r>
+              <w:rPr>
+                <w:rFonts w:ascii="Calibri" w:eastAsia="Times New Roman" w:hAnsi="Calibri" w:cs="Calibri"/>
+                <w:color w:val="000000"/>
+                <w:lang w:eastAsia="bs-Latn-BA"/>
+              </w:rPr>
+              <w:t>Izbor odgovarajuće karte.</w:t>
+            </w:r>
+          </w:p>
+        </w:tc>
+        <w:tc>
+          <w:tcPr>
+            <w:tcW w:w="3601" w:type="dxa"/>
+            <w:tcBorders>
+              <w:top w:val="nil"/>
+              <w:left w:val="nil"/>
+              <w:bottom w:val="single" w:sz="8" w:space="0" w:color="auto"/>
+              <w:right w:val="single" w:sz="8" w:space="0" w:color="auto"/>
+            </w:tcBorders>
+            <w:shd w:val="clear" w:color="auto" w:fill="auto"/>
+            <w:vAlign w:val="center"/>
+            <w:hideMark/>
+          </w:tcPr>
+          <w:p>
+            <w:pPr>
+              <w:spacing w:after="0" w:line="240" w:lineRule="auto"/>
+              <w:rPr>
+                <w:rFonts w:ascii="Calibri" w:eastAsia="Times New Roman" w:hAnsi="Calibri" w:cs="Calibri"/>
+                <w:color w:val="000000"/>
+                <w:lang w:eastAsia="bs-Latn-BA"/>
+              </w:rPr>
+            </w:pPr>
+            <w:r>
+              <w:rPr>
+                <w:rFonts w:ascii="Calibri" w:eastAsia="Times New Roman" w:hAnsi="Calibri" w:cs="Calibri"/>
+                <w:color w:val="000000"/>
+                <w:lang w:eastAsia="bs-Latn-BA"/>
+              </w:rPr>
+              <w:t>5.</w:t>
+            </w:r>
+            <w:r>
+              <w:rPr>
+                <w:rFonts w:ascii="Times New Roman" w:eastAsia="Times New Roman" w:hAnsi="Times New Roman" w:cs="Times New Roman"/>
+                <w:color w:val="000000"/>
+                <w:sz w:val="14"/>
+                <w:szCs w:val="14"/>
+                <w:lang w:eastAsia="bs-Latn-BA"/>
+              </w:rPr>
+              <w:t xml:space="preserve">       </w:t>
+            </w:r>
+            <w:r>
+              <w:rPr>
+                <w:rFonts w:ascii="Calibri" w:eastAsia="Times New Roman" w:hAnsi="Calibri" w:cs="Calibri"/>
+                <w:color w:val="000000"/>
+                <w:lang w:eastAsia="bs-Latn-BA"/>
+              </w:rPr>
+              <w:t>Validacija odabira</w:t>
+            </w:r>
+          </w:p>
+        </w:tc>
+        <w:tc>
+          <w:tcPr>
+            <w:tcW w:w="1842" w:type="dxa"/>
+            <w:tcBorders>
+              <w:top w:val="nil"/>
+              <w:left w:val="nil"/>
+              <w:bottom w:val="single" w:sz="8" w:space="0" w:color="auto"/>
+              <w:right w:val="single" w:sz="8" w:space="0" w:color="auto"/>
+            </w:tcBorders>
+            <w:shd w:val="clear" w:color="auto" w:fill="auto"/>
+            <w:vAlign w:val="center"/>
+            <w:hideMark/>
+          </w:tcPr>
+          <w:p>
+            <w:pPr>
+              <w:spacing w:after="0" w:line="240" w:lineRule="auto"/>
+              <w:rPr>
+                <w:rFonts w:ascii="Calibri" w:eastAsia="Times New Roman" w:hAnsi="Calibri" w:cs="Calibri"/>
+                <w:color w:val="000000"/>
+                <w:lang w:eastAsia="bs-Latn-BA"/>
+              </w:rPr>
+            </w:pPr>
+            <w:r>
+              <w:rPr>
+                <w:rFonts w:ascii="Calibri" w:eastAsia="Times New Roman" w:hAnsi="Calibri" w:cs="Calibri"/>
+                <w:color w:val="000000"/>
+                <w:lang w:eastAsia="bs-Latn-BA"/>
+              </w:rPr>
+              <w:t> </w:t>
             </w:r>
           </w:p>
         </w:tc>
       </w:tr>
       <w:tr>
         <w:trPr>
-          <w:trHeight w:val="315"/>
+          <w:trHeight w:val="1875"/>
         </w:trPr>
         <w:tc>
           <w:tcPr>
-            <w:tcW w:w="3253" w:type="dxa"/>
+            <w:tcW w:w="3217" w:type="dxa"/>
+            <w:tcBorders>
+              <w:top w:val="nil"/>
+              <w:left w:val="single" w:sz="8" w:space="0" w:color="auto"/>
+              <w:bottom w:val="single" w:sz="8" w:space="0" w:color="auto"/>
+              <w:right w:val="single" w:sz="8" w:space="0" w:color="auto"/>
+            </w:tcBorders>
+            <w:shd w:val="clear" w:color="auto" w:fill="auto"/>
+            <w:vAlign w:val="center"/>
+            <w:hideMark/>
+          </w:tcPr>
+          <w:p>
+            <w:pPr>
+              <w:spacing w:after="0" w:line="240" w:lineRule="auto"/>
+              <w:rPr>
+                <w:rFonts w:ascii="Calibri" w:eastAsia="Times New Roman" w:hAnsi="Calibri" w:cs="Calibri"/>
+                <w:color w:val="000000"/>
+                <w:lang w:eastAsia="bs-Latn-BA"/>
+              </w:rPr>
+            </w:pPr>
+            <w:r>
+              <w:rPr>
+                <w:rFonts w:ascii="Calibri" w:eastAsia="Times New Roman" w:hAnsi="Calibri" w:cs="Calibri"/>
+                <w:color w:val="000000"/>
+                <w:lang w:eastAsia="bs-Latn-BA"/>
+              </w:rPr>
+              <w:t> </w:t>
+            </w:r>
+          </w:p>
+        </w:tc>
+        <w:tc>
+          <w:tcPr>
+            <w:tcW w:w="3601" w:type="dxa"/>
             <w:tcBorders>
               <w:top w:val="nil"/>
               <w:left w:val="nil"/>
-              <w:bottom w:val="nil"/>
-              <w:right w:val="nil"/>
-            </w:tcBorders>
-            <w:shd w:val="clear" w:color="auto" w:fill="auto"/>
-            <w:noWrap/>
-            <w:vAlign w:val="center"/>
-            <w:hideMark/>
-          </w:tcPr>
-          <w:p>
-            <w:pPr>
-              <w:spacing w:after="0" w:line="240" w:lineRule="auto"/>
-              <w:jc w:val="center"/>
-              <w:rPr>
-                <w:rFonts w:ascii="Calibri" w:eastAsia="Times New Roman" w:hAnsi="Calibri" w:cs="Calibri"/>
-                <w:color w:val="000000"/>
-                <w:lang w:eastAsia="bs-Latn-BA"/>
-              </w:rPr>
-            </w:pPr>
-          </w:p>
-        </w:tc>
-        <w:tc>
-          <w:tcPr>
-            <w:tcW w:w="4107" w:type="dxa"/>
+              <w:bottom w:val="single" w:sz="8" w:space="0" w:color="auto"/>
+              <w:right w:val="single" w:sz="8" w:space="0" w:color="auto"/>
+            </w:tcBorders>
+            <w:shd w:val="clear" w:color="auto" w:fill="auto"/>
+            <w:vAlign w:val="center"/>
+            <w:hideMark/>
+          </w:tcPr>
+          <w:p>
+            <w:pPr>
+              <w:spacing w:after="0" w:line="240" w:lineRule="auto"/>
+              <w:rPr>
+                <w:rFonts w:ascii="Calibri" w:eastAsia="Times New Roman" w:hAnsi="Calibri" w:cs="Calibri"/>
+                <w:color w:val="000000"/>
+                <w:lang w:eastAsia="bs-Latn-BA"/>
+              </w:rPr>
+            </w:pPr>
+            <w:r>
+              <w:rPr>
+                <w:rFonts w:ascii="Calibri" w:eastAsia="Times New Roman" w:hAnsi="Calibri" w:cs="Calibri"/>
+                <w:color w:val="000000"/>
+                <w:lang w:eastAsia="bs-Latn-BA"/>
+              </w:rPr>
+              <w:t>6.</w:t>
+            </w:r>
+            <w:r>
+              <w:rPr>
+                <w:rFonts w:ascii="Times New Roman" w:eastAsia="Times New Roman" w:hAnsi="Times New Roman" w:cs="Times New Roman"/>
+                <w:color w:val="000000"/>
+                <w:sz w:val="14"/>
+                <w:szCs w:val="14"/>
+                <w:lang w:eastAsia="bs-Latn-BA"/>
+              </w:rPr>
+              <w:t xml:space="preserve">       </w:t>
+            </w:r>
+            <w:r>
+              <w:rPr>
+                <w:rFonts w:ascii="Calibri" w:eastAsia="Times New Roman" w:hAnsi="Calibri" w:cs="Calibri"/>
+                <w:color w:val="000000"/>
+                <w:lang w:eastAsia="bs-Latn-BA"/>
+              </w:rPr>
+              <w:t>Prikaz računa (iznosa za plaćanje) i prikaz obrasca za unos informacija za plaćanje</w:t>
+            </w:r>
+          </w:p>
+        </w:tc>
+        <w:tc>
+          <w:tcPr>
+            <w:tcW w:w="1842" w:type="dxa"/>
             <w:tcBorders>
               <w:top w:val="nil"/>
               <w:left w:val="nil"/>
-              <w:bottom w:val="nil"/>
-              <w:right w:val="nil"/>
-            </w:tcBorders>
-            <w:shd w:val="clear" w:color="auto" w:fill="auto"/>
-            <w:noWrap/>
-            <w:vAlign w:val="bottom"/>
-            <w:hideMark/>
-          </w:tcPr>
-          <w:p>
-            <w:pPr>
-              <w:spacing w:after="0" w:line="240" w:lineRule="auto"/>
-              <w:rPr>
-                <w:rFonts w:ascii="Times New Roman" w:eastAsia="Times New Roman" w:hAnsi="Times New Roman" w:cs="Times New Roman"/>
-                <w:sz w:val="20"/>
-                <w:szCs w:val="20"/>
-                <w:lang w:eastAsia="bs-Latn-BA"/>
-              </w:rPr>
-            </w:pPr>
+              <w:bottom w:val="single" w:sz="8" w:space="0" w:color="auto"/>
+              <w:right w:val="single" w:sz="8" w:space="0" w:color="auto"/>
+            </w:tcBorders>
+            <w:shd w:val="clear" w:color="auto" w:fill="auto"/>
+            <w:vAlign w:val="center"/>
+            <w:hideMark/>
+          </w:tcPr>
+          <w:p>
+            <w:pPr>
+              <w:spacing w:after="0" w:line="240" w:lineRule="auto"/>
+              <w:rPr>
+                <w:rFonts w:ascii="Calibri" w:eastAsia="Times New Roman" w:hAnsi="Calibri" w:cs="Calibri"/>
+                <w:color w:val="000000"/>
+                <w:lang w:eastAsia="bs-Latn-BA"/>
+              </w:rPr>
+            </w:pPr>
+            <w:r>
+              <w:rPr>
+                <w:rFonts w:ascii="Calibri" w:eastAsia="Times New Roman" w:hAnsi="Calibri" w:cs="Calibri"/>
+                <w:color w:val="000000"/>
+                <w:lang w:eastAsia="bs-Latn-BA"/>
+              </w:rPr>
+              <w:t> </w:t>
+            </w:r>
           </w:p>
         </w:tc>
       </w:tr>
       <w:tr>
         <w:trPr>
-          <w:trHeight w:val="300"/>
+          <w:trHeight w:val="1770"/>
         </w:trPr>
         <w:tc>
           <w:tcPr>
-            <w:tcW w:w="3253" w:type="dxa"/>
+            <w:tcW w:w="3217" w:type="dxa"/>
+            <w:tcBorders>
+              <w:top w:val="nil"/>
+              <w:left w:val="single" w:sz="8" w:space="0" w:color="auto"/>
+              <w:bottom w:val="single" w:sz="8" w:space="0" w:color="auto"/>
+              <w:right w:val="single" w:sz="8" w:space="0" w:color="auto"/>
+            </w:tcBorders>
+            <w:shd w:val="clear" w:color="auto" w:fill="auto"/>
+            <w:vAlign w:val="center"/>
+            <w:hideMark/>
+          </w:tcPr>
+          <w:p>
+            <w:pPr>
+              <w:spacing w:after="0" w:line="240" w:lineRule="auto"/>
+              <w:rPr>
+                <w:rFonts w:ascii="Calibri" w:eastAsia="Times New Roman" w:hAnsi="Calibri" w:cs="Calibri"/>
+                <w:color w:val="000000"/>
+                <w:lang w:eastAsia="bs-Latn-BA"/>
+              </w:rPr>
+            </w:pPr>
+            <w:r>
+              <w:rPr>
+                <w:rFonts w:ascii="Calibri" w:eastAsia="Times New Roman" w:hAnsi="Calibri" w:cs="Calibri"/>
+                <w:color w:val="000000"/>
+                <w:lang w:eastAsia="bs-Latn-BA"/>
+              </w:rPr>
+              <w:t>7.</w:t>
+            </w:r>
+            <w:r>
+              <w:rPr>
+                <w:rFonts w:ascii="Times New Roman" w:eastAsia="Times New Roman" w:hAnsi="Times New Roman" w:cs="Times New Roman"/>
+                <w:color w:val="000000"/>
+                <w:sz w:val="14"/>
+                <w:szCs w:val="14"/>
+                <w:lang w:eastAsia="bs-Latn-BA"/>
+              </w:rPr>
+              <w:t xml:space="preserve">       </w:t>
+            </w:r>
+            <w:r>
+              <w:rPr>
+                <w:rFonts w:ascii="Calibri" w:eastAsia="Times New Roman" w:hAnsi="Calibri" w:cs="Calibri"/>
+                <w:color w:val="000000"/>
+                <w:lang w:eastAsia="bs-Latn-BA"/>
+              </w:rPr>
+              <w:t xml:space="preserve"> Unošenje imena i prezimena, adrese.</w:t>
+            </w:r>
+          </w:p>
+        </w:tc>
+        <w:tc>
+          <w:tcPr>
+            <w:tcW w:w="3601" w:type="dxa"/>
             <w:tcBorders>
               <w:top w:val="nil"/>
               <w:left w:val="nil"/>
-              <w:bottom w:val="nil"/>
-              <w:right w:val="nil"/>
-            </w:tcBorders>
-            <w:shd w:val="clear" w:color="auto" w:fill="auto"/>
-            <w:noWrap/>
-            <w:vAlign w:val="center"/>
-            <w:hideMark/>
-          </w:tcPr>
-          <w:p>
-            <w:pPr>
-              <w:spacing w:after="0" w:line="240" w:lineRule="auto"/>
+              <w:bottom w:val="single" w:sz="8" w:space="0" w:color="auto"/>
+              <w:right w:val="single" w:sz="8" w:space="0" w:color="auto"/>
+            </w:tcBorders>
+            <w:shd w:val="clear" w:color="auto" w:fill="auto"/>
+            <w:vAlign w:val="center"/>
+            <w:hideMark/>
+          </w:tcPr>
+          <w:p>
+            <w:pPr>
+              <w:spacing w:after="0" w:line="240" w:lineRule="auto"/>
+              <w:rPr>
+                <w:rFonts w:ascii="Calibri" w:eastAsia="Times New Roman" w:hAnsi="Calibri" w:cs="Calibri"/>
+                <w:color w:val="000000"/>
+                <w:lang w:eastAsia="bs-Latn-BA"/>
+              </w:rPr>
+            </w:pPr>
+            <w:r>
+              <w:rPr>
+                <w:rFonts w:ascii="Calibri" w:eastAsia="Times New Roman" w:hAnsi="Calibri" w:cs="Calibri"/>
+                <w:color w:val="000000"/>
+                <w:lang w:eastAsia="bs-Latn-BA"/>
+              </w:rPr>
+              <w:t>8.</w:t>
+            </w:r>
+            <w:r>
               <w:rPr>
                 <w:rFonts w:ascii="Times New Roman" w:eastAsia="Times New Roman" w:hAnsi="Times New Roman" w:cs="Times New Roman"/>
-                <w:sz w:val="20"/>
-                <w:szCs w:val="20"/>
-                <w:lang w:eastAsia="bs-Latn-BA"/>
-              </w:rPr>
-            </w:pPr>
-          </w:p>
-        </w:tc>
-        <w:tc>
-          <w:tcPr>
-            <w:tcW w:w="4107" w:type="dxa"/>
+                <w:color w:val="000000"/>
+                <w:sz w:val="14"/>
+                <w:szCs w:val="14"/>
+                <w:lang w:eastAsia="bs-Latn-BA"/>
+              </w:rPr>
+              <w:t>      </w:t>
+            </w:r>
+            <w:r>
+              <w:rPr>
+                <w:rFonts w:ascii="Calibri" w:eastAsia="Times New Roman" w:hAnsi="Calibri" w:cs="Calibri"/>
+                <w:color w:val="000000"/>
+                <w:lang w:eastAsia="bs-Latn-BA"/>
+              </w:rPr>
+              <w:t>Validacija unesenih podataka.</w:t>
+            </w:r>
+          </w:p>
+        </w:tc>
+        <w:tc>
+          <w:tcPr>
+            <w:tcW w:w="1842" w:type="dxa"/>
             <w:tcBorders>
               <w:top w:val="nil"/>
               <w:left w:val="nil"/>
-              <w:bottom w:val="nil"/>
-              <w:right w:val="nil"/>
-            </w:tcBorders>
-            <w:shd w:val="clear" w:color="auto" w:fill="auto"/>
-            <w:noWrap/>
-            <w:vAlign w:val="bottom"/>
-            <w:hideMark/>
-          </w:tcPr>
-          <w:p>
-            <w:pPr>
-              <w:spacing w:after="0" w:line="240" w:lineRule="auto"/>
-              <w:rPr>
-                <w:rFonts w:ascii="Times New Roman" w:eastAsia="Times New Roman" w:hAnsi="Times New Roman" w:cs="Times New Roman"/>
-                <w:sz w:val="20"/>
-                <w:szCs w:val="20"/>
-                <w:lang w:eastAsia="bs-Latn-BA"/>
-              </w:rPr>
-            </w:pPr>
+              <w:bottom w:val="single" w:sz="8" w:space="0" w:color="auto"/>
+              <w:right w:val="single" w:sz="8" w:space="0" w:color="auto"/>
+            </w:tcBorders>
+            <w:shd w:val="clear" w:color="auto" w:fill="auto"/>
+            <w:vAlign w:val="center"/>
+            <w:hideMark/>
+          </w:tcPr>
+          <w:p>
+            <w:pPr>
+              <w:spacing w:after="0" w:line="240" w:lineRule="auto"/>
+              <w:rPr>
+                <w:rFonts w:ascii="Calibri" w:eastAsia="Times New Roman" w:hAnsi="Calibri" w:cs="Calibri"/>
+                <w:color w:val="000000"/>
+                <w:lang w:eastAsia="bs-Latn-BA"/>
+              </w:rPr>
+            </w:pPr>
+            <w:r>
+              <w:rPr>
+                <w:rFonts w:ascii="Calibri" w:eastAsia="Times New Roman" w:hAnsi="Calibri" w:cs="Calibri"/>
+                <w:color w:val="000000"/>
+                <w:lang w:eastAsia="bs-Latn-BA"/>
+              </w:rPr>
+              <w:t> </w:t>
+            </w:r>
           </w:p>
         </w:tc>
       </w:tr>
       <w:tr>
         <w:trPr>
-          <w:trHeight w:val="315"/>
+          <w:trHeight w:val="1485"/>
         </w:trPr>
         <w:tc>
           <w:tcPr>
-            <w:tcW w:w="3253" w:type="dxa"/>
+            <w:tcW w:w="3217" w:type="dxa"/>
+            <w:tcBorders>
+              <w:top w:val="nil"/>
+              <w:left w:val="single" w:sz="8" w:space="0" w:color="auto"/>
+              <w:bottom w:val="single" w:sz="8" w:space="0" w:color="auto"/>
+              <w:right w:val="single" w:sz="8" w:space="0" w:color="auto"/>
+            </w:tcBorders>
+            <w:shd w:val="clear" w:color="auto" w:fill="auto"/>
+            <w:vAlign w:val="center"/>
+            <w:hideMark/>
+          </w:tcPr>
+          <w:p>
+            <w:pPr>
+              <w:spacing w:after="0" w:line="240" w:lineRule="auto"/>
+              <w:rPr>
+                <w:rFonts w:ascii="Calibri" w:eastAsia="Times New Roman" w:hAnsi="Calibri" w:cs="Calibri"/>
+                <w:color w:val="000000"/>
+                <w:lang w:eastAsia="bs-Latn-BA"/>
+              </w:rPr>
+            </w:pPr>
+            <w:r>
+              <w:rPr>
+                <w:rFonts w:ascii="Calibri" w:eastAsia="Times New Roman" w:hAnsi="Calibri" w:cs="Calibri"/>
+                <w:color w:val="000000"/>
+                <w:lang w:eastAsia="bs-Latn-BA"/>
+              </w:rPr>
+              <w:t> </w:t>
+            </w:r>
+          </w:p>
+        </w:tc>
+        <w:tc>
+          <w:tcPr>
+            <w:tcW w:w="3601" w:type="dxa"/>
             <w:tcBorders>
               <w:top w:val="nil"/>
               <w:left w:val="nil"/>
-              <w:bottom w:val="nil"/>
-              <w:right w:val="nil"/>
-            </w:tcBorders>
-            <w:shd w:val="clear" w:color="auto" w:fill="auto"/>
-            <w:noWrap/>
-            <w:vAlign w:val="center"/>
-            <w:hideMark/>
-          </w:tcPr>
-          <w:p>
-            <w:pPr>
-              <w:spacing w:after="0" w:line="240" w:lineRule="auto"/>
-              <w:rPr>
-                <w:rFonts w:ascii="Calibri" w:eastAsia="Times New Roman" w:hAnsi="Calibri" w:cs="Calibri"/>
-                <w:color w:val="000000"/>
-                <w:sz w:val="24"/>
-                <w:szCs w:val="24"/>
-                <w:lang w:eastAsia="bs-Latn-BA"/>
-              </w:rPr>
-            </w:pPr>
-            <w:r>
-              <w:rPr>
-                <w:rFonts w:ascii="Calibri" w:eastAsia="Times New Roman" w:hAnsi="Calibri" w:cs="Calibri"/>
-                <w:color w:val="000000"/>
-                <w:sz w:val="24"/>
-                <w:szCs w:val="24"/>
-                <w:lang w:eastAsia="bs-Latn-BA"/>
-              </w:rPr>
-              <w:t>Glavni tok događaja:</w:t>
-            </w:r>
-          </w:p>
-        </w:tc>
-        <w:tc>
-          <w:tcPr>
-            <w:tcW w:w="4107" w:type="dxa"/>
+              <w:bottom w:val="single" w:sz="8" w:space="0" w:color="auto"/>
+              <w:right w:val="single" w:sz="8" w:space="0" w:color="auto"/>
+            </w:tcBorders>
+            <w:shd w:val="clear" w:color="auto" w:fill="auto"/>
+            <w:vAlign w:val="center"/>
+            <w:hideMark/>
+          </w:tcPr>
+          <w:p>
+            <w:pPr>
+              <w:spacing w:after="0" w:line="240" w:lineRule="auto"/>
+              <w:rPr>
+                <w:rFonts w:ascii="Calibri" w:eastAsia="Times New Roman" w:hAnsi="Calibri" w:cs="Calibri"/>
+                <w:color w:val="000000"/>
+                <w:lang w:eastAsia="bs-Latn-BA"/>
+              </w:rPr>
+            </w:pPr>
+            <w:r>
+              <w:rPr>
+                <w:rFonts w:ascii="Calibri" w:eastAsia="Times New Roman" w:hAnsi="Calibri" w:cs="Calibri"/>
+                <w:color w:val="000000"/>
+                <w:lang w:eastAsia="bs-Latn-BA"/>
+              </w:rPr>
+              <w:t>9.  Prosljeđivanje transakcije Sistemu za autorizaciju računa.</w:t>
+            </w:r>
+          </w:p>
+        </w:tc>
+        <w:tc>
+          <w:tcPr>
+            <w:tcW w:w="1842" w:type="dxa"/>
             <w:tcBorders>
               <w:top w:val="nil"/>
               <w:left w:val="nil"/>
-              <w:bottom w:val="nil"/>
-              <w:right w:val="nil"/>
-            </w:tcBorders>
-            <w:shd w:val="clear" w:color="auto" w:fill="auto"/>
-            <w:noWrap/>
-            <w:vAlign w:val="bottom"/>
-            <w:hideMark/>
-          </w:tcPr>
-          <w:p>
-            <w:pPr>
-              <w:spacing w:after="0" w:line="240" w:lineRule="auto"/>
-              <w:rPr>
-                <w:rFonts w:ascii="Calibri" w:eastAsia="Times New Roman" w:hAnsi="Calibri" w:cs="Calibri"/>
-                <w:color w:val="000000"/>
-                <w:sz w:val="24"/>
-                <w:szCs w:val="24"/>
-                <w:lang w:eastAsia="bs-Latn-BA"/>
-              </w:rPr>
-            </w:pPr>
+              <w:bottom w:val="single" w:sz="8" w:space="0" w:color="auto"/>
+              <w:right w:val="single" w:sz="8" w:space="0" w:color="auto"/>
+            </w:tcBorders>
+            <w:shd w:val="clear" w:color="auto" w:fill="auto"/>
+            <w:vAlign w:val="center"/>
+            <w:hideMark/>
+          </w:tcPr>
+          <w:p>
+            <w:pPr>
+              <w:spacing w:after="0" w:line="240" w:lineRule="auto"/>
+              <w:rPr>
+                <w:rFonts w:ascii="Calibri" w:eastAsia="Times New Roman" w:hAnsi="Calibri" w:cs="Calibri"/>
+                <w:color w:val="000000"/>
+                <w:lang w:eastAsia="bs-Latn-BA"/>
+              </w:rPr>
+            </w:pPr>
+            <w:r>
+              <w:rPr>
+                <w:rFonts w:ascii="Calibri" w:eastAsia="Times New Roman" w:hAnsi="Calibri" w:cs="Calibri"/>
+                <w:color w:val="000000"/>
+                <w:lang w:eastAsia="bs-Latn-BA"/>
+              </w:rPr>
+              <w:t>10.   Izvještavanje da je transakcija prihvaćena.</w:t>
+            </w:r>
           </w:p>
         </w:tc>
       </w:tr>
       <w:tr>
         <w:trPr>
-          <w:trHeight w:val="315"/>
+          <w:trHeight w:val="1125"/>
         </w:trPr>
         <w:tc>
           <w:tcPr>
-            <w:tcW w:w="3253" w:type="dxa"/>
+            <w:tcW w:w="3217" w:type="dxa"/>
+            <w:tcBorders>
+              <w:top w:val="nil"/>
+              <w:left w:val="single" w:sz="8" w:space="0" w:color="auto"/>
+              <w:bottom w:val="single" w:sz="8" w:space="0" w:color="auto"/>
+              <w:right w:val="single" w:sz="8" w:space="0" w:color="auto"/>
+            </w:tcBorders>
+            <w:shd w:val="clear" w:color="auto" w:fill="auto"/>
+            <w:vAlign w:val="center"/>
+            <w:hideMark/>
+          </w:tcPr>
+          <w:p>
+            <w:pPr>
+              <w:spacing w:after="0" w:line="240" w:lineRule="auto"/>
+              <w:rPr>
+                <w:rFonts w:ascii="Calibri" w:eastAsia="Times New Roman" w:hAnsi="Calibri" w:cs="Calibri"/>
+                <w:color w:val="000000"/>
+                <w:lang w:eastAsia="bs-Latn-BA"/>
+              </w:rPr>
+            </w:pPr>
+            <w:r>
+              <w:rPr>
+                <w:rFonts w:ascii="Calibri" w:eastAsia="Times New Roman" w:hAnsi="Calibri" w:cs="Calibri"/>
+                <w:color w:val="000000"/>
+                <w:lang w:eastAsia="bs-Latn-BA"/>
+              </w:rPr>
+              <w:t>11.   Odlazak kupca po kartu</w:t>
+            </w:r>
+          </w:p>
+        </w:tc>
+        <w:tc>
+          <w:tcPr>
+            <w:tcW w:w="3601" w:type="dxa"/>
             <w:tcBorders>
               <w:top w:val="nil"/>
               <w:left w:val="nil"/>
-              <w:bottom w:val="nil"/>
-              <w:right w:val="nil"/>
-            </w:tcBorders>
-            <w:shd w:val="clear" w:color="auto" w:fill="auto"/>
-            <w:noWrap/>
-            <w:vAlign w:val="center"/>
-            <w:hideMark/>
-          </w:tcPr>
-          <w:p>
-            <w:pPr>
-              <w:spacing w:after="0" w:line="240" w:lineRule="auto"/>
-              <w:rPr>
-                <w:rFonts w:ascii="Times New Roman" w:eastAsia="Times New Roman" w:hAnsi="Times New Roman" w:cs="Times New Roman"/>
-                <w:sz w:val="20"/>
-                <w:szCs w:val="20"/>
-                <w:lang w:eastAsia="bs-Latn-BA"/>
-              </w:rPr>
-            </w:pPr>
-          </w:p>
-        </w:tc>
-        <w:tc>
-          <w:tcPr>
-            <w:tcW w:w="4107" w:type="dxa"/>
+              <w:bottom w:val="single" w:sz="8" w:space="0" w:color="auto"/>
+              <w:right w:val="single" w:sz="8" w:space="0" w:color="auto"/>
+            </w:tcBorders>
+            <w:shd w:val="clear" w:color="auto" w:fill="auto"/>
+            <w:vAlign w:val="center"/>
+            <w:hideMark/>
+          </w:tcPr>
+          <w:p>
+            <w:pPr>
+              <w:spacing w:after="0" w:line="240" w:lineRule="auto"/>
+              <w:rPr>
+                <w:rFonts w:ascii="Calibri" w:eastAsia="Times New Roman" w:hAnsi="Calibri" w:cs="Calibri"/>
+                <w:color w:val="000000"/>
+                <w:lang w:eastAsia="bs-Latn-BA"/>
+              </w:rPr>
+            </w:pPr>
+            <w:r>
+              <w:rPr>
+                <w:rFonts w:ascii="Calibri" w:eastAsia="Times New Roman" w:hAnsi="Calibri" w:cs="Calibri"/>
+                <w:color w:val="000000"/>
+                <w:lang w:eastAsia="bs-Latn-BA"/>
+              </w:rPr>
+              <w:t> </w:t>
+            </w:r>
+          </w:p>
+        </w:tc>
+        <w:tc>
+          <w:tcPr>
+            <w:tcW w:w="1842" w:type="dxa"/>
             <w:tcBorders>
               <w:top w:val="nil"/>
               <w:left w:val="nil"/>
-              <w:bottom w:val="nil"/>
-              <w:right w:val="nil"/>
-            </w:tcBorders>
-            <w:shd w:val="clear" w:color="auto" w:fill="auto"/>
-            <w:noWrap/>
-            <w:vAlign w:val="bottom"/>
-            <w:hideMark/>
-          </w:tcPr>
-          <w:p>
-            <w:pPr>
-              <w:spacing w:after="0" w:line="240" w:lineRule="auto"/>
-              <w:rPr>
-                <w:rFonts w:ascii="Times New Roman" w:eastAsia="Times New Roman" w:hAnsi="Times New Roman" w:cs="Times New Roman"/>
-                <w:sz w:val="20"/>
-                <w:szCs w:val="20"/>
-                <w:lang w:eastAsia="bs-Latn-BA"/>
-              </w:rPr>
-            </w:pPr>
+              <w:bottom w:val="single" w:sz="8" w:space="0" w:color="auto"/>
+              <w:right w:val="single" w:sz="8" w:space="0" w:color="auto"/>
+            </w:tcBorders>
+            <w:shd w:val="clear" w:color="auto" w:fill="auto"/>
+            <w:vAlign w:val="center"/>
+            <w:hideMark/>
+          </w:tcPr>
+          <w:p>
+            <w:pPr>
+              <w:spacing w:after="0" w:line="240" w:lineRule="auto"/>
+              <w:rPr>
+                <w:rFonts w:ascii="Calibri" w:eastAsia="Times New Roman" w:hAnsi="Calibri" w:cs="Calibri"/>
+                <w:color w:val="000000"/>
+                <w:lang w:eastAsia="bs-Latn-BA"/>
+              </w:rPr>
+            </w:pPr>
+            <w:r>
+              <w:rPr>
+                <w:rFonts w:ascii="Calibri" w:eastAsia="Times New Roman" w:hAnsi="Calibri" w:cs="Calibri"/>
+                <w:color w:val="000000"/>
+                <w:lang w:eastAsia="bs-Latn-BA"/>
+              </w:rPr>
+              <w:t> </w:t>
+            </w:r>
+          </w:p>
+        </w:tc>
+      </w:tr>
+    </w:tbl>
+    <w:p/>
+    <w:p/>
+    <w:p>
+      <w:r>
+        <w:t>Alternativni tok: Neuspješna validacija</w:t>
+      </w:r>
+    </w:p>
+    <w:p>
+      <w:r>
+        <w:t>Preduslov: Nije zadovoljen korak 5.</w:t>
+      </w:r>
+    </w:p>
+    <w:p>
+      <w:r>
+        <w:t>Tok događaja:</w:t>
+      </w:r>
+    </w:p>
+    <w:tbl>
+      <w:tblPr>
+        <w:tblW w:w="8660" w:type="dxa"/>
+        <w:tblLook w:val="04A0" w:firstRow="1" w:lastRow="0" w:firstColumn="1" w:lastColumn="0" w:noHBand="0" w:noVBand="1"/>
+      </w:tblPr>
+      <w:tblGrid>
+        <w:gridCol w:w="3341"/>
+        <w:gridCol w:w="3933"/>
+        <w:gridCol w:w="1386"/>
+      </w:tblGrid>
+      <w:tr>
+        <w:trPr>
+          <w:trHeight w:val="870"/>
+        </w:trPr>
+        <w:tc>
+          <w:tcPr>
+            <w:tcW w:w="3341" w:type="dxa"/>
+            <w:tcBorders>
+              <w:top w:val="single" w:sz="8" w:space="0" w:color="auto"/>
+              <w:left w:val="single" w:sz="8" w:space="0" w:color="auto"/>
+              <w:bottom w:val="single" w:sz="8" w:space="0" w:color="auto"/>
+              <w:right w:val="single" w:sz="8" w:space="0" w:color="auto"/>
+            </w:tcBorders>
+            <w:shd w:val="clear" w:color="auto" w:fill="auto"/>
+            <w:vAlign w:val="center"/>
+            <w:hideMark/>
+          </w:tcPr>
+          <w:p>
+            <w:pPr>
+              <w:spacing w:after="0" w:line="240" w:lineRule="auto"/>
+              <w:rPr>
+                <w:rFonts w:ascii="Calibri" w:eastAsia="Times New Roman" w:hAnsi="Calibri" w:cs="Calibri"/>
+                <w:b/>
+                <w:bCs/>
+                <w:color w:val="000000"/>
+                <w:lang w:eastAsia="bs-Latn-BA"/>
+              </w:rPr>
+            </w:pPr>
+            <w:r>
+              <w:rPr>
+                <w:rFonts w:ascii="Calibri" w:eastAsia="Times New Roman" w:hAnsi="Calibri" w:cs="Calibri"/>
+                <w:b/>
+                <w:bCs/>
+                <w:color w:val="000000"/>
+                <w:lang w:eastAsia="bs-Latn-BA"/>
+              </w:rPr>
+              <w:t>Putnik</w:t>
+            </w:r>
+          </w:p>
+        </w:tc>
+        <w:tc>
+          <w:tcPr>
+            <w:tcW w:w="3933" w:type="dxa"/>
+            <w:tcBorders>
+              <w:top w:val="single" w:sz="8" w:space="0" w:color="auto"/>
+              <w:left w:val="nil"/>
+              <w:bottom w:val="single" w:sz="8" w:space="0" w:color="auto"/>
+              <w:right w:val="single" w:sz="8" w:space="0" w:color="auto"/>
+            </w:tcBorders>
+            <w:shd w:val="clear" w:color="auto" w:fill="auto"/>
+            <w:vAlign w:val="center"/>
+            <w:hideMark/>
+          </w:tcPr>
+          <w:p>
+            <w:pPr>
+              <w:spacing w:after="0" w:line="240" w:lineRule="auto"/>
+              <w:rPr>
+                <w:rFonts w:ascii="Calibri" w:eastAsia="Times New Roman" w:hAnsi="Calibri" w:cs="Calibri"/>
+                <w:b/>
+                <w:bCs/>
+                <w:color w:val="000000"/>
+                <w:lang w:eastAsia="bs-Latn-BA"/>
+              </w:rPr>
+            </w:pPr>
+            <w:r>
+              <w:rPr>
+                <w:rFonts w:ascii="Calibri" w:eastAsia="Times New Roman" w:hAnsi="Calibri" w:cs="Calibri"/>
+                <w:b/>
+                <w:bCs/>
+                <w:color w:val="000000"/>
+                <w:lang w:eastAsia="bs-Latn-BA"/>
+              </w:rPr>
+              <w:t>Sistem za upravljanje resursima</w:t>
+            </w:r>
+          </w:p>
+        </w:tc>
+        <w:tc>
+          <w:tcPr>
+            <w:tcW w:w="1386" w:type="dxa"/>
+            <w:tcBorders>
+              <w:top w:val="single" w:sz="8" w:space="0" w:color="auto"/>
+              <w:left w:val="nil"/>
+              <w:bottom w:val="single" w:sz="8" w:space="0" w:color="auto"/>
+              <w:right w:val="single" w:sz="8" w:space="0" w:color="auto"/>
+            </w:tcBorders>
+            <w:shd w:val="clear" w:color="auto" w:fill="auto"/>
+            <w:vAlign w:val="center"/>
+            <w:hideMark/>
+          </w:tcPr>
+          <w:p>
+            <w:pPr>
+              <w:spacing w:after="0" w:line="240" w:lineRule="auto"/>
+              <w:rPr>
+                <w:rFonts w:ascii="Calibri" w:eastAsia="Times New Roman" w:hAnsi="Calibri" w:cs="Calibri"/>
+                <w:b/>
+                <w:bCs/>
+                <w:color w:val="000000"/>
+                <w:lang w:eastAsia="bs-Latn-BA"/>
+              </w:rPr>
+            </w:pPr>
+            <w:r>
+              <w:rPr>
+                <w:rFonts w:ascii="Calibri" w:eastAsia="Times New Roman" w:hAnsi="Calibri" w:cs="Calibri"/>
+                <w:b/>
+                <w:bCs/>
+                <w:color w:val="000000"/>
+                <w:lang w:eastAsia="bs-Latn-BA"/>
+              </w:rPr>
+              <w:t>Sistem za autorizaciju računa</w:t>
+            </w:r>
           </w:p>
         </w:tc>
       </w:tr>
       <w:tr>
         <w:trPr>
-          <w:trHeight w:val="315"/>
+          <w:trHeight w:val="1350"/>
         </w:trPr>
         <w:tc>
           <w:tcPr>
-            <w:tcW w:w="3253" w:type="dxa"/>
+            <w:tcW w:w="3341" w:type="dxa"/>
+            <w:tcBorders>
+              <w:top w:val="nil"/>
+              <w:left w:val="single" w:sz="8" w:space="0" w:color="auto"/>
+              <w:bottom w:val="single" w:sz="8" w:space="0" w:color="auto"/>
+              <w:right w:val="single" w:sz="8" w:space="0" w:color="auto"/>
+            </w:tcBorders>
+            <w:shd w:val="clear" w:color="auto" w:fill="auto"/>
+            <w:vAlign w:val="center"/>
+            <w:hideMark/>
+          </w:tcPr>
+          <w:p>
+            <w:pPr>
+              <w:spacing w:after="0" w:line="240" w:lineRule="auto"/>
+              <w:rPr>
+                <w:rFonts w:ascii="Calibri" w:eastAsia="Times New Roman" w:hAnsi="Calibri" w:cs="Calibri"/>
+                <w:color w:val="000000"/>
+                <w:lang w:eastAsia="bs-Latn-BA"/>
+              </w:rPr>
+            </w:pPr>
+            <w:r>
+              <w:rPr>
+                <w:rFonts w:ascii="Calibri" w:eastAsia="Times New Roman" w:hAnsi="Calibri" w:cs="Calibri"/>
+                <w:color w:val="000000"/>
+                <w:lang w:eastAsia="bs-Latn-BA"/>
+              </w:rPr>
+              <w:t> </w:t>
+            </w:r>
+          </w:p>
+        </w:tc>
+        <w:tc>
+          <w:tcPr>
+            <w:tcW w:w="3933" w:type="dxa"/>
             <w:tcBorders>
               <w:top w:val="nil"/>
               <w:left w:val="nil"/>
-              <w:bottom w:val="nil"/>
-              <w:right w:val="nil"/>
-            </w:tcBorders>
-            <w:shd w:val="clear" w:color="auto" w:fill="auto"/>
-            <w:noWrap/>
-            <w:vAlign w:val="center"/>
-            <w:hideMark/>
-          </w:tcPr>
-          <w:p>
-            <w:pPr>
-              <w:spacing w:after="0" w:line="240" w:lineRule="auto"/>
+              <w:bottom w:val="single" w:sz="8" w:space="0" w:color="auto"/>
+              <w:right w:val="single" w:sz="8" w:space="0" w:color="auto"/>
+            </w:tcBorders>
+            <w:shd w:val="clear" w:color="auto" w:fill="auto"/>
+            <w:vAlign w:val="center"/>
+            <w:hideMark/>
+          </w:tcPr>
+          <w:p>
+            <w:pPr>
+              <w:spacing w:after="0" w:line="240" w:lineRule="auto"/>
+              <w:rPr>
+                <w:rFonts w:ascii="Calibri" w:eastAsia="Times New Roman" w:hAnsi="Calibri" w:cs="Calibri"/>
+                <w:color w:val="000000"/>
+                <w:lang w:eastAsia="bs-Latn-BA"/>
+              </w:rPr>
+            </w:pPr>
+            <w:r>
+              <w:rPr>
+                <w:rFonts w:ascii="Calibri" w:eastAsia="Times New Roman" w:hAnsi="Calibri" w:cs="Calibri"/>
+                <w:color w:val="000000"/>
+                <w:lang w:eastAsia="bs-Latn-BA"/>
+              </w:rPr>
+              <w:t>1.</w:t>
+            </w:r>
+            <w:r>
               <w:rPr>
                 <w:rFonts w:ascii="Times New Roman" w:eastAsia="Times New Roman" w:hAnsi="Times New Roman" w:cs="Times New Roman"/>
-                <w:sz w:val="20"/>
-                <w:szCs w:val="20"/>
-                <w:lang w:eastAsia="bs-Latn-BA"/>
-              </w:rPr>
-            </w:pPr>
-          </w:p>
-        </w:tc>
-        <w:tc>
-          <w:tcPr>
-            <w:tcW w:w="4107" w:type="dxa"/>
+                <w:color w:val="000000"/>
+                <w:sz w:val="14"/>
+                <w:szCs w:val="14"/>
+                <w:lang w:eastAsia="bs-Latn-BA"/>
+              </w:rPr>
+              <w:t xml:space="preserve">       </w:t>
+            </w:r>
+            <w:r>
+              <w:rPr>
+                <w:rFonts w:ascii="Calibri" w:eastAsia="Times New Roman" w:hAnsi="Calibri" w:cs="Calibri"/>
+                <w:color w:val="000000"/>
+                <w:lang w:eastAsia="bs-Latn-BA"/>
+              </w:rPr>
+              <w:t>Narudžba ne prolazi, jer odabrana karta nije dostupna.</w:t>
+            </w:r>
+          </w:p>
+        </w:tc>
+        <w:tc>
+          <w:tcPr>
+            <w:tcW w:w="1386" w:type="dxa"/>
             <w:tcBorders>
               <w:top w:val="nil"/>
               <w:left w:val="nil"/>
-              <w:bottom w:val="nil"/>
-              <w:right w:val="nil"/>
-            </w:tcBorders>
-            <w:shd w:val="clear" w:color="auto" w:fill="auto"/>
-            <w:noWrap/>
-            <w:vAlign w:val="bottom"/>
-            <w:hideMark/>
-          </w:tcPr>
-          <w:p>
-            <w:pPr>
-              <w:spacing w:after="0" w:line="240" w:lineRule="auto"/>
-              <w:rPr>
-                <w:rFonts w:ascii="Times New Roman" w:eastAsia="Times New Roman" w:hAnsi="Times New Roman" w:cs="Times New Roman"/>
-                <w:sz w:val="20"/>
-                <w:szCs w:val="20"/>
-                <w:lang w:eastAsia="bs-Latn-BA"/>
-              </w:rPr>
-            </w:pPr>
+              <w:bottom w:val="single" w:sz="8" w:space="0" w:color="auto"/>
+              <w:right w:val="single" w:sz="8" w:space="0" w:color="auto"/>
+            </w:tcBorders>
+            <w:shd w:val="clear" w:color="auto" w:fill="auto"/>
+            <w:vAlign w:val="center"/>
+            <w:hideMark/>
+          </w:tcPr>
+          <w:p>
+            <w:pPr>
+              <w:spacing w:after="0" w:line="240" w:lineRule="auto"/>
+              <w:rPr>
+                <w:rFonts w:ascii="Calibri" w:eastAsia="Times New Roman" w:hAnsi="Calibri" w:cs="Calibri"/>
+                <w:color w:val="000000"/>
+                <w:lang w:eastAsia="bs-Latn-BA"/>
+              </w:rPr>
+            </w:pPr>
+            <w:r>
+              <w:rPr>
+                <w:rFonts w:ascii="Calibri" w:eastAsia="Times New Roman" w:hAnsi="Calibri" w:cs="Calibri"/>
+                <w:color w:val="000000"/>
+                <w:lang w:eastAsia="bs-Latn-BA"/>
+              </w:rPr>
+              <w:t> </w:t>
+            </w:r>
           </w:p>
         </w:tc>
       </w:tr>
       <w:tr>
         <w:trPr>
-          <w:trHeight w:val="330"/>
+          <w:trHeight w:val="645"/>
         </w:trPr>
         <w:tc>
           <w:tcPr>
-            <w:tcW w:w="3253" w:type="dxa"/>
+            <w:tcW w:w="3341" w:type="dxa"/>
+            <w:tcBorders>
+              <w:top w:val="nil"/>
+              <w:left w:val="single" w:sz="8" w:space="0" w:color="auto"/>
+              <w:bottom w:val="single" w:sz="8" w:space="0" w:color="auto"/>
+              <w:right w:val="single" w:sz="8" w:space="0" w:color="auto"/>
+            </w:tcBorders>
+            <w:shd w:val="clear" w:color="auto" w:fill="auto"/>
+            <w:vAlign w:val="center"/>
+            <w:hideMark/>
+          </w:tcPr>
+          <w:p>
+            <w:pPr>
+              <w:spacing w:after="0" w:line="240" w:lineRule="auto"/>
+              <w:rPr>
+                <w:rFonts w:ascii="Calibri" w:eastAsia="Times New Roman" w:hAnsi="Calibri" w:cs="Calibri"/>
+                <w:color w:val="000000"/>
+                <w:lang w:eastAsia="bs-Latn-BA"/>
+              </w:rPr>
+            </w:pPr>
+            <w:r>
+              <w:rPr>
+                <w:rFonts w:ascii="Calibri" w:eastAsia="Times New Roman" w:hAnsi="Calibri" w:cs="Calibri"/>
+                <w:color w:val="000000"/>
+                <w:lang w:eastAsia="bs-Latn-BA"/>
+              </w:rPr>
+              <w:t> </w:t>
+            </w:r>
+          </w:p>
+        </w:tc>
+        <w:tc>
+          <w:tcPr>
+            <w:tcW w:w="3933" w:type="dxa"/>
             <w:tcBorders>
               <w:top w:val="nil"/>
               <w:left w:val="nil"/>
-              <w:bottom w:val="nil"/>
-              <w:right w:val="nil"/>
-            </w:tcBorders>
-            <w:shd w:val="clear" w:color="auto" w:fill="auto"/>
-            <w:noWrap/>
-            <w:vAlign w:val="center"/>
-            <w:hideMark/>
-          </w:tcPr>
-          <w:p>
-            <w:pPr>
-              <w:spacing w:after="0" w:line="240" w:lineRule="auto"/>
+              <w:bottom w:val="single" w:sz="8" w:space="0" w:color="auto"/>
+              <w:right w:val="single" w:sz="8" w:space="0" w:color="auto"/>
+            </w:tcBorders>
+            <w:shd w:val="clear" w:color="auto" w:fill="auto"/>
+            <w:vAlign w:val="center"/>
+            <w:hideMark/>
+          </w:tcPr>
+          <w:p>
+            <w:pPr>
+              <w:spacing w:after="0" w:line="240" w:lineRule="auto"/>
+              <w:rPr>
+                <w:rFonts w:ascii="Calibri" w:eastAsia="Times New Roman" w:hAnsi="Calibri" w:cs="Calibri"/>
+                <w:color w:val="000000"/>
+                <w:lang w:eastAsia="bs-Latn-BA"/>
+              </w:rPr>
+            </w:pPr>
+            <w:r>
+              <w:rPr>
+                <w:rFonts w:ascii="Calibri" w:eastAsia="Times New Roman" w:hAnsi="Calibri" w:cs="Calibri"/>
+                <w:color w:val="000000"/>
+                <w:lang w:eastAsia="bs-Latn-BA"/>
+              </w:rPr>
+              <w:t>2.</w:t>
+            </w:r>
+            <w:r>
               <w:rPr>
                 <w:rFonts w:ascii="Times New Roman" w:eastAsia="Times New Roman" w:hAnsi="Times New Roman" w:cs="Times New Roman"/>
-                <w:sz w:val="20"/>
-                <w:szCs w:val="20"/>
-                <w:lang w:eastAsia="bs-Latn-BA"/>
-              </w:rPr>
-            </w:pPr>
-          </w:p>
-        </w:tc>
-        <w:tc>
-          <w:tcPr>
-            <w:tcW w:w="4107" w:type="dxa"/>
+                <w:color w:val="000000"/>
+                <w:sz w:val="14"/>
+                <w:szCs w:val="14"/>
+                <w:lang w:eastAsia="bs-Latn-BA"/>
+              </w:rPr>
+              <w:t xml:space="preserve">       </w:t>
+            </w:r>
+            <w:r>
+              <w:rPr>
+                <w:rFonts w:ascii="Calibri" w:eastAsia="Times New Roman" w:hAnsi="Calibri" w:cs="Calibri"/>
+                <w:color w:val="000000"/>
+                <w:lang w:eastAsia="bs-Latn-BA"/>
+              </w:rPr>
+              <w:t>Obavještavanje korisnika.</w:t>
+            </w:r>
+          </w:p>
+        </w:tc>
+        <w:tc>
+          <w:tcPr>
+            <w:tcW w:w="1386" w:type="dxa"/>
             <w:tcBorders>
               <w:top w:val="nil"/>
               <w:left w:val="nil"/>
-              <w:bottom w:val="nil"/>
-              <w:right w:val="nil"/>
-            </w:tcBorders>
-            <w:shd w:val="clear" w:color="auto" w:fill="auto"/>
-            <w:noWrap/>
-            <w:vAlign w:val="bottom"/>
-            <w:hideMark/>
-          </w:tcPr>
-          <w:p>
-            <w:pPr>
-              <w:spacing w:after="0" w:line="240" w:lineRule="auto"/>
-              <w:rPr>
-                <w:rFonts w:ascii="Times New Roman" w:eastAsia="Times New Roman" w:hAnsi="Times New Roman" w:cs="Times New Roman"/>
-                <w:sz w:val="20"/>
-                <w:szCs w:val="20"/>
-                <w:lang w:eastAsia="bs-Latn-BA"/>
-              </w:rPr>
-            </w:pPr>
+              <w:bottom w:val="single" w:sz="8" w:space="0" w:color="auto"/>
+              <w:right w:val="single" w:sz="8" w:space="0" w:color="auto"/>
+            </w:tcBorders>
+            <w:shd w:val="clear" w:color="auto" w:fill="auto"/>
+            <w:vAlign w:val="center"/>
+            <w:hideMark/>
+          </w:tcPr>
+          <w:p>
+            <w:pPr>
+              <w:spacing w:after="0" w:line="240" w:lineRule="auto"/>
+              <w:rPr>
+                <w:rFonts w:ascii="Calibri" w:eastAsia="Times New Roman" w:hAnsi="Calibri" w:cs="Calibri"/>
+                <w:color w:val="000000"/>
+                <w:lang w:eastAsia="bs-Latn-BA"/>
+              </w:rPr>
+            </w:pPr>
+            <w:r>
+              <w:rPr>
+                <w:rFonts w:ascii="Calibri" w:eastAsia="Times New Roman" w:hAnsi="Calibri" w:cs="Calibri"/>
+                <w:color w:val="000000"/>
+                <w:lang w:eastAsia="bs-Latn-BA"/>
+              </w:rPr>
+              <w:t> </w:t>
+            </w:r>
           </w:p>
         </w:tc>
       </w:tr>
       <w:tr>
         <w:trPr>
-          <w:trHeight w:val="315"/>
+          <w:trHeight w:val="945"/>
         </w:trPr>
         <w:tc>
           <w:tcPr>
-            <w:tcW w:w="3253" w:type="dxa"/>
-            <w:tcBorders>
-              <w:top w:val="single" w:sz="8" w:space="0" w:color="auto"/>
+            <w:tcW w:w="3341" w:type="dxa"/>
+            <w:tcBorders>
+              <w:top w:val="nil"/>
               <w:left w:val="single" w:sz="8" w:space="0" w:color="auto"/>
               <w:bottom w:val="single" w:sz="8" w:space="0" w:color="auto"/>
               <w:right w:val="single" w:sz="8" w:space="0" w:color="auto"/>
@@ -973,94 +2055,17 @@
               <w:spacing w:after="0" w:line="240" w:lineRule="auto"/>
               <w:rPr>
                 <w:rFonts w:ascii="Calibri" w:eastAsia="Times New Roman" w:hAnsi="Calibri" w:cs="Calibri"/>
-                <w:b/>
-                <w:bCs/>
-                <w:color w:val="000000"/>
-                <w:lang w:eastAsia="bs-Latn-BA"/>
-              </w:rPr>
-            </w:pPr>
-            <w:r>
-              <w:rPr>
-                <w:rFonts w:ascii="Calibri" w:eastAsia="Times New Roman" w:hAnsi="Calibri" w:cs="Calibri"/>
-                <w:b/>
-                <w:bCs/>
-                <w:color w:val="000000"/>
-                <w:lang w:eastAsia="bs-Latn-BA"/>
-              </w:rPr>
-              <w:t>Korisnik</w:t>
-            </w:r>
-          </w:p>
-        </w:tc>
-        <w:tc>
-          <w:tcPr>
-            <w:tcW w:w="4107" w:type="dxa"/>
-            <w:tcBorders>
-              <w:top w:val="single" w:sz="8" w:space="0" w:color="auto"/>
-              <w:left w:val="nil"/>
-              <w:bottom w:val="single" w:sz="8" w:space="0" w:color="auto"/>
-              <w:right w:val="single" w:sz="8" w:space="0" w:color="auto"/>
-            </w:tcBorders>
-            <w:shd w:val="clear" w:color="auto" w:fill="auto"/>
-            <w:vAlign w:val="center"/>
-            <w:hideMark/>
-          </w:tcPr>
-          <w:p>
-            <w:pPr>
-              <w:spacing w:after="0" w:line="240" w:lineRule="auto"/>
-              <w:rPr>
-                <w:rFonts w:ascii="Calibri" w:eastAsia="Times New Roman" w:hAnsi="Calibri" w:cs="Calibri"/>
-                <w:b/>
-                <w:bCs/>
-                <w:color w:val="000000"/>
-                <w:lang w:eastAsia="bs-Latn-BA"/>
-              </w:rPr>
-            </w:pPr>
-            <w:r>
-              <w:rPr>
-                <w:rFonts w:ascii="Calibri" w:eastAsia="Times New Roman" w:hAnsi="Calibri" w:cs="Calibri"/>
-                <w:b/>
-                <w:bCs/>
-                <w:color w:val="000000"/>
-                <w:lang w:eastAsia="bs-Latn-BA"/>
-              </w:rPr>
-              <w:t>Administrator</w:t>
-            </w:r>
-          </w:p>
-        </w:tc>
-      </w:tr>
-      <w:tr>
-        <w:trPr>
-          <w:trHeight w:val="615"/>
-        </w:trPr>
-        <w:tc>
-          <w:tcPr>
-            <w:tcW w:w="3253" w:type="dxa"/>
-            <w:tcBorders>
-              <w:top w:val="nil"/>
-              <w:left w:val="single" w:sz="8" w:space="0" w:color="auto"/>
-              <w:bottom w:val="single" w:sz="8" w:space="0" w:color="auto"/>
-              <w:right w:val="single" w:sz="8" w:space="0" w:color="auto"/>
-            </w:tcBorders>
-            <w:shd w:val="clear" w:color="auto" w:fill="auto"/>
-            <w:vAlign w:val="center"/>
-            <w:hideMark/>
-          </w:tcPr>
-          <w:p>
-            <w:pPr>
-              <w:spacing w:after="0" w:line="240" w:lineRule="auto"/>
-              <w:rPr>
-                <w:rFonts w:ascii="Calibri" w:eastAsia="Times New Roman" w:hAnsi="Calibri" w:cs="Calibri"/>
-                <w:color w:val="000000"/>
-                <w:lang w:eastAsia="bs-Latn-BA"/>
-              </w:rPr>
-            </w:pPr>
-            <w:r>
-              <w:rPr>
-                <w:rFonts w:ascii="Calibri" w:eastAsia="Times New Roman" w:hAnsi="Calibri" w:cs="Calibri"/>
-                <w:color w:val="000000"/>
-                <w:lang w:eastAsia="bs-Latn-BA"/>
-              </w:rPr>
-              <w:t>1.</w:t>
+                <w:color w:val="000000"/>
+                <w:lang w:eastAsia="bs-Latn-BA"/>
+              </w:rPr>
+            </w:pPr>
+            <w:r>
+              <w:rPr>
+                <w:rFonts w:ascii="Calibri" w:eastAsia="Times New Roman" w:hAnsi="Calibri" w:cs="Calibri"/>
+                <w:color w:val="000000"/>
+                <w:lang w:eastAsia="bs-Latn-BA"/>
+              </w:rPr>
+              <w:t>3.</w:t>
             </w:r>
             <w:r>
               <w:rPr>
@@ -1078,13 +2083,13 @@
                 <w:color w:val="000000"/>
                 <w:lang w:eastAsia="bs-Latn-BA"/>
               </w:rPr>
-              <w:t>Pristupanje interfejsu aplikacije</w:t>
-            </w:r>
-          </w:p>
-        </w:tc>
-        <w:tc>
-          <w:tcPr>
-            <w:tcW w:w="4107" w:type="dxa"/>
+              <w:t>Vraćanje na korak 4.</w:t>
+            </w:r>
+          </w:p>
+        </w:tc>
+        <w:tc>
+          <w:tcPr>
+            <w:tcW w:w="3933" w:type="dxa"/>
             <w:tcBorders>
               <w:top w:val="nil"/>
               <w:left w:val="nil"/>
@@ -1098,7 +2103,6 @@
           <w:p>
             <w:pPr>
               <w:spacing w:after="0" w:line="240" w:lineRule="auto"/>
-              <w:ind w:firstLineChars="200" w:firstLine="440"/>
               <w:rPr>
                 <w:rFonts w:ascii="Calibri" w:eastAsia="Times New Roman" w:hAnsi="Calibri" w:cs="Calibri"/>
                 <w:color w:val="000000"/>
@@ -1115,64 +2119,9 @@
             </w:r>
           </w:p>
         </w:tc>
-      </w:tr>
-      <w:tr>
-        <w:trPr>
-          <w:trHeight w:val="915"/>
-        </w:trPr>
-        <w:tc>
-          <w:tcPr>
-            <w:tcW w:w="3253" w:type="dxa"/>
-            <w:tcBorders>
-              <w:top w:val="nil"/>
-              <w:left w:val="single" w:sz="8" w:space="0" w:color="auto"/>
-              <w:bottom w:val="single" w:sz="8" w:space="0" w:color="auto"/>
-              <w:right w:val="single" w:sz="8" w:space="0" w:color="auto"/>
-            </w:tcBorders>
-            <w:shd w:val="clear" w:color="auto" w:fill="auto"/>
-            <w:vAlign w:val="center"/>
-            <w:hideMark/>
-          </w:tcPr>
-          <w:p>
-            <w:pPr>
-              <w:spacing w:after="0" w:line="240" w:lineRule="auto"/>
-              <w:rPr>
-                <w:rFonts w:ascii="Calibri" w:eastAsia="Times New Roman" w:hAnsi="Calibri" w:cs="Calibri"/>
-                <w:color w:val="000000"/>
-                <w:lang w:eastAsia="bs-Latn-BA"/>
-              </w:rPr>
-            </w:pPr>
-            <w:r>
-              <w:rPr>
-                <w:rFonts w:ascii="Calibri" w:eastAsia="Times New Roman" w:hAnsi="Calibri" w:cs="Calibri"/>
-                <w:color w:val="000000"/>
-                <w:lang w:eastAsia="bs-Latn-BA"/>
-              </w:rPr>
-              <w:t>2.</w:t>
-            </w:r>
-            <w:r>
-              <w:rPr>
-                <w:rFonts w:ascii="Times New Roman" w:eastAsia="Times New Roman" w:hAnsi="Times New Roman" w:cs="Times New Roman"/>
-                <w:color w:val="000000"/>
-                <w:sz w:val="14"/>
-                <w:szCs w:val="14"/>
-                <w:lang w:eastAsia="bs-Latn-BA"/>
-              </w:rPr>
-              <w:t xml:space="preserve">       </w:t>
-            </w:r>
-            <w:r>
-              <w:rPr>
-                <w:rFonts w:ascii="Calibri" w:eastAsia="Times New Roman" w:hAnsi="Calibri" w:cs="Calibri"/>
-                <w:color w:val="000000"/>
-                <w:lang w:eastAsia="bs-Latn-BA"/>
-              </w:rPr>
-              <w:t>Podnošenje zahtjeva za otvaranje korisničkog računa</w:t>
-            </w:r>
-          </w:p>
-        </w:tc>
-        <w:tc>
-          <w:tcPr>
-            <w:tcW w:w="4107" w:type="dxa"/>
+        <w:tc>
+          <w:tcPr>
+            <w:tcW w:w="1386" w:type="dxa"/>
             <w:tcBorders>
               <w:top w:val="nil"/>
               <w:left w:val="nil"/>
@@ -1200,528 +2149,6 @@
               </w:rPr>
               <w:t> </w:t>
             </w:r>
-          </w:p>
-        </w:tc>
-      </w:tr>
-      <w:tr>
-        <w:trPr>
-          <w:trHeight w:val="615"/>
-        </w:trPr>
-        <w:tc>
-          <w:tcPr>
-            <w:tcW w:w="3253" w:type="dxa"/>
-            <w:tcBorders>
-              <w:top w:val="nil"/>
-              <w:left w:val="single" w:sz="8" w:space="0" w:color="auto"/>
-              <w:bottom w:val="single" w:sz="8" w:space="0" w:color="auto"/>
-              <w:right w:val="single" w:sz="8" w:space="0" w:color="auto"/>
-            </w:tcBorders>
-            <w:shd w:val="clear" w:color="auto" w:fill="auto"/>
-            <w:vAlign w:val="center"/>
-            <w:hideMark/>
-          </w:tcPr>
-          <w:p>
-            <w:pPr>
-              <w:spacing w:after="0" w:line="240" w:lineRule="auto"/>
-              <w:rPr>
-                <w:rFonts w:ascii="Calibri" w:eastAsia="Times New Roman" w:hAnsi="Calibri" w:cs="Calibri"/>
-                <w:color w:val="000000"/>
-                <w:lang w:eastAsia="bs-Latn-BA"/>
-              </w:rPr>
-            </w:pPr>
-            <w:r>
-              <w:rPr>
-                <w:rFonts w:ascii="Calibri" w:eastAsia="Times New Roman" w:hAnsi="Calibri" w:cs="Calibri"/>
-                <w:color w:val="000000"/>
-                <w:lang w:eastAsia="bs-Latn-BA"/>
-              </w:rPr>
-              <w:t>3. Odlazak na Grasov šalter</w:t>
-            </w:r>
-          </w:p>
-        </w:tc>
-        <w:tc>
-          <w:tcPr>
-            <w:tcW w:w="4107" w:type="dxa"/>
-            <w:tcBorders>
-              <w:top w:val="nil"/>
-              <w:left w:val="nil"/>
-              <w:bottom w:val="single" w:sz="8" w:space="0" w:color="auto"/>
-              <w:right w:val="single" w:sz="8" w:space="0" w:color="auto"/>
-            </w:tcBorders>
-            <w:shd w:val="clear" w:color="auto" w:fill="auto"/>
-            <w:vAlign w:val="center"/>
-            <w:hideMark/>
-          </w:tcPr>
-          <w:p>
-            <w:pPr>
-              <w:spacing w:after="0" w:line="240" w:lineRule="auto"/>
-              <w:ind w:firstLineChars="200" w:firstLine="440"/>
-              <w:rPr>
-                <w:rFonts w:ascii="Calibri" w:eastAsia="Times New Roman" w:hAnsi="Calibri" w:cs="Calibri"/>
-                <w:color w:val="000000"/>
-                <w:lang w:eastAsia="bs-Latn-BA"/>
-              </w:rPr>
-            </w:pPr>
-            <w:r>
-              <w:rPr>
-                <w:rFonts w:ascii="Calibri" w:eastAsia="Times New Roman" w:hAnsi="Calibri" w:cs="Calibri"/>
-                <w:color w:val="000000"/>
-                <w:lang w:eastAsia="bs-Latn-BA"/>
-              </w:rPr>
-              <w:t> </w:t>
-            </w:r>
-          </w:p>
-        </w:tc>
-      </w:tr>
-      <w:tr>
-        <w:trPr>
-          <w:trHeight w:val="465"/>
-        </w:trPr>
-        <w:tc>
-          <w:tcPr>
-            <w:tcW w:w="3253" w:type="dxa"/>
-            <w:tcBorders>
-              <w:top w:val="nil"/>
-              <w:left w:val="single" w:sz="8" w:space="0" w:color="auto"/>
-              <w:bottom w:val="single" w:sz="8" w:space="0" w:color="auto"/>
-              <w:right w:val="single" w:sz="8" w:space="0" w:color="auto"/>
-            </w:tcBorders>
-            <w:shd w:val="clear" w:color="auto" w:fill="auto"/>
-            <w:vAlign w:val="center"/>
-            <w:hideMark/>
-          </w:tcPr>
-          <w:p>
-            <w:pPr>
-              <w:spacing w:after="0" w:line="240" w:lineRule="auto"/>
-              <w:ind w:firstLineChars="500" w:firstLine="1100"/>
-              <w:rPr>
-                <w:rFonts w:ascii="Calibri" w:eastAsia="Times New Roman" w:hAnsi="Calibri" w:cs="Calibri"/>
-                <w:color w:val="000000"/>
-                <w:lang w:eastAsia="bs-Latn-BA"/>
-              </w:rPr>
-            </w:pPr>
-            <w:r>
-              <w:rPr>
-                <w:rFonts w:ascii="Calibri" w:eastAsia="Times New Roman" w:hAnsi="Calibri" w:cs="Calibri"/>
-                <w:color w:val="000000"/>
-                <w:lang w:eastAsia="bs-Latn-BA"/>
-              </w:rPr>
-              <w:t> </w:t>
-            </w:r>
-          </w:p>
-        </w:tc>
-        <w:tc>
-          <w:tcPr>
-            <w:tcW w:w="4107" w:type="dxa"/>
-            <w:tcBorders>
-              <w:top w:val="nil"/>
-              <w:left w:val="nil"/>
-              <w:bottom w:val="single" w:sz="8" w:space="0" w:color="auto"/>
-              <w:right w:val="single" w:sz="8" w:space="0" w:color="auto"/>
-            </w:tcBorders>
-            <w:shd w:val="clear" w:color="auto" w:fill="auto"/>
-            <w:vAlign w:val="center"/>
-            <w:hideMark/>
-          </w:tcPr>
-          <w:p>
-            <w:pPr>
-              <w:spacing w:after="0" w:line="240" w:lineRule="auto"/>
-              <w:rPr>
-                <w:rFonts w:ascii="Calibri" w:eastAsia="Times New Roman" w:hAnsi="Calibri" w:cs="Calibri"/>
-                <w:color w:val="000000"/>
-                <w:lang w:eastAsia="bs-Latn-BA"/>
-              </w:rPr>
-            </w:pPr>
-            <w:r>
-              <w:rPr>
-                <w:rFonts w:ascii="Calibri" w:eastAsia="Times New Roman" w:hAnsi="Calibri" w:cs="Calibri"/>
-                <w:color w:val="000000"/>
-                <w:lang w:eastAsia="bs-Latn-BA"/>
-              </w:rPr>
-              <w:t>4.</w:t>
-            </w:r>
-            <w:r>
-              <w:rPr>
-                <w:rFonts w:ascii="Times New Roman" w:eastAsia="Times New Roman" w:hAnsi="Times New Roman" w:cs="Times New Roman"/>
-                <w:color w:val="000000"/>
-                <w:sz w:val="14"/>
-                <w:szCs w:val="14"/>
-                <w:lang w:eastAsia="bs-Latn-BA"/>
-              </w:rPr>
-              <w:t xml:space="preserve">       </w:t>
-            </w:r>
-            <w:r>
-              <w:rPr>
-                <w:rFonts w:ascii="Calibri" w:eastAsia="Times New Roman" w:hAnsi="Calibri" w:cs="Calibri"/>
-                <w:color w:val="000000"/>
-                <w:lang w:eastAsia="bs-Latn-BA"/>
-              </w:rPr>
-              <w:t>Validacija zahtjeva</w:t>
-            </w:r>
-          </w:p>
-        </w:tc>
-      </w:tr>
-      <w:tr>
-        <w:trPr>
-          <w:trHeight w:val="480"/>
-        </w:trPr>
-        <w:tc>
-          <w:tcPr>
-            <w:tcW w:w="3253" w:type="dxa"/>
-            <w:tcBorders>
-              <w:top w:val="nil"/>
-              <w:left w:val="single" w:sz="8" w:space="0" w:color="auto"/>
-              <w:bottom w:val="single" w:sz="8" w:space="0" w:color="auto"/>
-              <w:right w:val="single" w:sz="8" w:space="0" w:color="auto"/>
-            </w:tcBorders>
-            <w:shd w:val="clear" w:color="auto" w:fill="auto"/>
-            <w:vAlign w:val="center"/>
-            <w:hideMark/>
-          </w:tcPr>
-          <w:p>
-            <w:pPr>
-              <w:spacing w:after="0" w:line="240" w:lineRule="auto"/>
-              <w:rPr>
-                <w:rFonts w:ascii="Calibri" w:eastAsia="Times New Roman" w:hAnsi="Calibri" w:cs="Calibri"/>
-                <w:color w:val="000000"/>
-                <w:lang w:eastAsia="bs-Latn-BA"/>
-              </w:rPr>
-            </w:pPr>
-            <w:r>
-              <w:rPr>
-                <w:rFonts w:ascii="Calibri" w:eastAsia="Times New Roman" w:hAnsi="Calibri" w:cs="Calibri"/>
-                <w:color w:val="000000"/>
-                <w:lang w:eastAsia="bs-Latn-BA"/>
-              </w:rPr>
-              <w:t> </w:t>
-            </w:r>
-          </w:p>
-        </w:tc>
-        <w:tc>
-          <w:tcPr>
-            <w:tcW w:w="4107" w:type="dxa"/>
-            <w:tcBorders>
-              <w:top w:val="nil"/>
-              <w:left w:val="nil"/>
-              <w:bottom w:val="single" w:sz="8" w:space="0" w:color="auto"/>
-              <w:right w:val="single" w:sz="8" w:space="0" w:color="auto"/>
-            </w:tcBorders>
-            <w:shd w:val="clear" w:color="auto" w:fill="auto"/>
-            <w:vAlign w:val="center"/>
-            <w:hideMark/>
-          </w:tcPr>
-          <w:p>
-            <w:pPr>
-              <w:spacing w:after="0" w:line="240" w:lineRule="auto"/>
-              <w:rPr>
-                <w:rFonts w:ascii="Calibri" w:eastAsia="Times New Roman" w:hAnsi="Calibri" w:cs="Calibri"/>
-                <w:color w:val="000000"/>
-                <w:lang w:eastAsia="bs-Latn-BA"/>
-              </w:rPr>
-            </w:pPr>
-            <w:r>
-              <w:rPr>
-                <w:rFonts w:ascii="Calibri" w:eastAsia="Times New Roman" w:hAnsi="Calibri" w:cs="Calibri"/>
-                <w:color w:val="000000"/>
-                <w:lang w:eastAsia="bs-Latn-BA"/>
-              </w:rPr>
-              <w:t>5. Upis korisnikovih podataka</w:t>
-            </w:r>
-          </w:p>
-        </w:tc>
-      </w:tr>
-      <w:tr>
-        <w:trPr>
-          <w:trHeight w:val="300"/>
-        </w:trPr>
-        <w:tc>
-          <w:tcPr>
-            <w:tcW w:w="3253" w:type="dxa"/>
-            <w:vMerge w:val="restart"/>
-            <w:tcBorders>
-              <w:top w:val="nil"/>
-              <w:left w:val="single" w:sz="8" w:space="0" w:color="auto"/>
-              <w:bottom w:val="single" w:sz="8" w:space="0" w:color="000000"/>
-              <w:right w:val="single" w:sz="8" w:space="0" w:color="auto"/>
-            </w:tcBorders>
-            <w:shd w:val="clear" w:color="auto" w:fill="auto"/>
-            <w:vAlign w:val="center"/>
-            <w:hideMark/>
-          </w:tcPr>
-          <w:p>
-            <w:pPr>
-              <w:spacing w:after="0" w:line="240" w:lineRule="auto"/>
-              <w:rPr>
-                <w:rFonts w:ascii="Calibri" w:eastAsia="Times New Roman" w:hAnsi="Calibri" w:cs="Calibri"/>
-                <w:color w:val="000000"/>
-                <w:lang w:eastAsia="bs-Latn-BA"/>
-              </w:rPr>
-            </w:pPr>
-            <w:r>
-              <w:rPr>
-                <w:rFonts w:ascii="Calibri" w:eastAsia="Times New Roman" w:hAnsi="Calibri" w:cs="Calibri"/>
-                <w:color w:val="000000"/>
-                <w:lang w:eastAsia="bs-Latn-BA"/>
-              </w:rPr>
-              <w:t> </w:t>
-            </w:r>
-          </w:p>
-        </w:tc>
-        <w:tc>
-          <w:tcPr>
-            <w:tcW w:w="4107" w:type="dxa"/>
-            <w:vMerge w:val="restart"/>
-            <w:tcBorders>
-              <w:top w:val="nil"/>
-              <w:left w:val="single" w:sz="8" w:space="0" w:color="auto"/>
-              <w:bottom w:val="single" w:sz="8" w:space="0" w:color="000000"/>
-              <w:right w:val="single" w:sz="8" w:space="0" w:color="auto"/>
-            </w:tcBorders>
-            <w:shd w:val="clear" w:color="auto" w:fill="auto"/>
-            <w:vAlign w:val="center"/>
-            <w:hideMark/>
-          </w:tcPr>
-          <w:p>
-            <w:pPr>
-              <w:spacing w:after="0" w:line="240" w:lineRule="auto"/>
-              <w:rPr>
-                <w:rFonts w:ascii="Calibri" w:eastAsia="Times New Roman" w:hAnsi="Calibri" w:cs="Calibri"/>
-                <w:color w:val="000000"/>
-                <w:lang w:eastAsia="bs-Latn-BA"/>
-              </w:rPr>
-            </w:pPr>
-            <w:r>
-              <w:rPr>
-                <w:rFonts w:ascii="Calibri" w:eastAsia="Times New Roman" w:hAnsi="Calibri" w:cs="Calibri"/>
-                <w:color w:val="000000"/>
-                <w:lang w:eastAsia="bs-Latn-BA"/>
-              </w:rPr>
-              <w:t>6. Dodjela korisničkog imena i password-a</w:t>
-            </w:r>
-          </w:p>
-        </w:tc>
-      </w:tr>
-      <w:tr>
-        <w:trPr>
-          <w:trHeight w:val="408"/>
-        </w:trPr>
-        <w:tc>
-          <w:tcPr>
-            <w:tcW w:w="3253" w:type="dxa"/>
-            <w:vMerge/>
-            <w:tcBorders>
-              <w:top w:val="nil"/>
-              <w:left w:val="single" w:sz="8" w:space="0" w:color="auto"/>
-              <w:bottom w:val="single" w:sz="8" w:space="0" w:color="000000"/>
-              <w:right w:val="single" w:sz="8" w:space="0" w:color="auto"/>
-            </w:tcBorders>
-            <w:vAlign w:val="center"/>
-            <w:hideMark/>
-          </w:tcPr>
-          <w:p>
-            <w:pPr>
-              <w:spacing w:after="0" w:line="240" w:lineRule="auto"/>
-              <w:rPr>
-                <w:rFonts w:ascii="Calibri" w:eastAsia="Times New Roman" w:hAnsi="Calibri" w:cs="Calibri"/>
-                <w:color w:val="000000"/>
-                <w:lang w:eastAsia="bs-Latn-BA"/>
-              </w:rPr>
-            </w:pPr>
-          </w:p>
-        </w:tc>
-        <w:tc>
-          <w:tcPr>
-            <w:tcW w:w="4107" w:type="dxa"/>
-            <w:vMerge/>
-            <w:tcBorders>
-              <w:top w:val="nil"/>
-              <w:left w:val="single" w:sz="8" w:space="0" w:color="auto"/>
-              <w:bottom w:val="single" w:sz="8" w:space="0" w:color="000000"/>
-              <w:right w:val="single" w:sz="8" w:space="0" w:color="auto"/>
-            </w:tcBorders>
-            <w:vAlign w:val="center"/>
-            <w:hideMark/>
-          </w:tcPr>
-          <w:p>
-            <w:pPr>
-              <w:spacing w:after="0" w:line="240" w:lineRule="auto"/>
-              <w:rPr>
-                <w:rFonts w:ascii="Calibri" w:eastAsia="Times New Roman" w:hAnsi="Calibri" w:cs="Calibri"/>
-                <w:color w:val="000000"/>
-                <w:lang w:eastAsia="bs-Latn-BA"/>
-              </w:rPr>
-            </w:pPr>
-          </w:p>
-        </w:tc>
-      </w:tr>
-      <w:tr>
-        <w:trPr>
-          <w:trHeight w:val="300"/>
-        </w:trPr>
-        <w:tc>
-          <w:tcPr>
-            <w:tcW w:w="3253" w:type="dxa"/>
-            <w:tcBorders>
-              <w:top w:val="nil"/>
-              <w:left w:val="nil"/>
-              <w:bottom w:val="nil"/>
-              <w:right w:val="nil"/>
-            </w:tcBorders>
-            <w:shd w:val="clear" w:color="auto" w:fill="auto"/>
-            <w:noWrap/>
-            <w:vAlign w:val="center"/>
-            <w:hideMark/>
-          </w:tcPr>
-          <w:p>
-            <w:pPr>
-              <w:spacing w:after="0" w:line="240" w:lineRule="auto"/>
-              <w:ind w:firstLineChars="500" w:firstLine="1100"/>
-              <w:rPr>
-                <w:rFonts w:ascii="Calibri" w:eastAsia="Times New Roman" w:hAnsi="Calibri" w:cs="Calibri"/>
-                <w:color w:val="000000"/>
-                <w:lang w:eastAsia="bs-Latn-BA"/>
-              </w:rPr>
-            </w:pPr>
-          </w:p>
-        </w:tc>
-        <w:tc>
-          <w:tcPr>
-            <w:tcW w:w="4107" w:type="dxa"/>
-            <w:tcBorders>
-              <w:top w:val="nil"/>
-              <w:left w:val="nil"/>
-              <w:bottom w:val="nil"/>
-              <w:right w:val="nil"/>
-            </w:tcBorders>
-            <w:shd w:val="clear" w:color="auto" w:fill="auto"/>
-            <w:noWrap/>
-            <w:vAlign w:val="bottom"/>
-            <w:hideMark/>
-          </w:tcPr>
-          <w:p>
-            <w:pPr>
-              <w:spacing w:after="0" w:line="240" w:lineRule="auto"/>
-              <w:rPr>
-                <w:rFonts w:ascii="Times New Roman" w:eastAsia="Times New Roman" w:hAnsi="Times New Roman" w:cs="Times New Roman"/>
-                <w:sz w:val="20"/>
-                <w:szCs w:val="20"/>
-                <w:lang w:eastAsia="bs-Latn-BA"/>
-              </w:rPr>
-            </w:pPr>
-          </w:p>
-        </w:tc>
-      </w:tr>
-      <w:tr>
-        <w:trPr>
-          <w:trHeight w:val="300"/>
-        </w:trPr>
-        <w:tc>
-          <w:tcPr>
-            <w:tcW w:w="3253" w:type="dxa"/>
-            <w:tcBorders>
-              <w:top w:val="nil"/>
-              <w:left w:val="nil"/>
-              <w:bottom w:val="nil"/>
-              <w:right w:val="nil"/>
-            </w:tcBorders>
-            <w:shd w:val="clear" w:color="auto" w:fill="auto"/>
-            <w:noWrap/>
-            <w:vAlign w:val="bottom"/>
-            <w:hideMark/>
-          </w:tcPr>
-          <w:p>
-            <w:pPr>
-              <w:spacing w:after="0" w:line="240" w:lineRule="auto"/>
-              <w:rPr>
-                <w:rFonts w:ascii="Times New Roman" w:eastAsia="Times New Roman" w:hAnsi="Times New Roman" w:cs="Times New Roman"/>
-                <w:sz w:val="20"/>
-                <w:szCs w:val="20"/>
-                <w:lang w:eastAsia="bs-Latn-BA"/>
-              </w:rPr>
-            </w:pPr>
-          </w:p>
-        </w:tc>
-        <w:tc>
-          <w:tcPr>
-            <w:tcW w:w="4107" w:type="dxa"/>
-            <w:tcBorders>
-              <w:top w:val="nil"/>
-              <w:left w:val="nil"/>
-              <w:bottom w:val="nil"/>
-              <w:right w:val="nil"/>
-            </w:tcBorders>
-            <w:shd w:val="clear" w:color="auto" w:fill="auto"/>
-            <w:noWrap/>
-            <w:vAlign w:val="bottom"/>
-            <w:hideMark/>
-          </w:tcPr>
-          <w:p>
-            <w:pPr>
-              <w:spacing w:after="0" w:line="240" w:lineRule="auto"/>
-              <w:rPr>
-                <w:rFonts w:ascii="Times New Roman" w:eastAsia="Times New Roman" w:hAnsi="Times New Roman" w:cs="Times New Roman"/>
-                <w:sz w:val="20"/>
-                <w:szCs w:val="20"/>
-                <w:lang w:eastAsia="bs-Latn-BA"/>
-              </w:rPr>
-            </w:pPr>
-          </w:p>
-        </w:tc>
-      </w:tr>
-      <w:tr>
-        <w:trPr>
-          <w:trHeight w:val="300"/>
-        </w:trPr>
-        <w:tc>
-          <w:tcPr>
-            <w:tcW w:w="3253" w:type="dxa"/>
-            <w:tcBorders>
-              <w:top w:val="nil"/>
-              <w:left w:val="nil"/>
-              <w:bottom w:val="nil"/>
-              <w:right w:val="nil"/>
-            </w:tcBorders>
-            <w:shd w:val="clear" w:color="auto" w:fill="auto"/>
-            <w:noWrap/>
-            <w:vAlign w:val="bottom"/>
-            <w:hideMark/>
-          </w:tcPr>
-          <w:p>
-            <w:pPr>
-              <w:spacing w:after="0" w:line="240" w:lineRule="auto"/>
-              <w:rPr>
-                <w:rFonts w:ascii="Times New Roman" w:eastAsia="Times New Roman" w:hAnsi="Times New Roman" w:cs="Times New Roman"/>
-                <w:sz w:val="20"/>
-                <w:szCs w:val="20"/>
-                <w:lang w:eastAsia="bs-Latn-BA"/>
-              </w:rPr>
-            </w:pPr>
-          </w:p>
-        </w:tc>
-        <w:tc>
-          <w:tcPr>
-            <w:tcW w:w="4107" w:type="dxa"/>
-            <w:tcBorders>
-              <w:top w:val="nil"/>
-              <w:left w:val="nil"/>
-              <w:bottom w:val="nil"/>
-              <w:right w:val="nil"/>
-            </w:tcBorders>
-            <w:shd w:val="clear" w:color="auto" w:fill="auto"/>
-            <w:noWrap/>
-            <w:vAlign w:val="bottom"/>
-            <w:hideMark/>
-          </w:tcPr>
-          <w:p>
-            <w:pPr>
-              <w:spacing w:after="0" w:line="240" w:lineRule="auto"/>
-              <w:rPr>
-                <w:rFonts w:ascii="Times New Roman" w:eastAsia="Times New Roman" w:hAnsi="Times New Roman" w:cs="Times New Roman"/>
-                <w:sz w:val="20"/>
-                <w:szCs w:val="20"/>
-                <w:lang w:eastAsia="bs-Latn-BA"/>
-              </w:rPr>
-            </w:pPr>
           </w:p>
         </w:tc>
       </w:tr>

</xml_diff>